<commit_message>
correct the project report link for csme paper docs and pdf
</commit_message>
<xml_diff>
--- a/2020_csme_en_kmol_paper.docx
+++ b/2020_csme_en_kmol_paper.docx
@@ -15,8 +15,6 @@
           <w:szCs w:val="28"/>
         </w:rPr>
       </w:pPr>
-      <w:bookmarkStart w:id="0" w:name="_GoBack"/>
-      <w:bookmarkEnd w:id="0"/>
       <w:r>
         <w:rPr>
           <w:rFonts w:ascii="Times New Roman" w:hAnsi="標楷體" w:cs="Times New Roman"/>
@@ -50,19 +48,52 @@
           <w:color w:val="000000" w:themeColor="text1"/>
         </w:rPr>
       </w:pPr>
+      <w:proofErr w:type="spellStart"/>
       <w:r>
         <w:rPr>
           <w:color w:val="000000" w:themeColor="text1"/>
           <w:kern w:val="0"/>
         </w:rPr>
-        <w:t>Huaching Chang</w:t>
-      </w:r>
+        <w:t>Huaching</w:t>
+      </w:r>
+      <w:proofErr w:type="spellEnd"/>
       <w:r>
         <w:rPr>
           <w:color w:val="000000" w:themeColor="text1"/>
           <w:kern w:val="0"/>
         </w:rPr>
-        <w:t>*, Chuchung Chen</w:t>
+        <w:t xml:space="preserve"> Chang</w:t>
+      </w:r>
+      <w:r>
+        <w:rPr>
+          <w:color w:val="000000" w:themeColor="text1"/>
+          <w:kern w:val="0"/>
+        </w:rPr>
+        <w:t xml:space="preserve">*, </w:t>
+      </w:r>
+      <w:proofErr w:type="spellStart"/>
+      <w:r>
+        <w:rPr>
+          <w:color w:val="000000" w:themeColor="text1"/>
+          <w:kern w:val="0"/>
+        </w:rPr>
+        <w:t>Chuchung</w:t>
+      </w:r>
+      <w:proofErr w:type="spellEnd"/>
+      <w:r>
+        <w:rPr>
+          <w:color w:val="000000" w:themeColor="text1"/>
+          <w:kern w:val="0"/>
+        </w:rPr>
+        <w:t xml:space="preserve"> </w:t>
+      </w:r>
+      <w:proofErr w:type="gramStart"/>
+      <w:r>
+        <w:rPr>
+          <w:color w:val="000000" w:themeColor="text1"/>
+          <w:kern w:val="0"/>
+        </w:rPr>
+        <w:t>Chen</w:t>
       </w:r>
       <w:r>
         <w:rPr>
@@ -76,8 +107,41 @@
           <w:color w:val="000000" w:themeColor="text1"/>
           <w:kern w:val="0"/>
         </w:rPr>
-        <w:t>, Hsiuhong Yeh</w:t>
-      </w:r>
+        <w:t>,</w:t>
+      </w:r>
+      <w:proofErr w:type="gramEnd"/>
+      <w:r>
+        <w:rPr>
+          <w:color w:val="000000" w:themeColor="text1"/>
+          <w:kern w:val="0"/>
+        </w:rPr>
+        <w:t xml:space="preserve"> </w:t>
+      </w:r>
+      <w:proofErr w:type="spellStart"/>
+      <w:r>
+        <w:rPr>
+          <w:color w:val="000000" w:themeColor="text1"/>
+          <w:kern w:val="0"/>
+        </w:rPr>
+        <w:t>Hsiuhong</w:t>
+      </w:r>
+      <w:proofErr w:type="spellEnd"/>
+      <w:r>
+        <w:rPr>
+          <w:color w:val="000000" w:themeColor="text1"/>
+          <w:kern w:val="0"/>
+        </w:rPr>
+        <w:t xml:space="preserve"> </w:t>
+      </w:r>
+      <w:proofErr w:type="spellStart"/>
+      <w:r>
+        <w:rPr>
+          <w:color w:val="000000" w:themeColor="text1"/>
+          <w:kern w:val="0"/>
+        </w:rPr>
+        <w:t>Yeh</w:t>
+      </w:r>
+      <w:proofErr w:type="spellEnd"/>
       <w:r>
         <w:rPr>
           <w:rFonts w:hint="eastAsia"/>
@@ -90,7 +154,23 @@
           <w:color w:val="000000" w:themeColor="text1"/>
           <w:kern w:val="0"/>
         </w:rPr>
-        <w:t>, Yuwei Chang</w:t>
+        <w:t xml:space="preserve">, </w:t>
+      </w:r>
+      <w:proofErr w:type="spellStart"/>
+      <w:r>
+        <w:rPr>
+          <w:color w:val="000000" w:themeColor="text1"/>
+          <w:kern w:val="0"/>
+        </w:rPr>
+        <w:t>Yuwei</w:t>
+      </w:r>
+      <w:proofErr w:type="spellEnd"/>
+      <w:r>
+        <w:rPr>
+          <w:color w:val="000000" w:themeColor="text1"/>
+          <w:kern w:val="0"/>
+        </w:rPr>
+        <w:t xml:space="preserve"> Chang</w:t>
       </w:r>
       <w:r>
         <w:rPr>
@@ -104,7 +184,23 @@
           <w:color w:val="000000" w:themeColor="text1"/>
           <w:kern w:val="0"/>
         </w:rPr>
-        <w:t>, Chiaming Yen</w:t>
+        <w:t xml:space="preserve">, </w:t>
+      </w:r>
+      <w:proofErr w:type="spellStart"/>
+      <w:r>
+        <w:rPr>
+          <w:color w:val="000000" w:themeColor="text1"/>
+          <w:kern w:val="0"/>
+        </w:rPr>
+        <w:t>Chiaming</w:t>
+      </w:r>
+      <w:proofErr w:type="spellEnd"/>
+      <w:r>
+        <w:rPr>
+          <w:color w:val="000000" w:themeColor="text1"/>
+          <w:kern w:val="0"/>
+        </w:rPr>
+        <w:t xml:space="preserve"> Yen</w:t>
       </w:r>
     </w:p>
     <w:p>
@@ -494,6 +590,7 @@
         </w:rPr>
         <w:t xml:space="preserve">full-cloud </w:t>
       </w:r>
+      <w:proofErr w:type="spellStart"/>
       <w:r>
         <w:rPr>
           <w:color w:val="000000" w:themeColor="text1"/>
@@ -502,6 +599,7 @@
         </w:rPr>
         <w:t>Onshape</w:t>
       </w:r>
+      <w:proofErr w:type="spellEnd"/>
       <w:r>
         <w:rPr>
           <w:color w:val="000000" w:themeColor="text1"/>
@@ -656,6 +754,7 @@
         </w:rPr>
         <w:t xml:space="preserve">open sourced </w:t>
       </w:r>
+      <w:proofErr w:type="spellStart"/>
       <w:r>
         <w:rPr>
           <w:color w:val="000000" w:themeColor="text1"/>
@@ -664,6 +763,7 @@
         </w:rPr>
         <w:t>Coppeliasim</w:t>
       </w:r>
+      <w:proofErr w:type="spellEnd"/>
       <w:r>
         <w:rPr>
           <w:color w:val="000000" w:themeColor="text1"/>
@@ -1750,7 +1850,27 @@
           <w:sz w:val="20"/>
           <w:szCs w:val="20"/>
         </w:rPr>
-        <w:t xml:space="preserve">is to use CoppeliaSim </w:t>
+        <w:t xml:space="preserve">is to use </w:t>
+      </w:r>
+      <w:proofErr w:type="spellStart"/>
+      <w:r>
+        <w:rPr>
+          <w:rFonts w:ascii="Times New Roman" w:hAnsi="標楷體" w:cs="Times New Roman"/>
+          <w:color w:val="auto"/>
+          <w:sz w:val="20"/>
+          <w:szCs w:val="20"/>
+        </w:rPr>
+        <w:t>CoppeliaSim</w:t>
+      </w:r>
+      <w:proofErr w:type="spellEnd"/>
+      <w:r>
+        <w:rPr>
+          <w:rFonts w:ascii="Times New Roman" w:hAnsi="標楷體" w:cs="Times New Roman"/>
+          <w:color w:val="auto"/>
+          <w:sz w:val="20"/>
+          <w:szCs w:val="20"/>
+        </w:rPr>
+        <w:t xml:space="preserve"> </w:t>
       </w:r>
       <w:r>
         <w:rPr>
@@ -1832,7 +1952,27 @@
           <w:sz w:val="20"/>
           <w:szCs w:val="20"/>
         </w:rPr>
-        <w:t xml:space="preserve"> of Solidworks and COMSOL to analyze the </w:t>
+        <w:t xml:space="preserve"> of </w:t>
+      </w:r>
+      <w:proofErr w:type="spellStart"/>
+      <w:r>
+        <w:rPr>
+          <w:rFonts w:ascii="Times New Roman" w:hAnsi="標楷體" w:cs="Times New Roman"/>
+          <w:color w:val="auto"/>
+          <w:sz w:val="20"/>
+          <w:szCs w:val="20"/>
+        </w:rPr>
+        <w:t>Solidworks</w:t>
+      </w:r>
+      <w:proofErr w:type="spellEnd"/>
+      <w:r>
+        <w:rPr>
+          <w:rFonts w:ascii="Times New Roman" w:hAnsi="標楷體" w:cs="Times New Roman"/>
+          <w:color w:val="auto"/>
+          <w:sz w:val="20"/>
+          <w:szCs w:val="20"/>
+        </w:rPr>
+        <w:t xml:space="preserve"> and COMSOL to analyze the </w:t>
       </w:r>
       <w:r>
         <w:rPr>
@@ -3088,8 +3228,19 @@
           <w:sz w:val="20"/>
           <w:szCs w:val="20"/>
         </w:rPr>
-        <w:t xml:space="preserve"> CoppeliaSim</w:t>
-      </w:r>
+        <w:t xml:space="preserve"> </w:t>
+      </w:r>
+      <w:proofErr w:type="spellStart"/>
+      <w:r>
+        <w:rPr>
+          <w:rFonts w:ascii="Times New Roman" w:cs="Times New Roman"/>
+          <w:color w:val="auto"/>
+          <w:sz w:val="20"/>
+          <w:szCs w:val="20"/>
+        </w:rPr>
+        <w:t>CoppeliaSim</w:t>
+      </w:r>
+      <w:proofErr w:type="spellEnd"/>
       <w:r>
         <w:rPr>
           <w:rFonts w:ascii="Times New Roman" w:cs="Times New Roman"/>
@@ -3187,8 +3338,19 @@
           <w:sz w:val="20"/>
           <w:szCs w:val="20"/>
         </w:rPr>
-        <w:t>designed in Onshape</w:t>
-      </w:r>
+        <w:t xml:space="preserve">designed in </w:t>
+      </w:r>
+      <w:proofErr w:type="spellStart"/>
+      <w:r>
+        <w:rPr>
+          <w:rFonts w:ascii="Times New Roman" w:cs="Times New Roman"/>
+          <w:color w:val="auto"/>
+          <w:sz w:val="20"/>
+          <w:szCs w:val="20"/>
+        </w:rPr>
+        <w:t>Onshape</w:t>
+      </w:r>
+      <w:proofErr w:type="spellEnd"/>
       <w:r>
         <w:rPr>
           <w:rFonts w:ascii="Times New Roman" w:cs="Times New Roman"/>
@@ -3262,7 +3424,27 @@
           <w:sz w:val="20"/>
           <w:szCs w:val="20"/>
         </w:rPr>
-        <w:t>In addition to share our Computer Aided Design parts and dynamic models of the air hockey robot, Arduino control programs are also uploaded to Github repository [</w:t>
+        <w:t xml:space="preserve">In addition to share our Computer Aided Design parts and dynamic models of the air hockey robot, Arduino control programs are also uploaded to </w:t>
+      </w:r>
+      <w:proofErr w:type="spellStart"/>
+      <w:r>
+        <w:rPr>
+          <w:rFonts w:ascii="Times New Roman" w:cs="Times New Roman"/>
+          <w:color w:val="auto"/>
+          <w:sz w:val="20"/>
+          <w:szCs w:val="20"/>
+        </w:rPr>
+        <w:t>Github</w:t>
+      </w:r>
+      <w:proofErr w:type="spellEnd"/>
+      <w:r>
+        <w:rPr>
+          <w:rFonts w:ascii="Times New Roman" w:cs="Times New Roman"/>
+          <w:color w:val="auto"/>
+          <w:sz w:val="20"/>
+          <w:szCs w:val="20"/>
+        </w:rPr>
+        <w:t xml:space="preserve"> repository [</w:t>
       </w:r>
       <w:r>
         <w:rPr>
@@ -3295,6 +3477,7 @@
           <w:szCs w:val="20"/>
         </w:rPr>
       </w:pPr>
+      <w:proofErr w:type="spellStart"/>
       <w:r>
         <w:rPr>
           <w:rFonts w:ascii="Times New Roman" w:cs="Times New Roman"/>
@@ -3305,6 +3488,7 @@
         <w:lastRenderedPageBreak/>
         <w:t>Futhermore</w:t>
       </w:r>
+      <w:proofErr w:type="spellEnd"/>
       <w:r>
         <w:rPr>
           <w:rFonts w:ascii="Times New Roman" w:cs="Times New Roman"/>
@@ -3393,8 +3577,19 @@
           <w:sz w:val="20"/>
           <w:szCs w:val="20"/>
         </w:rPr>
-        <w:t xml:space="preserve"> in CoppeliaSim</w:t>
-      </w:r>
+        <w:t xml:space="preserve"> in </w:t>
+      </w:r>
+      <w:proofErr w:type="spellStart"/>
+      <w:r>
+        <w:rPr>
+          <w:rFonts w:ascii="Times New Roman" w:cs="Times New Roman"/>
+          <w:color w:val="auto"/>
+          <w:sz w:val="20"/>
+          <w:szCs w:val="20"/>
+        </w:rPr>
+        <w:t>CoppeliaSim</w:t>
+      </w:r>
+      <w:proofErr w:type="spellEnd"/>
       <w:r>
         <w:rPr>
           <w:rFonts w:ascii="Times New Roman" w:cs="Times New Roman"/>
@@ -3623,7 +3818,27 @@
           <w:sz w:val="20"/>
           <w:szCs w:val="20"/>
         </w:rPr>
-        <w:t xml:space="preserve"> Onshape [1] was used. </w:t>
+        <w:t xml:space="preserve"> </w:t>
+      </w:r>
+      <w:proofErr w:type="spellStart"/>
+      <w:r>
+        <w:rPr>
+          <w:rFonts w:ascii="Times New Roman" w:hAnsi="標楷體" w:cs="Times New Roman"/>
+          <w:color w:val="auto"/>
+          <w:sz w:val="20"/>
+          <w:szCs w:val="20"/>
+        </w:rPr>
+        <w:t>Onshape</w:t>
+      </w:r>
+      <w:proofErr w:type="spellEnd"/>
+      <w:r>
+        <w:rPr>
+          <w:rFonts w:ascii="Times New Roman" w:hAnsi="標楷體" w:cs="Times New Roman"/>
+          <w:color w:val="auto"/>
+          <w:sz w:val="20"/>
+          <w:szCs w:val="20"/>
+        </w:rPr>
+        <w:t xml:space="preserve"> [1] was used. </w:t>
       </w:r>
       <w:r>
         <w:rPr>
@@ -3722,8 +3937,19 @@
           <w:sz w:val="20"/>
           <w:szCs w:val="20"/>
         </w:rPr>
-        <w:t>designed air hockey Onshape</w:t>
-      </w:r>
+        <w:t xml:space="preserve">designed air hockey </w:t>
+      </w:r>
+      <w:proofErr w:type="spellStart"/>
+      <w:r>
+        <w:rPr>
+          <w:rFonts w:ascii="Times New Roman" w:hAnsi="標楷體" w:cs="Times New Roman"/>
+          <w:color w:val="auto"/>
+          <w:sz w:val="20"/>
+          <w:szCs w:val="20"/>
+        </w:rPr>
+        <w:t>Onshape</w:t>
+      </w:r>
+      <w:proofErr w:type="spellEnd"/>
       <w:r>
         <w:rPr>
           <w:rFonts w:ascii="Times New Roman" w:hAnsi="標楷體" w:cs="Times New Roman"/>
@@ -3808,8 +4034,19 @@
           <w:sz w:val="20"/>
           <w:szCs w:val="20"/>
         </w:rPr>
-        <w:t>hockey machine is completed in Coppeliasim</w:t>
-      </w:r>
+        <w:t xml:space="preserve">hockey machine is completed in </w:t>
+      </w:r>
+      <w:proofErr w:type="spellStart"/>
+      <w:r>
+        <w:rPr>
+          <w:rFonts w:ascii="Times New Roman" w:hAnsi="標楷體" w:cs="Times New Roman"/>
+          <w:color w:val="auto"/>
+          <w:sz w:val="20"/>
+          <w:szCs w:val="20"/>
+        </w:rPr>
+        <w:t>Coppeliasim</w:t>
+      </w:r>
+      <w:proofErr w:type="spellEnd"/>
       <w:r>
         <w:rPr>
           <w:rFonts w:ascii="Times New Roman" w:hAnsi="標楷體" w:cs="Times New Roman"/>
@@ -3849,7 +4086,27 @@
           <w:sz w:val="20"/>
           <w:szCs w:val="20"/>
         </w:rPr>
-        <w:t xml:space="preserve">The control uses the Arduino circuit board to receive the binary data transmitted by the Python module Pyserial for corresponding control, so that the motor can move </w:t>
+        <w:t xml:space="preserve">The control uses the Arduino circuit board to receive the binary data transmitted by the Python module </w:t>
+      </w:r>
+      <w:proofErr w:type="spellStart"/>
+      <w:r>
+        <w:rPr>
+          <w:rFonts w:ascii="Times New Roman" w:hAnsi="標楷體" w:cs="Times New Roman"/>
+          <w:color w:val="auto"/>
+          <w:sz w:val="20"/>
+          <w:szCs w:val="20"/>
+        </w:rPr>
+        <w:t>Pyserial</w:t>
+      </w:r>
+      <w:proofErr w:type="spellEnd"/>
+      <w:r>
+        <w:rPr>
+          <w:rFonts w:ascii="Times New Roman" w:hAnsi="標楷體" w:cs="Times New Roman"/>
+          <w:color w:val="auto"/>
+          <w:sz w:val="20"/>
+          <w:szCs w:val="20"/>
+        </w:rPr>
+        <w:t xml:space="preserve"> for corresponding control, so that the motor can move </w:t>
       </w:r>
       <w:r>
         <w:rPr>
@@ -4144,7 +4401,67 @@
           <w:sz w:val="20"/>
           <w:szCs w:val="20"/>
         </w:rPr>
-        <w:t>The image recognition program is written in Python combined with the OpenCV module, and interacts with the virtual environment through the remote api interface of Coppeliasim. The hockey mallet in the physical model is also guided through the same image recognition program. The structure that controls the action of the hocke</w:t>
+        <w:t xml:space="preserve">The image recognition program is written in Python combined with the </w:t>
+      </w:r>
+      <w:proofErr w:type="spellStart"/>
+      <w:r>
+        <w:rPr>
+          <w:rFonts w:ascii="Times New Roman" w:hAnsi="標楷體" w:cs="Times New Roman"/>
+          <w:color w:val="auto"/>
+          <w:sz w:val="20"/>
+          <w:szCs w:val="20"/>
+        </w:rPr>
+        <w:t>OpenCV</w:t>
+      </w:r>
+      <w:proofErr w:type="spellEnd"/>
+      <w:r>
+        <w:rPr>
+          <w:rFonts w:ascii="Times New Roman" w:hAnsi="標楷體" w:cs="Times New Roman"/>
+          <w:color w:val="auto"/>
+          <w:sz w:val="20"/>
+          <w:szCs w:val="20"/>
+        </w:rPr>
+        <w:t xml:space="preserve"> module, and interacts with the virtual environment through the remote </w:t>
+      </w:r>
+      <w:proofErr w:type="spellStart"/>
+      <w:r>
+        <w:rPr>
+          <w:rFonts w:ascii="Times New Roman" w:hAnsi="標楷體" w:cs="Times New Roman"/>
+          <w:color w:val="auto"/>
+          <w:sz w:val="20"/>
+          <w:szCs w:val="20"/>
+        </w:rPr>
+        <w:t>api</w:t>
+      </w:r>
+      <w:proofErr w:type="spellEnd"/>
+      <w:r>
+        <w:rPr>
+          <w:rFonts w:ascii="Times New Roman" w:hAnsi="標楷體" w:cs="Times New Roman"/>
+          <w:color w:val="auto"/>
+          <w:sz w:val="20"/>
+          <w:szCs w:val="20"/>
+        </w:rPr>
+        <w:t xml:space="preserve"> interface of </w:t>
+      </w:r>
+      <w:proofErr w:type="spellStart"/>
+      <w:r>
+        <w:rPr>
+          <w:rFonts w:ascii="Times New Roman" w:hAnsi="標楷體" w:cs="Times New Roman"/>
+          <w:color w:val="auto"/>
+          <w:sz w:val="20"/>
+          <w:szCs w:val="20"/>
+        </w:rPr>
+        <w:t>Coppeliasim</w:t>
+      </w:r>
+      <w:proofErr w:type="spellEnd"/>
+      <w:r>
+        <w:rPr>
+          <w:rFonts w:ascii="Times New Roman" w:hAnsi="標楷體" w:cs="Times New Roman"/>
+          <w:color w:val="auto"/>
+          <w:sz w:val="20"/>
+          <w:szCs w:val="20"/>
+        </w:rPr>
+        <w:t>. The hockey mallet in the physical model is also guided through the same image recognition program. The structure that controls the action of the hocke</w:t>
       </w:r>
       <w:r>
         <w:rPr>
@@ -4477,6 +4794,7 @@
           <w:sz w:val="20"/>
           <w:szCs w:val="20"/>
         </w:rPr>
+        <w:lastRenderedPageBreak/>
         <w:t>RGB is the three primary colors of light, namely red (Red), green (Green) and blue (Blue). The image output is mostly in this form, but this method is very difficult to capture a specific color in settings, so it is converted to HSV Display, HSV stands for Hue, Saturation and Value respectively. Use Hue to adjust to the desired color, and then set saturation and lightness.</w:t>
       </w:r>
     </w:p>
@@ -5172,7 +5490,27 @@
           <w:sz w:val="20"/>
           <w:szCs w:val="20"/>
         </w:rPr>
-        <w:t>asking algorithms mainly use thresholding and segmentation according the color of the hover puck.</w:t>
+        <w:t xml:space="preserve">asking algorithms mainly use </w:t>
+      </w:r>
+      <w:proofErr w:type="spellStart"/>
+      <w:r>
+        <w:rPr>
+          <w:rFonts w:ascii="Times New Roman" w:hAnsi="標楷體" w:cs="Times New Roman"/>
+          <w:color w:val="auto"/>
+          <w:sz w:val="20"/>
+          <w:szCs w:val="20"/>
+        </w:rPr>
+        <w:t>thresholding</w:t>
+      </w:r>
+      <w:proofErr w:type="spellEnd"/>
+      <w:r>
+        <w:rPr>
+          <w:rFonts w:ascii="Times New Roman" w:hAnsi="標楷體" w:cs="Times New Roman"/>
+          <w:color w:val="auto"/>
+          <w:sz w:val="20"/>
+          <w:szCs w:val="20"/>
+        </w:rPr>
+        <w:t xml:space="preserve"> and segmentation according the color of the hover puck.</w:t>
       </w:r>
     </w:p>
     <w:p>
@@ -6337,7 +6675,7 @@
           <w:sz w:val="20"/>
           <w:szCs w:val="20"/>
         </w:rPr>
-        <w:t xml:space="preserve">The bounce path after hitting the wall is assisted in judging the position of the wall of the table by the mark points around the table, and assuming that the incident angle is equal to the reflection angle, it can be known that the difference between the equations before and after hitting the wall is the opposite slope of the slope. The point of impact is calculated from the equation predicted by the straight line to get the movement path </w:t>
+        <w:t xml:space="preserve">The bounce path after hitting the wall is assisted in judging the position of the wall of the table by the mark points around the table, and assuming that the incident angle is equal to the reflection angle, it can be known that the difference between the equations before and after hitting the wall is the opposite slope of the slope. The point of impact is calculated from the equation predicted by the straight line to get the movement path of the ball </w:t>
       </w:r>
       <w:r>
         <w:rPr>
@@ -6347,7 +6685,7 @@
           <w:szCs w:val="20"/>
         </w:rPr>
         <w:lastRenderedPageBreak/>
-        <w:t>of the ball after rebound.</w:t>
+        <w:t>after rebound.</w:t>
       </w:r>
     </w:p>
     <w:p>
@@ -6831,8 +7169,20 @@
           <w:sz w:val="22"/>
           <w:szCs w:val="22"/>
         </w:rPr>
-        <w:t xml:space="preserve"> Circuit diagram in fritzing</w:t>
-      </w:r>
+        <w:t xml:space="preserve"> Circuit diagram in </w:t>
+      </w:r>
+      <w:proofErr w:type="spellStart"/>
+      <w:r>
+        <w:rPr>
+          <w:rFonts w:ascii="Times New Roman" w:cs="Times New Roman"/>
+          <w:bCs/>
+          <w:color w:val="000000" w:themeColor="text1"/>
+          <w:sz w:val="22"/>
+          <w:szCs w:val="22"/>
+        </w:rPr>
+        <w:t>fritzing</w:t>
+      </w:r>
+      <w:proofErr w:type="spellEnd"/>
       <w:r>
         <w:rPr>
           <w:rFonts w:ascii="Times New Roman" w:cs="Times New Roman"/>
@@ -6889,6 +7239,7 @@
         </w:rPr>
         <w:t xml:space="preserve">.2 </w:t>
       </w:r>
+      <w:proofErr w:type="spellStart"/>
       <w:r>
         <w:rPr>
           <w:rFonts w:ascii="Times New Roman" w:cs="Times New Roman"/>
@@ -6900,6 +7251,7 @@
         </w:rPr>
         <w:t>Solidworks</w:t>
       </w:r>
+      <w:proofErr w:type="spellEnd"/>
       <w:r>
         <w:rPr>
           <w:rFonts w:ascii="Times New Roman" w:cs="Times New Roman"/>
@@ -6981,7 +7333,27 @@
           <w:sz w:val="20"/>
           <w:szCs w:val="20"/>
         </w:rPr>
-        <w:t>overcraft. The fan pushs the air</w:t>
+        <w:t xml:space="preserve">overcraft. The fan </w:t>
+      </w:r>
+      <w:proofErr w:type="spellStart"/>
+      <w:r>
+        <w:rPr>
+          <w:rFonts w:ascii="Times New Roman" w:hAnsi="標楷體" w:cs="Times New Roman"/>
+          <w:color w:val="auto"/>
+          <w:sz w:val="20"/>
+          <w:szCs w:val="20"/>
+        </w:rPr>
+        <w:t>pushs</w:t>
+      </w:r>
+      <w:proofErr w:type="spellEnd"/>
+      <w:r>
+        <w:rPr>
+          <w:rFonts w:ascii="Times New Roman" w:hAnsi="標楷體" w:cs="Times New Roman"/>
+          <w:color w:val="auto"/>
+          <w:sz w:val="20"/>
+          <w:szCs w:val="20"/>
+        </w:rPr>
+        <w:t xml:space="preserve"> the air</w:t>
       </w:r>
       <w:r>
         <w:rPr>
@@ -7053,7 +7425,16 @@
           <w:sz w:val="20"/>
           <w:szCs w:val="20"/>
         </w:rPr>
-        <w:t xml:space="preserve"> can reduce friction with the ground </w:t>
+        <w:t xml:space="preserve"> can reduce friction with the ground when it moves, </w:t>
+      </w:r>
+      <w:r>
+        <w:rPr>
+          <w:rFonts w:ascii="Times New Roman" w:hAnsi="標楷體" w:cs="Times New Roman"/>
+          <w:color w:val="auto"/>
+          <w:sz w:val="20"/>
+          <w:szCs w:val="20"/>
+        </w:rPr>
+        <w:t xml:space="preserve">the </w:t>
       </w:r>
       <w:r>
         <w:rPr>
@@ -7063,24 +7444,6 @@
           <w:szCs w:val="20"/>
         </w:rPr>
         <w:lastRenderedPageBreak/>
-        <w:t xml:space="preserve">when it moves, </w:t>
-      </w:r>
-      <w:r>
-        <w:rPr>
-          <w:rFonts w:ascii="Times New Roman" w:hAnsi="標楷體" w:cs="Times New Roman"/>
-          <w:color w:val="auto"/>
-          <w:sz w:val="20"/>
-          <w:szCs w:val="20"/>
-        </w:rPr>
-        <w:t xml:space="preserve">the </w:t>
-      </w:r>
-      <w:r>
-        <w:rPr>
-          <w:rFonts w:ascii="Times New Roman" w:hAnsi="標楷體" w:cs="Times New Roman"/>
-          <w:color w:val="auto"/>
-          <w:sz w:val="20"/>
-          <w:szCs w:val="20"/>
-        </w:rPr>
         <w:t xml:space="preserve">finite elements </w:t>
       </w:r>
       <w:r>
@@ -9279,7 +9642,7 @@
           <w:sz w:val="20"/>
           <w:szCs w:val="20"/>
         </w:rPr>
-        <w:t xml:space="preserve">This paper completes the design, simulation </w:t>
+        <w:t xml:space="preserve">This paper completes the design, simulation and manufacturing of ice hockey robot. The goal is to use the </w:t>
       </w:r>
       <w:r>
         <w:rPr>
@@ -9290,7 +9653,7 @@
           <w:szCs w:val="20"/>
         </w:rPr>
         <w:lastRenderedPageBreak/>
-        <w:t xml:space="preserve">and manufacturing of ice hockey robot. The goal is to use the latest </w:t>
+        <w:t xml:space="preserve">latest </w:t>
       </w:r>
       <w:r>
         <w:rPr>
@@ -9334,7 +9697,95 @@
           <w:sz w:val="20"/>
           <w:szCs w:val="20"/>
         </w:rPr>
-        <w:t>As we commit and push all files into Github repository [21] which include Arduino control programs, Onshape assembly, Coppeliasim scenes and image recognition remote api programs to allow anyone to either recreate this cyber-physical project or extend into other application fields, e.g. machine learning [14-15].</w:t>
+        <w:t xml:space="preserve">As we commit and push all files into </w:t>
+      </w:r>
+      <w:proofErr w:type="spellStart"/>
+      <w:r>
+        <w:rPr>
+          <w:rFonts w:ascii="Times New Roman" w:hAnsi="標楷體" w:cs="Times New Roman"/>
+          <w:bCs/>
+          <w:color w:val="auto"/>
+          <w:sz w:val="20"/>
+          <w:szCs w:val="20"/>
+        </w:rPr>
+        <w:t>Github</w:t>
+      </w:r>
+      <w:proofErr w:type="spellEnd"/>
+      <w:r>
+        <w:rPr>
+          <w:rFonts w:ascii="Times New Roman" w:hAnsi="標楷體" w:cs="Times New Roman"/>
+          <w:bCs/>
+          <w:color w:val="auto"/>
+          <w:sz w:val="20"/>
+          <w:szCs w:val="20"/>
+        </w:rPr>
+        <w:t xml:space="preserve"> repository [21] which include Arduino control programs, </w:t>
+      </w:r>
+      <w:proofErr w:type="spellStart"/>
+      <w:r>
+        <w:rPr>
+          <w:rFonts w:ascii="Times New Roman" w:hAnsi="標楷體" w:cs="Times New Roman"/>
+          <w:bCs/>
+          <w:color w:val="auto"/>
+          <w:sz w:val="20"/>
+          <w:szCs w:val="20"/>
+        </w:rPr>
+        <w:t>Onshape</w:t>
+      </w:r>
+      <w:proofErr w:type="spellEnd"/>
+      <w:r>
+        <w:rPr>
+          <w:rFonts w:ascii="Times New Roman" w:hAnsi="標楷體" w:cs="Times New Roman"/>
+          <w:bCs/>
+          <w:color w:val="auto"/>
+          <w:sz w:val="20"/>
+          <w:szCs w:val="20"/>
+        </w:rPr>
+        <w:t xml:space="preserve"> assembly, </w:t>
+      </w:r>
+      <w:proofErr w:type="spellStart"/>
+      <w:r>
+        <w:rPr>
+          <w:rFonts w:ascii="Times New Roman" w:hAnsi="標楷體" w:cs="Times New Roman"/>
+          <w:bCs/>
+          <w:color w:val="auto"/>
+          <w:sz w:val="20"/>
+          <w:szCs w:val="20"/>
+        </w:rPr>
+        <w:t>Coppeliasim</w:t>
+      </w:r>
+      <w:proofErr w:type="spellEnd"/>
+      <w:r>
+        <w:rPr>
+          <w:rFonts w:ascii="Times New Roman" w:hAnsi="標楷體" w:cs="Times New Roman"/>
+          <w:bCs/>
+          <w:color w:val="auto"/>
+          <w:sz w:val="20"/>
+          <w:szCs w:val="20"/>
+        </w:rPr>
+        <w:t xml:space="preserve"> scenes and image recognition remote </w:t>
+      </w:r>
+      <w:proofErr w:type="spellStart"/>
+      <w:r>
+        <w:rPr>
+          <w:rFonts w:ascii="Times New Roman" w:hAnsi="標楷體" w:cs="Times New Roman"/>
+          <w:bCs/>
+          <w:color w:val="auto"/>
+          <w:sz w:val="20"/>
+          <w:szCs w:val="20"/>
+        </w:rPr>
+        <w:t>api</w:t>
+      </w:r>
+      <w:proofErr w:type="spellEnd"/>
+      <w:r>
+        <w:rPr>
+          <w:rFonts w:ascii="Times New Roman" w:hAnsi="標楷體" w:cs="Times New Roman"/>
+          <w:bCs/>
+          <w:color w:val="auto"/>
+          <w:sz w:val="20"/>
+          <w:szCs w:val="20"/>
+        </w:rPr>
+        <w:t xml:space="preserve"> programs to allow anyone to either recreate this cyber-physical project or extend into other application fields, e.g. machine learning [14-15].</w:t>
       </w:r>
     </w:p>
     <w:p>
@@ -9503,14 +9954,25 @@
           <w:szCs w:val="20"/>
         </w:rPr>
       </w:pPr>
-      <w:r>
-        <w:rPr>
-          <w:rFonts w:ascii="Times New Roman" w:eastAsia="標楷體" w:hAnsi="Times New Roman" w:cs="Times New Roman"/>
-          <w:b w:val="0"/>
-          <w:sz w:val="20"/>
-          <w:szCs w:val="20"/>
-        </w:rPr>
-        <w:t>Onshape, https://onshape.com</w:t>
+      <w:proofErr w:type="spellStart"/>
+      <w:r>
+        <w:rPr>
+          <w:rFonts w:ascii="Times New Roman" w:eastAsia="標楷體" w:hAnsi="Times New Roman" w:cs="Times New Roman"/>
+          <w:b w:val="0"/>
+          <w:sz w:val="20"/>
+          <w:szCs w:val="20"/>
+        </w:rPr>
+        <w:t>Onshape</w:t>
+      </w:r>
+      <w:proofErr w:type="spellEnd"/>
+      <w:r>
+        <w:rPr>
+          <w:rFonts w:ascii="Times New Roman" w:eastAsia="標楷體" w:hAnsi="Times New Roman" w:cs="Times New Roman"/>
+          <w:b w:val="0"/>
+          <w:sz w:val="20"/>
+          <w:szCs w:val="20"/>
+        </w:rPr>
+        <w:t>, https://onshape.com</w:t>
       </w:r>
       <w:r>
         <w:rPr>
@@ -9574,14 +10036,25 @@
           <w:szCs w:val="20"/>
         </w:rPr>
       </w:pPr>
-      <w:r>
-        <w:rPr>
-          <w:rFonts w:ascii="Times New Roman" w:eastAsia="標楷體" w:hAnsi="Times New Roman" w:cs="Times New Roman"/>
-          <w:b w:val="0"/>
-          <w:sz w:val="20"/>
-          <w:szCs w:val="20"/>
-        </w:rPr>
-        <w:t>CoppeliaSim, https://www.coppeliarobotics.</w:t>
+      <w:proofErr w:type="spellStart"/>
+      <w:r>
+        <w:rPr>
+          <w:rFonts w:ascii="Times New Roman" w:eastAsia="標楷體" w:hAnsi="Times New Roman" w:cs="Times New Roman"/>
+          <w:b w:val="0"/>
+          <w:sz w:val="20"/>
+          <w:szCs w:val="20"/>
+        </w:rPr>
+        <w:t>CoppeliaSim</w:t>
+      </w:r>
+      <w:proofErr w:type="spellEnd"/>
+      <w:r>
+        <w:rPr>
+          <w:rFonts w:ascii="Times New Roman" w:eastAsia="標楷體" w:hAnsi="Times New Roman" w:cs="Times New Roman"/>
+          <w:b w:val="0"/>
+          <w:sz w:val="20"/>
+          <w:szCs w:val="20"/>
+        </w:rPr>
+        <w:t>, https://www.coppeliarobotics.</w:t>
       </w:r>
       <w:r>
         <w:rPr>
@@ -9680,7 +10153,31 @@
           <w:szCs w:val="20"/>
           <w:shd w:val="clear" w:color="auto" w:fill="FFFFFF"/>
         </w:rPr>
-        <w:t>Bishop, B., Spong, M., “</w:t>
+        <w:t xml:space="preserve">Bishop, B., </w:t>
+      </w:r>
+      <w:proofErr w:type="spellStart"/>
+      <w:r>
+        <w:rPr>
+          <w:rFonts w:ascii="Times New Roman" w:hAnsi="Times New Roman" w:cs="Times New Roman"/>
+          <w:b w:val="0"/>
+          <w:color w:val="333333"/>
+          <w:sz w:val="20"/>
+          <w:szCs w:val="20"/>
+          <w:shd w:val="clear" w:color="auto" w:fill="FFFFFF"/>
+        </w:rPr>
+        <w:t>Spong</w:t>
+      </w:r>
+      <w:proofErr w:type="spellEnd"/>
+      <w:r>
+        <w:rPr>
+          <w:rFonts w:ascii="Times New Roman" w:hAnsi="Times New Roman" w:cs="Times New Roman"/>
+          <w:b w:val="0"/>
+          <w:color w:val="333333"/>
+          <w:sz w:val="20"/>
+          <w:szCs w:val="20"/>
+          <w:shd w:val="clear" w:color="auto" w:fill="FFFFFF"/>
+        </w:rPr>
+        <w:t>, M., “</w:t>
       </w:r>
       <w:r>
         <w:rPr>
@@ -9818,14 +10315,45 @@
           <w:szCs w:val="20"/>
         </w:rPr>
       </w:pPr>
-      <w:r>
-        <w:rPr>
-          <w:rFonts w:ascii="Times New Roman" w:eastAsia="標楷體" w:hAnsi="Times New Roman" w:cs="Times New Roman"/>
-          <w:b w:val="0"/>
-          <w:sz w:val="20"/>
-          <w:szCs w:val="20"/>
-        </w:rPr>
-        <w:t>Basile, M. and Choudhury Z., "La PC-na, " accessed from https://bit.ly/30qWx3N (2016)</w:t>
+      <w:proofErr w:type="spellStart"/>
+      <w:r>
+        <w:rPr>
+          <w:rFonts w:ascii="Times New Roman" w:eastAsia="標楷體" w:hAnsi="Times New Roman" w:cs="Times New Roman"/>
+          <w:b w:val="0"/>
+          <w:sz w:val="20"/>
+          <w:szCs w:val="20"/>
+        </w:rPr>
+        <w:t>Basile</w:t>
+      </w:r>
+      <w:proofErr w:type="spellEnd"/>
+      <w:r>
+        <w:rPr>
+          <w:rFonts w:ascii="Times New Roman" w:eastAsia="標楷體" w:hAnsi="Times New Roman" w:cs="Times New Roman"/>
+          <w:b w:val="0"/>
+          <w:sz w:val="20"/>
+          <w:szCs w:val="20"/>
+        </w:rPr>
+        <w:t>, M. and Choudhury Z., "La PC-</w:t>
+      </w:r>
+      <w:proofErr w:type="spellStart"/>
+      <w:r>
+        <w:rPr>
+          <w:rFonts w:ascii="Times New Roman" w:eastAsia="標楷體" w:hAnsi="Times New Roman" w:cs="Times New Roman"/>
+          <w:b w:val="0"/>
+          <w:sz w:val="20"/>
+          <w:szCs w:val="20"/>
+        </w:rPr>
+        <w:t>na</w:t>
+      </w:r>
+      <w:proofErr w:type="spellEnd"/>
+      <w:r>
+        <w:rPr>
+          <w:rFonts w:ascii="Times New Roman" w:eastAsia="標楷體" w:hAnsi="Times New Roman" w:cs="Times New Roman"/>
+          <w:b w:val="0"/>
+          <w:sz w:val="20"/>
+          <w:szCs w:val="20"/>
+        </w:rPr>
+        <w:t>, " accessed from https://bit.ly/30qWx3N (2016)</w:t>
       </w:r>
     </w:p>
     <w:p>
@@ -9959,7 +10487,47 @@
           <w:sz w:val="20"/>
           <w:szCs w:val="20"/>
         </w:rPr>
-        <w:t>T. Iguchi, N. Katsuyama, H. Noborio and S. Hirai, "Computing and calibrating collision impulses and its application for air hockey game," IEEE/RSJ International Conference on Intelligent Robots and Systems, Lausanne, Switzerland, pp. 2219-2226 vol.3</w:t>
+        <w:t xml:space="preserve">T. Iguchi, N. </w:t>
+      </w:r>
+      <w:proofErr w:type="spellStart"/>
+      <w:r>
+        <w:rPr>
+          <w:rFonts w:ascii="Times New Roman" w:eastAsia="標楷體" w:hAnsi="Times New Roman" w:cs="Times New Roman"/>
+          <w:b w:val="0"/>
+          <w:sz w:val="20"/>
+          <w:szCs w:val="20"/>
+        </w:rPr>
+        <w:t>Katsuyama</w:t>
+      </w:r>
+      <w:proofErr w:type="spellEnd"/>
+      <w:r>
+        <w:rPr>
+          <w:rFonts w:ascii="Times New Roman" w:eastAsia="標楷體" w:hAnsi="Times New Roman" w:cs="Times New Roman"/>
+          <w:b w:val="0"/>
+          <w:sz w:val="20"/>
+          <w:szCs w:val="20"/>
+        </w:rPr>
+        <w:t xml:space="preserve">, H. </w:t>
+      </w:r>
+      <w:proofErr w:type="spellStart"/>
+      <w:r>
+        <w:rPr>
+          <w:rFonts w:ascii="Times New Roman" w:eastAsia="標楷體" w:hAnsi="Times New Roman" w:cs="Times New Roman"/>
+          <w:b w:val="0"/>
+          <w:sz w:val="20"/>
+          <w:szCs w:val="20"/>
+        </w:rPr>
+        <w:t>Noborio</w:t>
+      </w:r>
+      <w:proofErr w:type="spellEnd"/>
+      <w:r>
+        <w:rPr>
+          <w:rFonts w:ascii="Times New Roman" w:eastAsia="標楷體" w:hAnsi="Times New Roman" w:cs="Times New Roman"/>
+          <w:b w:val="0"/>
+          <w:sz w:val="20"/>
+          <w:szCs w:val="20"/>
+        </w:rPr>
+        <w:t xml:space="preserve"> and S. Hirai, "Computing and calibrating collision impulses and its application for air hockey game," IEEE/RSJ International Conference on Intelligent Robots and Systems, Lausanne, Switzerland, pp. 2219-2226 vol.3</w:t>
       </w:r>
       <w:r>
         <w:rPr>
@@ -10007,8 +10575,9 @@
           <w:szCs w:val="20"/>
           <w:shd w:val="clear" w:color="auto" w:fill="FFFFFF"/>
         </w:rPr>
-        <w:t>N. Abe, K. Tanaka and H. Taki, “</w:t>
-      </w:r>
+        <w:t xml:space="preserve">N. Abe, K. Tanaka and H. </w:t>
+      </w:r>
+      <w:proofErr w:type="spellStart"/>
       <w:r>
         <w:rPr>
           <w:rFonts w:ascii="Times New Roman" w:hAnsi="Times New Roman" w:cs="Times New Roman"/>
@@ -10018,6 +10587,29 @@
           <w:szCs w:val="20"/>
           <w:shd w:val="clear" w:color="auto" w:fill="FFFFFF"/>
         </w:rPr>
+        <w:t>Taki</w:t>
+      </w:r>
+      <w:proofErr w:type="spellEnd"/>
+      <w:r>
+        <w:rPr>
+          <w:rFonts w:ascii="Times New Roman" w:hAnsi="Times New Roman" w:cs="Times New Roman"/>
+          <w:b w:val="0"/>
+          <w:color w:val="333333"/>
+          <w:sz w:val="20"/>
+          <w:szCs w:val="20"/>
+          <w:shd w:val="clear" w:color="auto" w:fill="FFFFFF"/>
+        </w:rPr>
+        <w:t>, “</w:t>
+      </w:r>
+      <w:r>
+        <w:rPr>
+          <w:rFonts w:ascii="Times New Roman" w:hAnsi="Times New Roman" w:cs="Times New Roman"/>
+          <w:b w:val="0"/>
+          <w:color w:val="333333"/>
+          <w:sz w:val="20"/>
+          <w:szCs w:val="20"/>
+          <w:shd w:val="clear" w:color="auto" w:fill="FFFFFF"/>
+        </w:rPr>
         <w:t>Reciprocating vision and auditory sensation through network - constr</w:t>
       </w:r>
       <w:r>
@@ -10029,7 +10621,31 @@
           <w:szCs w:val="20"/>
           <w:shd w:val="clear" w:color="auto" w:fill="FFFFFF"/>
         </w:rPr>
-        <w:t>ucting virtual air hokkey game,”</w:t>
+        <w:t xml:space="preserve">ucting virtual air </w:t>
+      </w:r>
+      <w:proofErr w:type="spellStart"/>
+      <w:r>
+        <w:rPr>
+          <w:rFonts w:ascii="Times New Roman" w:hAnsi="Times New Roman" w:cs="Times New Roman"/>
+          <w:b w:val="0"/>
+          <w:color w:val="333333"/>
+          <w:sz w:val="20"/>
+          <w:szCs w:val="20"/>
+          <w:shd w:val="clear" w:color="auto" w:fill="FFFFFF"/>
+        </w:rPr>
+        <w:t>hokkey</w:t>
+      </w:r>
+      <w:proofErr w:type="spellEnd"/>
+      <w:r>
+        <w:rPr>
+          <w:rFonts w:ascii="Times New Roman" w:hAnsi="Times New Roman" w:cs="Times New Roman"/>
+          <w:b w:val="0"/>
+          <w:color w:val="333333"/>
+          <w:sz w:val="20"/>
+          <w:szCs w:val="20"/>
+          <w:shd w:val="clear" w:color="auto" w:fill="FFFFFF"/>
+        </w:rPr>
+        <w:t xml:space="preserve"> game,”</w:t>
       </w:r>
       <w:r>
         <w:rPr>
@@ -10187,6 +10803,7 @@
           <w:szCs w:val="20"/>
         </w:rPr>
       </w:pPr>
+      <w:proofErr w:type="spellStart"/>
       <w:r>
         <w:rPr>
           <w:rFonts w:ascii="Times New Roman" w:eastAsia="標楷體" w:hAnsi="Times New Roman" w:cs="Times New Roman"/>
@@ -10195,16 +10812,66 @@
           <w:szCs w:val="20"/>
         </w:rPr>
         <w:lastRenderedPageBreak/>
-        <w:t>Namiki, A., Matsushita,</w:t>
-      </w:r>
-      <w:r>
-        <w:rPr>
-          <w:rFonts w:ascii="Times New Roman" w:eastAsia="標楷體" w:hAnsi="Times New Roman" w:cs="Times New Roman"/>
-          <w:b w:val="0"/>
-          <w:sz w:val="20"/>
-          <w:szCs w:val="20"/>
-        </w:rPr>
-        <w:t xml:space="preserve"> S., Ozeki, T., Nonami, K., “</w:t>
+        <w:t>Namiki</w:t>
+      </w:r>
+      <w:proofErr w:type="spellEnd"/>
+      <w:r>
+        <w:rPr>
+          <w:rFonts w:ascii="Times New Roman" w:eastAsia="標楷體" w:hAnsi="Times New Roman" w:cs="Times New Roman"/>
+          <w:b w:val="0"/>
+          <w:sz w:val="20"/>
+          <w:szCs w:val="20"/>
+        </w:rPr>
+        <w:t>, A., Matsushita,</w:t>
+      </w:r>
+      <w:r>
+        <w:rPr>
+          <w:rFonts w:ascii="Times New Roman" w:eastAsia="標楷體" w:hAnsi="Times New Roman" w:cs="Times New Roman"/>
+          <w:b w:val="0"/>
+          <w:sz w:val="20"/>
+          <w:szCs w:val="20"/>
+        </w:rPr>
+        <w:t xml:space="preserve"> S., </w:t>
+      </w:r>
+      <w:proofErr w:type="spellStart"/>
+      <w:r>
+        <w:rPr>
+          <w:rFonts w:ascii="Times New Roman" w:eastAsia="標楷體" w:hAnsi="Times New Roman" w:cs="Times New Roman"/>
+          <w:b w:val="0"/>
+          <w:sz w:val="20"/>
+          <w:szCs w:val="20"/>
+        </w:rPr>
+        <w:t>Ozeki</w:t>
+      </w:r>
+      <w:proofErr w:type="spellEnd"/>
+      <w:r>
+        <w:rPr>
+          <w:rFonts w:ascii="Times New Roman" w:eastAsia="標楷體" w:hAnsi="Times New Roman" w:cs="Times New Roman"/>
+          <w:b w:val="0"/>
+          <w:sz w:val="20"/>
+          <w:szCs w:val="20"/>
+        </w:rPr>
+        <w:t xml:space="preserve">, T., </w:t>
+      </w:r>
+      <w:proofErr w:type="spellStart"/>
+      <w:r>
+        <w:rPr>
+          <w:rFonts w:ascii="Times New Roman" w:eastAsia="標楷體" w:hAnsi="Times New Roman" w:cs="Times New Roman"/>
+          <w:b w:val="0"/>
+          <w:sz w:val="20"/>
+          <w:szCs w:val="20"/>
+        </w:rPr>
+        <w:t>Nonami</w:t>
+      </w:r>
+      <w:proofErr w:type="spellEnd"/>
+      <w:r>
+        <w:rPr>
+          <w:rFonts w:ascii="Times New Roman" w:eastAsia="標楷體" w:hAnsi="Times New Roman" w:cs="Times New Roman"/>
+          <w:b w:val="0"/>
+          <w:sz w:val="20"/>
+          <w:szCs w:val="20"/>
+        </w:rPr>
+        <w:t>, K., “</w:t>
       </w:r>
       <w:r>
         <w:rPr>
@@ -10261,14 +10928,65 @@
           <w:szCs w:val="20"/>
         </w:rPr>
       </w:pPr>
-      <w:r>
-        <w:rPr>
-          <w:rFonts w:ascii="Times New Roman" w:eastAsia="標楷體" w:hAnsi="Times New Roman" w:cs="Times New Roman"/>
-          <w:b w:val="0"/>
-          <w:sz w:val="20"/>
-          <w:szCs w:val="20"/>
-        </w:rPr>
-        <w:t xml:space="preserve">Marzano G., Martinovs A., Usca S., </w:t>
+      <w:proofErr w:type="spellStart"/>
+      <w:r>
+        <w:rPr>
+          <w:rFonts w:ascii="Times New Roman" w:eastAsia="標楷體" w:hAnsi="Times New Roman" w:cs="Times New Roman"/>
+          <w:b w:val="0"/>
+          <w:sz w:val="20"/>
+          <w:szCs w:val="20"/>
+        </w:rPr>
+        <w:t>Marzano</w:t>
+      </w:r>
+      <w:proofErr w:type="spellEnd"/>
+      <w:r>
+        <w:rPr>
+          <w:rFonts w:ascii="Times New Roman" w:eastAsia="標楷體" w:hAnsi="Times New Roman" w:cs="Times New Roman"/>
+          <w:b w:val="0"/>
+          <w:sz w:val="20"/>
+          <w:szCs w:val="20"/>
+        </w:rPr>
+        <w:t xml:space="preserve"> G., </w:t>
+      </w:r>
+      <w:proofErr w:type="spellStart"/>
+      <w:r>
+        <w:rPr>
+          <w:rFonts w:ascii="Times New Roman" w:eastAsia="標楷體" w:hAnsi="Times New Roman" w:cs="Times New Roman"/>
+          <w:b w:val="0"/>
+          <w:sz w:val="20"/>
+          <w:szCs w:val="20"/>
+        </w:rPr>
+        <w:t>Martinovs</w:t>
+      </w:r>
+      <w:proofErr w:type="spellEnd"/>
+      <w:r>
+        <w:rPr>
+          <w:rFonts w:ascii="Times New Roman" w:eastAsia="標楷體" w:hAnsi="Times New Roman" w:cs="Times New Roman"/>
+          <w:b w:val="0"/>
+          <w:sz w:val="20"/>
+          <w:szCs w:val="20"/>
+        </w:rPr>
+        <w:t xml:space="preserve"> A., </w:t>
+      </w:r>
+      <w:proofErr w:type="spellStart"/>
+      <w:r>
+        <w:rPr>
+          <w:rFonts w:ascii="Times New Roman" w:eastAsia="標楷體" w:hAnsi="Times New Roman" w:cs="Times New Roman"/>
+          <w:b w:val="0"/>
+          <w:sz w:val="20"/>
+          <w:szCs w:val="20"/>
+        </w:rPr>
+        <w:t>Usca</w:t>
+      </w:r>
+      <w:proofErr w:type="spellEnd"/>
+      <w:r>
+        <w:rPr>
+          <w:rFonts w:ascii="Times New Roman" w:eastAsia="標楷體" w:hAnsi="Times New Roman" w:cs="Times New Roman"/>
+          <w:b w:val="0"/>
+          <w:sz w:val="20"/>
+          <w:szCs w:val="20"/>
+        </w:rPr>
+        <w:t xml:space="preserve"> S., </w:t>
       </w:r>
       <w:r>
         <w:rPr>
@@ -10361,14 +11079,45 @@
           <w:szCs w:val="20"/>
         </w:rPr>
       </w:pPr>
-      <w:r>
-        <w:rPr>
-          <w:rFonts w:ascii="Times New Roman" w:eastAsia="標楷體" w:hAnsi="Times New Roman" w:cs="Times New Roman"/>
-          <w:b w:val="0"/>
-          <w:sz w:val="20"/>
-          <w:szCs w:val="20"/>
-        </w:rPr>
-        <w:t>Taitler, A. and Shimkin, N., “</w:t>
+      <w:proofErr w:type="spellStart"/>
+      <w:r>
+        <w:rPr>
+          <w:rFonts w:ascii="Times New Roman" w:eastAsia="標楷體" w:hAnsi="Times New Roman" w:cs="Times New Roman"/>
+          <w:b w:val="0"/>
+          <w:sz w:val="20"/>
+          <w:szCs w:val="20"/>
+        </w:rPr>
+        <w:t>Taitler</w:t>
+      </w:r>
+      <w:proofErr w:type="spellEnd"/>
+      <w:r>
+        <w:rPr>
+          <w:rFonts w:ascii="Times New Roman" w:eastAsia="標楷體" w:hAnsi="Times New Roman" w:cs="Times New Roman"/>
+          <w:b w:val="0"/>
+          <w:sz w:val="20"/>
+          <w:szCs w:val="20"/>
+        </w:rPr>
+        <w:t xml:space="preserve">, A. and </w:t>
+      </w:r>
+      <w:proofErr w:type="spellStart"/>
+      <w:r>
+        <w:rPr>
+          <w:rFonts w:ascii="Times New Roman" w:eastAsia="標楷體" w:hAnsi="Times New Roman" w:cs="Times New Roman"/>
+          <w:b w:val="0"/>
+          <w:sz w:val="20"/>
+          <w:szCs w:val="20"/>
+        </w:rPr>
+        <w:t>Shimkin</w:t>
+      </w:r>
+      <w:proofErr w:type="spellEnd"/>
+      <w:r>
+        <w:rPr>
+          <w:rFonts w:ascii="Times New Roman" w:eastAsia="標楷體" w:hAnsi="Times New Roman" w:cs="Times New Roman"/>
+          <w:b w:val="0"/>
+          <w:sz w:val="20"/>
+          <w:szCs w:val="20"/>
+        </w:rPr>
+        <w:t>, N., “</w:t>
       </w:r>
       <w:r>
         <w:rPr>
@@ -10443,14 +11192,45 @@
           <w:szCs w:val="20"/>
         </w:rPr>
       </w:pPr>
-      <w:r>
-        <w:rPr>
-          <w:rFonts w:ascii="Times New Roman" w:eastAsia="標楷體" w:hAnsi="Times New Roman" w:cs="Times New Roman"/>
-          <w:b w:val="0"/>
-          <w:sz w:val="20"/>
-          <w:szCs w:val="20"/>
-        </w:rPr>
-        <w:t>Taitler A. and Shimkin N., "Learning to Strike Accurately with DQN-based Algorithms", International Journal of Mathematical Models and Methods in Applied Sciences, Vol11 pp 158-169 (2017)</w:t>
+      <w:proofErr w:type="spellStart"/>
+      <w:r>
+        <w:rPr>
+          <w:rFonts w:ascii="Times New Roman" w:eastAsia="標楷體" w:hAnsi="Times New Roman" w:cs="Times New Roman"/>
+          <w:b w:val="0"/>
+          <w:sz w:val="20"/>
+          <w:szCs w:val="20"/>
+        </w:rPr>
+        <w:t>Taitler</w:t>
+      </w:r>
+      <w:proofErr w:type="spellEnd"/>
+      <w:r>
+        <w:rPr>
+          <w:rFonts w:ascii="Times New Roman" w:eastAsia="標楷體" w:hAnsi="Times New Roman" w:cs="Times New Roman"/>
+          <w:b w:val="0"/>
+          <w:sz w:val="20"/>
+          <w:szCs w:val="20"/>
+        </w:rPr>
+        <w:t xml:space="preserve"> A. and </w:t>
+      </w:r>
+      <w:proofErr w:type="spellStart"/>
+      <w:r>
+        <w:rPr>
+          <w:rFonts w:ascii="Times New Roman" w:eastAsia="標楷體" w:hAnsi="Times New Roman" w:cs="Times New Roman"/>
+          <w:b w:val="0"/>
+          <w:sz w:val="20"/>
+          <w:szCs w:val="20"/>
+        </w:rPr>
+        <w:t>Shimkin</w:t>
+      </w:r>
+      <w:proofErr w:type="spellEnd"/>
+      <w:r>
+        <w:rPr>
+          <w:rFonts w:ascii="Times New Roman" w:eastAsia="標楷體" w:hAnsi="Times New Roman" w:cs="Times New Roman"/>
+          <w:b w:val="0"/>
+          <w:sz w:val="20"/>
+          <w:szCs w:val="20"/>
+        </w:rPr>
+        <w:t xml:space="preserve"> N., "Learning to Strike Accurately with DQN-based Algorithms", International Journal of Mathematical Models and Methods in Applied Sciences, Vol11 pp 158-169 (2017)</w:t>
       </w:r>
     </w:p>
     <w:p>
@@ -10469,14 +11249,65 @@
           <w:szCs w:val="20"/>
         </w:rPr>
       </w:pPr>
-      <w:r>
-        <w:rPr>
-          <w:rFonts w:ascii="Times New Roman" w:eastAsia="標楷體" w:hAnsi="Times New Roman" w:cs="Times New Roman"/>
-          <w:b w:val="0"/>
-          <w:sz w:val="20"/>
-          <w:szCs w:val="20"/>
-        </w:rPr>
-        <w:t>Pürmayr, J., Wolny, B. and Hopf, M., "Low Cost 2D-Hover Puck," Journal of Physics, accessed from https://bit.ly/3i8tS9o (2018)</w:t>
+      <w:proofErr w:type="spellStart"/>
+      <w:r>
+        <w:rPr>
+          <w:rFonts w:ascii="Times New Roman" w:eastAsia="標楷體" w:hAnsi="Times New Roman" w:cs="Times New Roman"/>
+          <w:b w:val="0"/>
+          <w:sz w:val="20"/>
+          <w:szCs w:val="20"/>
+        </w:rPr>
+        <w:t>Pürmayr</w:t>
+      </w:r>
+      <w:proofErr w:type="spellEnd"/>
+      <w:r>
+        <w:rPr>
+          <w:rFonts w:ascii="Times New Roman" w:eastAsia="標楷體" w:hAnsi="Times New Roman" w:cs="Times New Roman"/>
+          <w:b w:val="0"/>
+          <w:sz w:val="20"/>
+          <w:szCs w:val="20"/>
+        </w:rPr>
+        <w:t xml:space="preserve">, J., </w:t>
+      </w:r>
+      <w:proofErr w:type="spellStart"/>
+      <w:r>
+        <w:rPr>
+          <w:rFonts w:ascii="Times New Roman" w:eastAsia="標楷體" w:hAnsi="Times New Roman" w:cs="Times New Roman"/>
+          <w:b w:val="0"/>
+          <w:sz w:val="20"/>
+          <w:szCs w:val="20"/>
+        </w:rPr>
+        <w:t>Wolny</w:t>
+      </w:r>
+      <w:proofErr w:type="spellEnd"/>
+      <w:r>
+        <w:rPr>
+          <w:rFonts w:ascii="Times New Roman" w:eastAsia="標楷體" w:hAnsi="Times New Roman" w:cs="Times New Roman"/>
+          <w:b w:val="0"/>
+          <w:sz w:val="20"/>
+          <w:szCs w:val="20"/>
+        </w:rPr>
+        <w:t xml:space="preserve">, B. and </w:t>
+      </w:r>
+      <w:proofErr w:type="spellStart"/>
+      <w:r>
+        <w:rPr>
+          <w:rFonts w:ascii="Times New Roman" w:eastAsia="標楷體" w:hAnsi="Times New Roman" w:cs="Times New Roman"/>
+          <w:b w:val="0"/>
+          <w:sz w:val="20"/>
+          <w:szCs w:val="20"/>
+        </w:rPr>
+        <w:t>Hopf</w:t>
+      </w:r>
+      <w:proofErr w:type="spellEnd"/>
+      <w:r>
+        <w:rPr>
+          <w:rFonts w:ascii="Times New Roman" w:eastAsia="標楷體" w:hAnsi="Times New Roman" w:cs="Times New Roman"/>
+          <w:b w:val="0"/>
+          <w:sz w:val="20"/>
+          <w:szCs w:val="20"/>
+        </w:rPr>
+        <w:t>, M., "Low Cost 2D-Hover Puck," Journal of Physics, accessed from https://bit.ly/3i8tS9o (2018)</w:t>
       </w:r>
     </w:p>
     <w:p>
@@ -10495,32 +11326,83 @@
           <w:szCs w:val="20"/>
         </w:rPr>
       </w:pPr>
-      <w:r>
-        <w:rPr>
-          <w:rFonts w:ascii="Times New Roman" w:eastAsia="標楷體" w:hAnsi="Times New Roman" w:cs="Times New Roman"/>
-          <w:b w:val="0"/>
-          <w:sz w:val="20"/>
-          <w:szCs w:val="20"/>
-        </w:rPr>
-        <w:t>AlAttar A., Ro</w:t>
-      </w:r>
-      <w:r>
-        <w:rPr>
-          <w:rFonts w:ascii="Times New Roman" w:eastAsia="標楷體" w:hAnsi="Times New Roman" w:cs="Times New Roman"/>
-          <w:b w:val="0"/>
-          <w:sz w:val="20"/>
-          <w:szCs w:val="20"/>
-        </w:rPr>
-        <w:t>uillard L., Kormushev P., “</w:t>
-      </w:r>
-      <w:r>
-        <w:rPr>
-          <w:rFonts w:ascii="Times New Roman" w:eastAsia="標楷體" w:hAnsi="Times New Roman" w:cs="Times New Roman"/>
-          <w:b w:val="0"/>
-          <w:sz w:val="20"/>
-          <w:szCs w:val="20"/>
-        </w:rPr>
-        <w:t xml:space="preserve">Autonomous Air-Hockey Playing Cobot Using Optimal Control and </w:t>
+      <w:proofErr w:type="spellStart"/>
+      <w:r>
+        <w:rPr>
+          <w:rFonts w:ascii="Times New Roman" w:eastAsia="標楷體" w:hAnsi="Times New Roman" w:cs="Times New Roman"/>
+          <w:b w:val="0"/>
+          <w:sz w:val="20"/>
+          <w:szCs w:val="20"/>
+        </w:rPr>
+        <w:t>AlAttar</w:t>
+      </w:r>
+      <w:proofErr w:type="spellEnd"/>
+      <w:r>
+        <w:rPr>
+          <w:rFonts w:ascii="Times New Roman" w:eastAsia="標楷體" w:hAnsi="Times New Roman" w:cs="Times New Roman"/>
+          <w:b w:val="0"/>
+          <w:sz w:val="20"/>
+          <w:szCs w:val="20"/>
+        </w:rPr>
+        <w:t xml:space="preserve"> A., Ro</w:t>
+      </w:r>
+      <w:r>
+        <w:rPr>
+          <w:rFonts w:ascii="Times New Roman" w:eastAsia="標楷體" w:hAnsi="Times New Roman" w:cs="Times New Roman"/>
+          <w:b w:val="0"/>
+          <w:sz w:val="20"/>
+          <w:szCs w:val="20"/>
+        </w:rPr>
+        <w:t xml:space="preserve">uillard L., </w:t>
+      </w:r>
+      <w:proofErr w:type="spellStart"/>
+      <w:r>
+        <w:rPr>
+          <w:rFonts w:ascii="Times New Roman" w:eastAsia="標楷體" w:hAnsi="Times New Roman" w:cs="Times New Roman"/>
+          <w:b w:val="0"/>
+          <w:sz w:val="20"/>
+          <w:szCs w:val="20"/>
+        </w:rPr>
+        <w:t>Kormushev</w:t>
+      </w:r>
+      <w:proofErr w:type="spellEnd"/>
+      <w:r>
+        <w:rPr>
+          <w:rFonts w:ascii="Times New Roman" w:eastAsia="標楷體" w:hAnsi="Times New Roman" w:cs="Times New Roman"/>
+          <w:b w:val="0"/>
+          <w:sz w:val="20"/>
+          <w:szCs w:val="20"/>
+        </w:rPr>
+        <w:t xml:space="preserve"> P., “</w:t>
+      </w:r>
+      <w:r>
+        <w:rPr>
+          <w:rFonts w:ascii="Times New Roman" w:eastAsia="標楷體" w:hAnsi="Times New Roman" w:cs="Times New Roman"/>
+          <w:b w:val="0"/>
+          <w:sz w:val="20"/>
+          <w:szCs w:val="20"/>
+        </w:rPr>
+        <w:t xml:space="preserve">Autonomous Air-Hockey Playing </w:t>
+      </w:r>
+      <w:proofErr w:type="spellStart"/>
+      <w:r>
+        <w:rPr>
+          <w:rFonts w:ascii="Times New Roman" w:eastAsia="標楷體" w:hAnsi="Times New Roman" w:cs="Times New Roman"/>
+          <w:b w:val="0"/>
+          <w:sz w:val="20"/>
+          <w:szCs w:val="20"/>
+        </w:rPr>
+        <w:t>Cobot</w:t>
+      </w:r>
+      <w:proofErr w:type="spellEnd"/>
+      <w:r>
+        <w:rPr>
+          <w:rFonts w:ascii="Times New Roman" w:eastAsia="標楷體" w:hAnsi="Times New Roman" w:cs="Times New Roman"/>
+          <w:b w:val="0"/>
+          <w:sz w:val="20"/>
+          <w:szCs w:val="20"/>
+        </w:rPr>
+        <w:t xml:space="preserve"> Using Optimal Control and </w:t>
       </w:r>
       <w:r>
         <w:rPr>
@@ -10595,14 +11477,25 @@
           <w:szCs w:val="20"/>
         </w:rPr>
       </w:pPr>
-      <w:r>
-        <w:rPr>
-          <w:rFonts w:ascii="Times New Roman" w:eastAsia="標楷體" w:hAnsi="Times New Roman" w:cs="Times New Roman"/>
-          <w:b w:val="0"/>
-          <w:sz w:val="20"/>
-          <w:szCs w:val="20"/>
-        </w:rPr>
-        <w:t xml:space="preserve">Onshape Air Hockey Assembly, accessed from </w:t>
+      <w:proofErr w:type="spellStart"/>
+      <w:r>
+        <w:rPr>
+          <w:rFonts w:ascii="Times New Roman" w:eastAsia="標楷體" w:hAnsi="Times New Roman" w:cs="Times New Roman"/>
+          <w:b w:val="0"/>
+          <w:sz w:val="20"/>
+          <w:szCs w:val="20"/>
+        </w:rPr>
+        <w:t>Onshape</w:t>
+      </w:r>
+      <w:proofErr w:type="spellEnd"/>
+      <w:r>
+        <w:rPr>
+          <w:rFonts w:ascii="Times New Roman" w:eastAsia="標楷體" w:hAnsi="Times New Roman" w:cs="Times New Roman"/>
+          <w:b w:val="0"/>
+          <w:sz w:val="20"/>
+          <w:szCs w:val="20"/>
+        </w:rPr>
+        <w:t xml:space="preserve"> Air Hockey Assembly, accessed from </w:t>
       </w:r>
       <w:r>
         <w:rPr>
@@ -10818,14 +11711,25 @@
           <w:szCs w:val="20"/>
         </w:rPr>
       </w:pPr>
-      <w:r>
-        <w:rPr>
-          <w:rFonts w:ascii="Times New Roman" w:cs="Times New Roman"/>
-          <w:b w:val="0"/>
-          <w:sz w:val="20"/>
-          <w:szCs w:val="20"/>
-        </w:rPr>
-        <w:t xml:space="preserve">Coppeliasim models, accessed from </w:t>
+      <w:proofErr w:type="spellStart"/>
+      <w:r>
+        <w:rPr>
+          <w:rFonts w:ascii="Times New Roman" w:cs="Times New Roman"/>
+          <w:b w:val="0"/>
+          <w:sz w:val="20"/>
+          <w:szCs w:val="20"/>
+        </w:rPr>
+        <w:t>Coppeliasim</w:t>
+      </w:r>
+      <w:proofErr w:type="spellEnd"/>
+      <w:r>
+        <w:rPr>
+          <w:rFonts w:ascii="Times New Roman" w:cs="Times New Roman"/>
+          <w:b w:val="0"/>
+          <w:sz w:val="20"/>
+          <w:szCs w:val="20"/>
+        </w:rPr>
+        <w:t xml:space="preserve"> models, accessed from </w:t>
       </w:r>
       <w:r>
         <w:rPr>
@@ -10913,7 +11817,27 @@
           <w:sz w:val="20"/>
           <w:szCs w:val="20"/>
         </w:rPr>
-        <w:t xml:space="preserve">The RGB Gamut, Retrived from </w:t>
+        <w:t xml:space="preserve">The RGB Gamut, </w:t>
+      </w:r>
+      <w:proofErr w:type="spellStart"/>
+      <w:r>
+        <w:rPr>
+          <w:rFonts w:ascii="Times New Roman" w:cs="Times New Roman"/>
+          <w:b w:val="0"/>
+          <w:sz w:val="20"/>
+          <w:szCs w:val="20"/>
+        </w:rPr>
+        <w:t>Retrived</w:t>
+      </w:r>
+      <w:proofErr w:type="spellEnd"/>
+      <w:r>
+        <w:rPr>
+          <w:rFonts w:ascii="Times New Roman" w:cs="Times New Roman"/>
+          <w:b w:val="0"/>
+          <w:sz w:val="20"/>
+          <w:szCs w:val="20"/>
+        </w:rPr>
+        <w:t xml:space="preserve"> from </w:t>
       </w:r>
       <w:r>
         <w:rPr>
@@ -10960,7 +11884,27 @@
           <w:sz w:val="20"/>
           <w:szCs w:val="20"/>
         </w:rPr>
-        <w:t xml:space="preserve">, Retrived from </w:t>
+        <w:t xml:space="preserve">, </w:t>
+      </w:r>
+      <w:proofErr w:type="spellStart"/>
+      <w:r>
+        <w:rPr>
+          <w:rFonts w:ascii="Times New Roman" w:cs="Times New Roman"/>
+          <w:b w:val="0"/>
+          <w:sz w:val="20"/>
+          <w:szCs w:val="20"/>
+        </w:rPr>
+        <w:t>Retrived</w:t>
+      </w:r>
+      <w:proofErr w:type="spellEnd"/>
+      <w:r>
+        <w:rPr>
+          <w:rFonts w:ascii="Times New Roman" w:cs="Times New Roman"/>
+          <w:b w:val="0"/>
+          <w:sz w:val="20"/>
+          <w:szCs w:val="20"/>
+        </w:rPr>
+        <w:t xml:space="preserve"> from </w:t>
       </w:r>
       <w:r>
         <w:rPr>
@@ -10988,14 +11932,25 @@
           <w:szCs w:val="20"/>
         </w:rPr>
       </w:pPr>
-      <w:r>
-        <w:rPr>
-          <w:rFonts w:ascii="Times New Roman" w:eastAsia="標楷體" w:hAnsi="Times New Roman" w:cs="Times New Roman"/>
-          <w:b w:val="0"/>
-          <w:sz w:val="20"/>
-          <w:szCs w:val="20"/>
-        </w:rPr>
-        <w:t xml:space="preserve">Fritzing, </w:t>
+      <w:proofErr w:type="spellStart"/>
+      <w:r>
+        <w:rPr>
+          <w:rFonts w:ascii="Times New Roman" w:eastAsia="標楷體" w:hAnsi="Times New Roman" w:cs="Times New Roman"/>
+          <w:b w:val="0"/>
+          <w:sz w:val="20"/>
+          <w:szCs w:val="20"/>
+        </w:rPr>
+        <w:t>Fritzing</w:t>
+      </w:r>
+      <w:proofErr w:type="spellEnd"/>
+      <w:r>
+        <w:rPr>
+          <w:rFonts w:ascii="Times New Roman" w:eastAsia="標楷體" w:hAnsi="Times New Roman" w:cs="Times New Roman"/>
+          <w:b w:val="0"/>
+          <w:sz w:val="20"/>
+          <w:szCs w:val="20"/>
+        </w:rPr>
+        <w:t xml:space="preserve">, </w:t>
       </w:r>
       <w:r>
         <w:rPr>
@@ -11317,7 +12272,76 @@
           <w:sz w:val="20"/>
           <w:szCs w:val="20"/>
         </w:rPr>
-        <w:t>Chang H., Chen, C. , Yeh, H. , Chang, Y., "Application of Image Recognition in Cyber Physical Mechatronic System Design, " Final Project Report, accessed from https://bit.ly/30cR5RE (2020)</w:t>
+        <w:t xml:space="preserve">Chang H., Chen, </w:t>
+      </w:r>
+      <w:proofErr w:type="gramStart"/>
+      <w:r>
+        <w:rPr>
+          <w:rFonts w:ascii="Times New Roman" w:eastAsia="標楷體" w:hAnsi="Times New Roman" w:cs="Times New Roman"/>
+          <w:b w:val="0"/>
+          <w:sz w:val="20"/>
+          <w:szCs w:val="20"/>
+        </w:rPr>
+        <w:t>C. ,</w:t>
+      </w:r>
+      <w:proofErr w:type="gramEnd"/>
+      <w:r>
+        <w:rPr>
+          <w:rFonts w:ascii="Times New Roman" w:eastAsia="標楷體" w:hAnsi="Times New Roman" w:cs="Times New Roman"/>
+          <w:b w:val="0"/>
+          <w:sz w:val="20"/>
+          <w:szCs w:val="20"/>
+        </w:rPr>
+        <w:t xml:space="preserve"> </w:t>
+      </w:r>
+      <w:proofErr w:type="spellStart"/>
+      <w:r>
+        <w:rPr>
+          <w:rFonts w:ascii="Times New Roman" w:eastAsia="標楷體" w:hAnsi="Times New Roman" w:cs="Times New Roman"/>
+          <w:b w:val="0"/>
+          <w:sz w:val="20"/>
+          <w:szCs w:val="20"/>
+        </w:rPr>
+        <w:t>Yeh</w:t>
+      </w:r>
+      <w:proofErr w:type="spellEnd"/>
+      <w:r>
+        <w:rPr>
+          <w:rFonts w:ascii="Times New Roman" w:eastAsia="標楷體" w:hAnsi="Times New Roman" w:cs="Times New Roman"/>
+          <w:b w:val="0"/>
+          <w:sz w:val="20"/>
+          <w:szCs w:val="20"/>
+        </w:rPr>
+        <w:t>, H. , Chang, Y., "Application of Image Recognition in Cyber Physical Mechatronic System Design, " Final Project Report, acce</w:t>
+      </w:r>
+      <w:r>
+        <w:rPr>
+          <w:rFonts w:ascii="Times New Roman" w:eastAsia="標楷體" w:hAnsi="Times New Roman" w:cs="Times New Roman"/>
+          <w:b w:val="0"/>
+          <w:sz w:val="20"/>
+          <w:szCs w:val="20"/>
+        </w:rPr>
+        <w:t xml:space="preserve">ssed from </w:t>
+      </w:r>
+      <w:r>
+        <w:rPr>
+          <w:rFonts w:ascii="Times New Roman" w:eastAsia="標楷體" w:hAnsi="Times New Roman" w:cs="Times New Roman"/>
+          <w:b w:val="0"/>
+          <w:sz w:val="20"/>
+          <w:szCs w:val="20"/>
+        </w:rPr>
+        <w:t>https://bit.ly/341ClX4</w:t>
+      </w:r>
+      <w:bookmarkStart w:id="0" w:name="_GoBack"/>
+      <w:bookmarkEnd w:id="0"/>
+      <w:r>
+        <w:rPr>
+          <w:rFonts w:ascii="Times New Roman" w:eastAsia="標楷體" w:hAnsi="Times New Roman" w:cs="Times New Roman"/>
+          <w:b w:val="0"/>
+          <w:sz w:val="20"/>
+          <w:szCs w:val="20"/>
+        </w:rPr>
+        <w:t xml:space="preserve"> (2020)</w:t>
       </w:r>
     </w:p>
     <w:sectPr>
@@ -13360,7 +14384,7 @@
 </file>
 
 <file path=customXml/itemProps1.xml><?xml version="1.0" encoding="utf-8"?>
-<ds:datastoreItem xmlns:ds="http://schemas.openxmlformats.org/officeDocument/2006/customXml" ds:itemID="{31D4C696-F1C5-46D6-9C08-6DB6A7F02D37}">
+<ds:datastoreItem xmlns:ds="http://schemas.openxmlformats.org/officeDocument/2006/customXml" ds:itemID="{57D62C5C-22D6-4071-982A-E83A64A4AD62}">
   <ds:schemaRefs>
     <ds:schemaRef ds:uri="http://schemas.openxmlformats.org/officeDocument/2006/bibliography"/>
   </ds:schemaRefs>

</xml_diff>

<commit_message>
Revise the wrong words & Onshape assemble's site
</commit_message>
<xml_diff>
--- a/2020_csme_en_kmol_paper.docx
+++ b/2020_csme_en_kmol_paper.docx
@@ -1,6 +1,6 @@
 
 <file path=word/document.xml><?xml version="1.0" encoding="utf-8"?>
-<w:document xmlns:wpc="http://schemas.microsoft.com/office/word/2010/wordprocessingCanvas" xmlns:cx="http://schemas.microsoft.com/office/drawing/2014/chartex" xmlns:mc="http://schemas.openxmlformats.org/markup-compatibility/2006" xmlns:o="urn:schemas-microsoft-com:office:office" xmlns:r="http://schemas.openxmlformats.org/officeDocument/2006/relationships" xmlns:m="http://schemas.openxmlformats.org/officeDocument/2006/math" xmlns:v="urn:schemas-microsoft-com:vml" xmlns:wp14="http://schemas.microsoft.com/office/word/2010/wordprocessingDrawing" xmlns:wp="http://schemas.openxmlformats.org/drawingml/2006/wordprocessingDrawing" xmlns:w10="urn:schemas-microsoft-com:office:word" xmlns:w="http://schemas.openxmlformats.org/wordprocessingml/2006/main" xmlns:w14="http://schemas.microsoft.com/office/word/2010/wordml" xmlns:w15="http://schemas.microsoft.com/office/word/2012/wordml" xmlns:w16se="http://schemas.microsoft.com/office/word/2015/wordml/symex" xmlns:wpg="http://schemas.microsoft.com/office/word/2010/wordprocessingGroup" xmlns:wpi="http://schemas.microsoft.com/office/word/2010/wordprocessingInk" xmlns:wne="http://schemas.microsoft.com/office/word/2006/wordml" xmlns:wps="http://schemas.microsoft.com/office/word/2010/wordprocessingShape" mc:Ignorable="w14 w15 w16se wp14">
+<w:document xmlns:wpc="http://schemas.microsoft.com/office/word/2010/wordprocessingCanvas" xmlns:mc="http://schemas.openxmlformats.org/markup-compatibility/2006" xmlns:o="urn:schemas-microsoft-com:office:office" xmlns:r="http://schemas.openxmlformats.org/officeDocument/2006/relationships" xmlns:m="http://schemas.openxmlformats.org/officeDocument/2006/math" xmlns:v="urn:schemas-microsoft-com:vml" xmlns:wp14="http://schemas.microsoft.com/office/word/2010/wordprocessingDrawing" xmlns:wp="http://schemas.openxmlformats.org/drawingml/2006/wordprocessingDrawing" xmlns:w10="urn:schemas-microsoft-com:office:word" xmlns:w="http://schemas.openxmlformats.org/wordprocessingml/2006/main" xmlns:w14="http://schemas.microsoft.com/office/word/2010/wordml" xmlns:wpg="http://schemas.microsoft.com/office/word/2010/wordprocessingGroup" xmlns:wpi="http://schemas.microsoft.com/office/word/2010/wordprocessingInk" xmlns:wne="http://schemas.microsoft.com/office/word/2006/wordml" xmlns:wps="http://schemas.microsoft.com/office/word/2010/wordprocessingShape" mc:Ignorable="w14 wp14">
   <w:body>
     <w:p>
       <w:pPr>
@@ -271,7 +271,7 @@
           <w:color w:val="auto"/>
         </w:rPr>
         <w:sectPr>
-          <w:headerReference w:type="default" r:id="rId8"/>
+          <w:headerReference w:type="default" r:id="rId9"/>
           <w:type w:val="continuous"/>
           <w:pgSz w:w="11905" w:h="16840"/>
           <w:pgMar w:top="1701" w:right="1134" w:bottom="1701" w:left="1134" w:header="720" w:footer="720" w:gutter="0"/>
@@ -1888,6 +1888,7 @@
           <w:sz w:val="20"/>
           <w:szCs w:val="20"/>
         </w:rPr>
+        <w:lastRenderedPageBreak/>
         <w:t>to simulate</w:t>
       </w:r>
       <w:r>
@@ -1906,17 +1907,7 @@
           <w:sz w:val="20"/>
           <w:szCs w:val="20"/>
         </w:rPr>
-        <w:t xml:space="preserve">, and the </w:t>
-      </w:r>
-      <w:r>
-        <w:rPr>
-          <w:rFonts w:ascii="Times New Roman" w:hAnsi="標楷體" w:cs="Times New Roman"/>
-          <w:color w:val="auto"/>
-          <w:sz w:val="20"/>
-          <w:szCs w:val="20"/>
-        </w:rPr>
-        <w:lastRenderedPageBreak/>
-        <w:t xml:space="preserve">third </w:t>
+        <w:t xml:space="preserve">, and the third </w:t>
       </w:r>
       <w:r>
         <w:rPr>
@@ -3424,7 +3415,17 @@
           <w:sz w:val="20"/>
           <w:szCs w:val="20"/>
         </w:rPr>
-        <w:t xml:space="preserve">In addition to share our Computer Aided Design parts and dynamic models of the air hockey robot, Arduino control programs are also uploaded to </w:t>
+        <w:t xml:space="preserve">In addition to share our Computer Aided Design parts and dynamic models of the air hockey robot, </w:t>
+      </w:r>
+      <w:r>
+        <w:rPr>
+          <w:rFonts w:ascii="Times New Roman" w:cs="Times New Roman"/>
+          <w:color w:val="auto"/>
+          <w:sz w:val="20"/>
+          <w:szCs w:val="20"/>
+        </w:rPr>
+        <w:lastRenderedPageBreak/>
+        <w:t xml:space="preserve">Arduino control programs are also uploaded to </w:t>
       </w:r>
       <w:proofErr w:type="spellStart"/>
       <w:r>
@@ -3485,7 +3486,6 @@
           <w:sz w:val="20"/>
           <w:szCs w:val="20"/>
         </w:rPr>
-        <w:lastRenderedPageBreak/>
         <w:t>Futhermore</w:t>
       </w:r>
       <w:proofErr w:type="spellEnd"/>
@@ -4174,7 +4174,25 @@
           <w:sz w:val="20"/>
           <w:szCs w:val="20"/>
         </w:rPr>
-        <w:t xml:space="preserve">freedom movement range of the X-Y Table </w:t>
+        <w:t xml:space="preserve">freedom movement range of the X-Y </w:t>
+      </w:r>
+      <w:r>
+        <w:rPr>
+          <w:rFonts w:ascii="Times New Roman" w:hAnsi="標楷體" w:cs="Times New Roman" w:hint="eastAsia"/>
+          <w:color w:val="auto"/>
+          <w:sz w:val="20"/>
+          <w:szCs w:val="20"/>
+        </w:rPr>
+        <w:t>t</w:t>
+      </w:r>
+      <w:r>
+        <w:rPr>
+          <w:rFonts w:ascii="Times New Roman" w:hAnsi="標楷體" w:cs="Times New Roman"/>
+          <w:color w:val="auto"/>
+          <w:sz w:val="20"/>
+          <w:szCs w:val="20"/>
+        </w:rPr>
+        <w:t xml:space="preserve">able </w:t>
       </w:r>
       <w:r>
         <w:rPr>
@@ -4626,153 +4644,15 @@
       <w:pPr>
         <w:pStyle w:val="Default"/>
         <w:spacing w:before="120"/>
-        <w:jc w:val="center"/>
-        <w:rPr>
-          <w:rFonts w:ascii="Times New Roman" w:cs="Times New Roman"/>
-          <w:b/>
-          <w:bCs/>
-          <w:color w:val="000000" w:themeColor="text1"/>
-          <w:sz w:val="22"/>
-          <w:szCs w:val="22"/>
-        </w:rPr>
-      </w:pPr>
-      <w:r>
-        <w:rPr>
-          <w:rFonts w:ascii="Times New Roman" w:cs="Times New Roman"/>
-          <w:b/>
-          <w:bCs/>
-          <w:color w:val="000000" w:themeColor="text1"/>
-          <w:sz w:val="22"/>
-          <w:szCs w:val="22"/>
-        </w:rPr>
-        <w:t>4</w:t>
-      </w:r>
-      <w:r>
-        <w:rPr>
-          <w:rFonts w:ascii="Times New Roman" w:cs="Times New Roman"/>
-          <w:b/>
-          <w:bCs/>
-          <w:color w:val="000000" w:themeColor="text1"/>
-          <w:sz w:val="22"/>
-          <w:szCs w:val="22"/>
-        </w:rPr>
-        <w:t xml:space="preserve">. </w:t>
-      </w:r>
-      <w:r>
-        <w:rPr>
-          <w:rFonts w:ascii="Times New Roman" w:cs="Times New Roman"/>
-          <w:b/>
-          <w:bCs/>
-          <w:color w:val="000000" w:themeColor="text1"/>
-          <w:sz w:val="22"/>
-          <w:szCs w:val="22"/>
-        </w:rPr>
-        <w:t>Image Recognition</w:t>
-      </w:r>
-    </w:p>
-    <w:p>
-      <w:pPr>
-        <w:pStyle w:val="Default"/>
-        <w:spacing w:before="120"/>
-        <w:rPr>
-          <w:rFonts w:ascii="Times New Roman" w:cs="Times New Roman"/>
-          <w:b/>
-          <w:bCs/>
-          <w:color w:val="000000" w:themeColor="text1"/>
-          <w:sz w:val="22"/>
-          <w:szCs w:val="22"/>
-        </w:rPr>
-      </w:pPr>
-      <w:r>
-        <w:rPr>
-          <w:rFonts w:ascii="Times New Roman" w:cs="Times New Roman"/>
-          <w:b/>
-          <w:bCs/>
-          <w:color w:val="000000" w:themeColor="text1"/>
-          <w:sz w:val="22"/>
-          <w:szCs w:val="22"/>
-        </w:rPr>
-        <w:t>4</w:t>
-      </w:r>
-      <w:r>
-        <w:rPr>
-          <w:rFonts w:ascii="Times New Roman" w:cs="Times New Roman"/>
-          <w:b/>
-          <w:bCs/>
-          <w:color w:val="000000" w:themeColor="text1"/>
-          <w:sz w:val="22"/>
-          <w:szCs w:val="22"/>
-        </w:rPr>
-        <w:t xml:space="preserve">.1 </w:t>
-      </w:r>
-      <w:r>
-        <w:rPr>
-          <w:rFonts w:ascii="Times New Roman" w:cs="Times New Roman"/>
-          <w:b/>
-          <w:bCs/>
-          <w:color w:val="000000" w:themeColor="text1"/>
-          <w:sz w:val="22"/>
-          <w:szCs w:val="22"/>
-        </w:rPr>
-        <w:t>Design Process</w:t>
-      </w:r>
-    </w:p>
-    <w:p>
-      <w:pPr>
-        <w:pStyle w:val="Default"/>
-        <w:spacing w:before="120"/>
-        <w:rPr>
-          <w:rFonts w:ascii="Times New Roman" w:cs="Times New Roman"/>
-          <w:b/>
-          <w:color w:val="auto"/>
-          <w:sz w:val="22"/>
-          <w:szCs w:val="22"/>
-        </w:rPr>
-      </w:pPr>
-      <w:r>
-        <w:rPr>
-          <w:rFonts w:ascii="Times New Roman" w:cs="Times New Roman"/>
-          <w:b/>
-          <w:bCs/>
-          <w:color w:val="000000" w:themeColor="text1"/>
-          <w:sz w:val="22"/>
-          <w:szCs w:val="22"/>
-        </w:rPr>
-        <w:t>4</w:t>
-      </w:r>
-      <w:r>
-        <w:rPr>
-          <w:rFonts w:ascii="Times New Roman" w:cs="Times New Roman"/>
-          <w:b/>
-          <w:bCs/>
-          <w:color w:val="000000" w:themeColor="text1"/>
-          <w:sz w:val="22"/>
-          <w:szCs w:val="22"/>
-        </w:rPr>
-        <w:t xml:space="preserve">.1.1 </w:t>
-      </w:r>
-      <w:r>
-        <w:rPr>
-          <w:rFonts w:ascii="Times New Roman" w:cs="Times New Roman"/>
-          <w:b/>
-          <w:bCs/>
-          <w:color w:val="000000" w:themeColor="text1"/>
-          <w:sz w:val="22"/>
-          <w:szCs w:val="22"/>
-        </w:rPr>
-        <w:t>Color C</w:t>
-      </w:r>
-      <w:r>
-        <w:rPr>
-          <w:rFonts w:ascii="Times New Roman" w:cs="Times New Roman"/>
-          <w:b/>
-          <w:bCs/>
-          <w:color w:val="000000" w:themeColor="text1"/>
-          <w:sz w:val="22"/>
-          <w:szCs w:val="22"/>
-        </w:rPr>
-        <w:t>onversion</w:t>
-      </w:r>
+        <w:ind w:firstLine="440"/>
+        <w:jc w:val="both"/>
+        <w:rPr>
+          <w:rFonts w:ascii="Times New Roman" w:hAnsi="標楷體" w:cs="Times New Roman"/>
+          <w:color w:val="auto"/>
+          <w:sz w:val="20"/>
+          <w:szCs w:val="20"/>
+        </w:rPr>
+      </w:pPr>
     </w:p>
     <w:p>
       <w:pPr>
@@ -4787,15 +4667,181 @@
           <w:szCs w:val="20"/>
         </w:rPr>
       </w:pPr>
-      <w:r>
-        <w:rPr>
-          <w:rFonts w:ascii="Times New Roman" w:hAnsi="標楷體" w:cs="Times New Roman"/>
-          <w:color w:val="auto"/>
-          <w:sz w:val="20"/>
-          <w:szCs w:val="20"/>
+    </w:p>
+    <w:p>
+      <w:pPr>
+        <w:pStyle w:val="Default"/>
+        <w:spacing w:before="120"/>
+        <w:jc w:val="center"/>
+        <w:rPr>
+          <w:rFonts w:ascii="Times New Roman" w:cs="Times New Roman"/>
+          <w:b/>
+          <w:bCs/>
+          <w:color w:val="000000" w:themeColor="text1"/>
+          <w:sz w:val="22"/>
+          <w:szCs w:val="22"/>
+        </w:rPr>
+      </w:pPr>
+      <w:r>
+        <w:rPr>
+          <w:rFonts w:ascii="Times New Roman" w:cs="Times New Roman"/>
+          <w:b/>
+          <w:bCs/>
+          <w:color w:val="000000" w:themeColor="text1"/>
+          <w:sz w:val="22"/>
+          <w:szCs w:val="22"/>
         </w:rPr>
         <w:lastRenderedPageBreak/>
-        <w:t>RGB is the three primary colors of light, namely red (Red), green (Green) and blue (Blue). The image output is mostly in this form, but this method is very difficult to capture a specific color in settings, so it is converted to HSV Display, HSV stands for Hue, Saturation and Value respectively. Use Hue to adjust to the desired color, and then set saturation and lightness.</w:t>
+        <w:t>4</w:t>
+      </w:r>
+      <w:r>
+        <w:rPr>
+          <w:rFonts w:ascii="Times New Roman" w:cs="Times New Roman"/>
+          <w:b/>
+          <w:bCs/>
+          <w:color w:val="000000" w:themeColor="text1"/>
+          <w:sz w:val="22"/>
+          <w:szCs w:val="22"/>
+        </w:rPr>
+        <w:t xml:space="preserve">. </w:t>
+      </w:r>
+      <w:r>
+        <w:rPr>
+          <w:rFonts w:ascii="Times New Roman" w:cs="Times New Roman"/>
+          <w:b/>
+          <w:bCs/>
+          <w:color w:val="000000" w:themeColor="text1"/>
+          <w:sz w:val="22"/>
+          <w:szCs w:val="22"/>
+        </w:rPr>
+        <w:t>Image Recognition</w:t>
+      </w:r>
+    </w:p>
+    <w:p>
+      <w:pPr>
+        <w:pStyle w:val="Default"/>
+        <w:spacing w:before="120"/>
+        <w:rPr>
+          <w:rFonts w:ascii="Times New Roman" w:cs="Times New Roman"/>
+          <w:b/>
+          <w:bCs/>
+          <w:color w:val="000000" w:themeColor="text1"/>
+          <w:sz w:val="22"/>
+          <w:szCs w:val="22"/>
+        </w:rPr>
+      </w:pPr>
+      <w:r>
+        <w:rPr>
+          <w:rFonts w:ascii="Times New Roman" w:cs="Times New Roman"/>
+          <w:b/>
+          <w:bCs/>
+          <w:color w:val="000000" w:themeColor="text1"/>
+          <w:sz w:val="22"/>
+          <w:szCs w:val="22"/>
+        </w:rPr>
+        <w:t>4</w:t>
+      </w:r>
+      <w:r>
+        <w:rPr>
+          <w:rFonts w:ascii="Times New Roman" w:cs="Times New Roman"/>
+          <w:b/>
+          <w:bCs/>
+          <w:color w:val="000000" w:themeColor="text1"/>
+          <w:sz w:val="22"/>
+          <w:szCs w:val="22"/>
+        </w:rPr>
+        <w:t xml:space="preserve">.1 </w:t>
+      </w:r>
+      <w:r>
+        <w:rPr>
+          <w:rFonts w:ascii="Times New Roman" w:cs="Times New Roman"/>
+          <w:b/>
+          <w:bCs/>
+          <w:color w:val="000000" w:themeColor="text1"/>
+          <w:sz w:val="22"/>
+          <w:szCs w:val="22"/>
+        </w:rPr>
+        <w:t>Design Process</w:t>
+      </w:r>
+    </w:p>
+    <w:p>
+      <w:pPr>
+        <w:pStyle w:val="Default"/>
+        <w:spacing w:before="120"/>
+        <w:rPr>
+          <w:rFonts w:ascii="Times New Roman" w:cs="Times New Roman"/>
+          <w:b/>
+          <w:color w:val="auto"/>
+          <w:sz w:val="22"/>
+          <w:szCs w:val="22"/>
+        </w:rPr>
+      </w:pPr>
+      <w:r>
+        <w:rPr>
+          <w:rFonts w:ascii="Times New Roman" w:cs="Times New Roman"/>
+          <w:b/>
+          <w:bCs/>
+          <w:color w:val="000000" w:themeColor="text1"/>
+          <w:sz w:val="22"/>
+          <w:szCs w:val="22"/>
+        </w:rPr>
+        <w:t>4</w:t>
+      </w:r>
+      <w:r>
+        <w:rPr>
+          <w:rFonts w:ascii="Times New Roman" w:cs="Times New Roman"/>
+          <w:b/>
+          <w:bCs/>
+          <w:color w:val="000000" w:themeColor="text1"/>
+          <w:sz w:val="22"/>
+          <w:szCs w:val="22"/>
+        </w:rPr>
+        <w:t xml:space="preserve">.1.1 </w:t>
+      </w:r>
+      <w:r>
+        <w:rPr>
+          <w:rFonts w:ascii="Times New Roman" w:cs="Times New Roman"/>
+          <w:b/>
+          <w:bCs/>
+          <w:color w:val="000000" w:themeColor="text1"/>
+          <w:sz w:val="22"/>
+          <w:szCs w:val="22"/>
+        </w:rPr>
+        <w:t>Color C</w:t>
+      </w:r>
+      <w:r>
+        <w:rPr>
+          <w:rFonts w:ascii="Times New Roman" w:cs="Times New Roman"/>
+          <w:b/>
+          <w:bCs/>
+          <w:color w:val="000000" w:themeColor="text1"/>
+          <w:sz w:val="22"/>
+          <w:szCs w:val="22"/>
+        </w:rPr>
+        <w:t>onversion</w:t>
+      </w:r>
+    </w:p>
+    <w:p>
+      <w:pPr>
+        <w:pStyle w:val="Default"/>
+        <w:spacing w:before="120"/>
+        <w:ind w:firstLine="440"/>
+        <w:jc w:val="both"/>
+        <w:rPr>
+          <w:rFonts w:ascii="Times New Roman" w:hAnsi="標楷體" w:cs="Times New Roman"/>
+          <w:color w:val="auto"/>
+          <w:sz w:val="20"/>
+          <w:szCs w:val="20"/>
+        </w:rPr>
+      </w:pPr>
+      <w:r>
+        <w:rPr>
+          <w:rFonts w:ascii="Times New Roman" w:hAnsi="標楷體" w:cs="Times New Roman"/>
+          <w:color w:val="auto"/>
+          <w:sz w:val="20"/>
+          <w:szCs w:val="20"/>
+        </w:rPr>
+        <w:t>RGB is the three primary colors of light, namely red, green and blue. The image output is mostly in this form, but this method is very difficult to capture a specific color in settings, so it is converted to HSV Display, HSV stands for Hue, Saturation and Value respectively. Use Hue to adjust to the desired color, and then set saturation and lightness.</w:t>
       </w:r>
     </w:p>
     <w:p>
@@ -4847,7 +4893,7 @@
                           </pic:cNvPicPr>
                         </pic:nvPicPr>
                         <pic:blipFill rotWithShape="1">
-                          <a:blip r:embed="rId9">
+                          <a:blip r:embed="rId10">
                             <a:extLst>
                               <a:ext uri="{28A0092B-C50C-407E-A947-70E740481C1C}">
                                 <a14:useLocalDpi xmlns:a14="http://schemas.microsoft.com/office/drawing/2010/main" val="0"/>
@@ -4879,7 +4925,7 @@
                           </pic:cNvPicPr>
                         </pic:nvPicPr>
                         <pic:blipFill>
-                          <a:blip r:embed="rId10">
+                          <a:blip r:embed="rId11">
                             <a:extLst>
                               <a:ext uri="{28A0092B-C50C-407E-A947-70E740481C1C}">
                                 <a14:useLocalDpi xmlns:a14="http://schemas.microsoft.com/office/drawing/2010/main" val="0"/>
@@ -4909,9 +4955,9 @@
               </wp:inline>
             </w:drawing>
           </mc:Choice>
-          <mc:Fallback>
+          <mc:Fallback xmlns:cx="http://schemas.microsoft.com/office/drawing/2014/chartex" xmlns:w15="http://schemas.microsoft.com/office/word/2012/wordml" xmlns:w16se="http://schemas.microsoft.com/office/word/2015/wordml/symex">
             <w:pict>
-              <v:group w14:anchorId="643589A6" id="群組 5" o:spid="_x0000_s1026" style="width:226.3pt;height:84.35pt;mso-position-horizontal-relative:char;mso-position-vertical-relative:line" coordsize="28743,10712" o:gfxdata="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">
+              <v:group w14:anchorId="1640FE94" id="群組 5" o:spid="_x0000_s1026" style="width:226.3pt;height:84.35pt;mso-position-horizontal-relative:char;mso-position-vertical-relative:line" coordsize="28743,10712" o:gfxdata="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">
                 <v:shapetype id="_x0000_t75" coordsize="21600,21600" o:spt="75" o:preferrelative="t" path="m@4@5l@4@11@9@11@9@5xe" filled="f" stroked="f">
                   <v:stroke joinstyle="miter"/>
                   <v:formulas>
@@ -4932,11 +4978,11 @@
                   <o:lock v:ext="edit" aspectratio="t"/>
                 </v:shapetype>
                 <v:shape id="Picture 2" o:spid="_x0000_s1027" type="#_x0000_t75" alt="三原色光模式- Wikiwand" style="position:absolute;width:14484;height:10712;visibility:visible;mso-wrap-style:square" o:gfxdata="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" filled="t" fillcolor="#bfbfbf">
-                  <v:imagedata r:id="rId11" o:title="三原色光模式- Wikiwand" croptop="1759f" cropbottom="4576f" cropleft="6876f" cropright="7598f"/>
+                  <v:imagedata r:id="rId12" o:title="三原色光模式- Wikiwand" croptop="1759f" cropbottom="4576f" cropleft="6876f" cropright="7598f"/>
                   <v:path arrowok="t"/>
                 </v:shape>
                 <v:shape id="Picture 4" o:spid="_x0000_s1028" type="#_x0000_t75" alt="Threshold_inRange_HSV_colorspace.jpg" style="position:absolute;left:14259;width:14484;height:10712;visibility:visible;mso-wrap-style:square" o:gfxdata="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">
-                  <v:imagedata r:id="rId12" o:title="Threshold_inRange_HSV_colorspace"/>
+                  <v:imagedata r:id="rId13" o:title="Threshold_inRange_HSV_colorspace"/>
                   <v:path arrowok="t"/>
                 </v:shape>
                 <w10:anchorlock/>
@@ -5173,7 +5219,7 @@
                           </pic:cNvPicPr>
                         </pic:nvPicPr>
                         <pic:blipFill>
-                          <a:blip r:embed="rId13" cstate="print">
+                          <a:blip r:embed="rId14" cstate="print">
                             <a:extLst>
                               <a:ext uri="{28A0092B-C50C-407E-A947-70E740481C1C}">
                                 <a14:useLocalDpi xmlns:a14="http://schemas.microsoft.com/office/drawing/2010/main" val="0"/>
@@ -5202,7 +5248,7 @@
                           </pic:cNvPicPr>
                         </pic:nvPicPr>
                         <pic:blipFill>
-                          <a:blip r:embed="rId14" cstate="print">
+                          <a:blip r:embed="rId15" cstate="print">
                             <a:extLst>
                               <a:ext uri="{28A0092B-C50C-407E-A947-70E740481C1C}">
                                 <a14:useLocalDpi xmlns:a14="http://schemas.microsoft.com/office/drawing/2010/main" val="0"/>
@@ -5229,15 +5275,15 @@
               </wp:inline>
             </w:drawing>
           </mc:Choice>
-          <mc:Fallback>
+          <mc:Fallback xmlns:cx="http://schemas.microsoft.com/office/drawing/2014/chartex" xmlns:w15="http://schemas.microsoft.com/office/word/2012/wordml" xmlns:w16se="http://schemas.microsoft.com/office/word/2015/wordml/symex">
             <w:pict>
-              <v:group w14:anchorId="15BD681E" id="群組 4" o:spid="_x0000_s1026" style="width:233.55pt;height:93.8pt;mso-position-horizontal-relative:char;mso-position-vertical-relative:line" coordsize="29661,11899" o:gfxdata="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">
+              <v:group w14:anchorId="1691C7DA" id="群組 4" o:spid="_x0000_s1026" style="width:233.55pt;height:93.8pt;mso-position-horizontal-relative:char;mso-position-vertical-relative:line" coordsize="29661,11899" o:gfxdata="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">
                 <v:shape id="圖片 14" o:spid="_x0000_s1027" type="#_x0000_t75" style="position:absolute;width:14808;height:11899;visibility:visible;mso-wrap-style:square" o:gfxdata="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">
-                  <v:imagedata r:id="rId15" o:title=""/>
+                  <v:imagedata r:id="rId16" o:title=""/>
                   <v:path arrowok="t"/>
                 </v:shape>
                 <v:shape id="圖片 15" o:spid="_x0000_s1028" type="#_x0000_t75" style="position:absolute;left:14802;width:14859;height:11899;visibility:visible;mso-wrap-style:square" o:gfxdata="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">
-                  <v:imagedata r:id="rId16" o:title=""/>
+                  <v:imagedata r:id="rId17" o:title=""/>
                   <v:path arrowok="t"/>
                 </v:shape>
                 <w10:anchorlock/>
@@ -5553,7 +5599,7 @@
                     </pic:cNvPicPr>
                   </pic:nvPicPr>
                   <pic:blipFill>
-                    <a:blip r:embed="rId17" cstate="print">
+                    <a:blip r:embed="rId18" cstate="print">
                       <a:extLst>
                         <a:ext uri="{28A0092B-C50C-407E-A947-70E740481C1C}">
                           <a14:useLocalDpi xmlns:a14="http://schemas.microsoft.com/office/drawing/2010/main" val="0"/>
@@ -5643,7 +5689,7 @@
                     </pic:cNvPicPr>
                   </pic:nvPicPr>
                   <pic:blipFill>
-                    <a:blip r:embed="rId18" cstate="print">
+                    <a:blip r:embed="rId19" cstate="print">
                       <a:extLst>
                         <a:ext uri="{28A0092B-C50C-407E-A947-70E740481C1C}">
                           <a14:useLocalDpi xmlns:a14="http://schemas.microsoft.com/office/drawing/2010/main" val="0"/>
@@ -5762,7 +5808,7 @@
                     </pic:cNvPicPr>
                   </pic:nvPicPr>
                   <pic:blipFill>
-                    <a:blip r:embed="rId19" cstate="print">
+                    <a:blip r:embed="rId20" cstate="print">
                       <a:extLst>
                         <a:ext uri="{28A0092B-C50C-407E-A947-70E740481C1C}">
                           <a14:useLocalDpi xmlns:a14="http://schemas.microsoft.com/office/drawing/2010/main" val="0"/>
@@ -6035,7 +6081,7 @@
                     </pic:cNvPicPr>
                   </pic:nvPicPr>
                   <pic:blipFill>
-                    <a:blip r:embed="rId20" cstate="print">
+                    <a:blip r:embed="rId21" cstate="print">
                       <a:extLst>
                         <a:ext uri="{28A0092B-C50C-407E-A947-70E740481C1C}">
                           <a14:useLocalDpi xmlns:a14="http://schemas.microsoft.com/office/drawing/2010/main" val="0"/>
@@ -6140,7 +6186,7 @@
                     </pic:cNvPicPr>
                   </pic:nvPicPr>
                   <pic:blipFill>
-                    <a:blip r:embed="rId21">
+                    <a:blip r:embed="rId22">
                       <a:extLst>
                         <a:ext uri="{28A0092B-C50C-407E-A947-70E740481C1C}">
                           <a14:useLocalDpi xmlns:a14="http://schemas.microsoft.com/office/drawing/2010/main" val="0"/>
@@ -6356,7 +6402,29 @@
           <w:sz w:val="22"/>
           <w:szCs w:val="22"/>
         </w:rPr>
-        <w:t xml:space="preserve"> of the Air P</w:t>
+        <w:t xml:space="preserve"> of the </w:t>
+      </w:r>
+      <w:r>
+        <w:rPr>
+          <w:rFonts w:ascii="Times New Roman" w:cs="Times New Roman"/>
+          <w:b/>
+          <w:bCs/>
+          <w:color w:val="000000" w:themeColor="text1"/>
+          <w:sz w:val="22"/>
+          <w:szCs w:val="22"/>
+        </w:rPr>
+        <w:t>hover</w:t>
+      </w:r>
+      <w:r>
+        <w:rPr>
+          <w:rFonts w:ascii="Times New Roman" w:cs="Times New Roman"/>
+          <w:b/>
+          <w:bCs/>
+          <w:color w:val="000000" w:themeColor="text1"/>
+          <w:sz w:val="22"/>
+          <w:szCs w:val="22"/>
+        </w:rPr>
+        <w:t xml:space="preserve"> P</w:t>
       </w:r>
       <w:r>
         <w:rPr>
@@ -6390,16 +6458,34 @@
           <w:sz w:val="20"/>
           <w:szCs w:val="20"/>
         </w:rPr>
-        <w:t xml:space="preserve">It takes about 60 milliseconds for the image input to the end of the processing to be calculated by the program itself. Therefore, the number of frames of the processed image is about 17 frames per second. Using the program to calculate the time difference between the processing and the position change of the before and after images, the unit time movement can be obtained. The number of pixel grids is calculated by marking points on the surroundings of the ball table, calculating the length of the unit pixel, and converting the two data obtained to obtain the moving speed of the </w:t>
-      </w:r>
-      <w:r>
-        <w:rPr>
-          <w:rFonts w:ascii="Times New Roman" w:hAnsi="標楷體" w:cs="Times New Roman"/>
-          <w:color w:val="auto"/>
-          <w:sz w:val="20"/>
-          <w:szCs w:val="20"/>
-        </w:rPr>
-        <w:t>air</w:t>
+        <w:t xml:space="preserve">It takes about 60 milliseconds for the image input to the end of the processing to be calculated by the program itself. Therefore, the number of frames of the processed image is about 17 frames per second. Using the program to calculate the time difference between the processing and the position change of the before and after images, the unit time movement can be obtained. The number of pixel grids is calculated by marking points on the surroundings of the ball table, calculating the length of the unit pixel, and converting the two data obtained to </w:t>
+      </w:r>
+      <w:r>
+        <w:rPr>
+          <w:rFonts w:ascii="Times New Roman" w:hAnsi="標楷體" w:cs="Times New Roman" w:hint="eastAsia"/>
+          <w:color w:val="auto"/>
+          <w:sz w:val="20"/>
+          <w:szCs w:val="20"/>
+        </w:rPr>
+        <w:t>get</w:t>
+      </w:r>
+      <w:r>
+        <w:rPr>
+          <w:rFonts w:ascii="Times New Roman" w:hAnsi="標楷體" w:cs="Times New Roman"/>
+          <w:color w:val="auto"/>
+          <w:sz w:val="20"/>
+          <w:szCs w:val="20"/>
+        </w:rPr>
+        <w:t xml:space="preserve"> the moving speed of the </w:t>
+      </w:r>
+      <w:r>
+        <w:rPr>
+          <w:rFonts w:ascii="Times New Roman" w:hAnsi="標楷體" w:cs="Times New Roman"/>
+          <w:color w:val="auto"/>
+          <w:sz w:val="20"/>
+          <w:szCs w:val="20"/>
+        </w:rPr>
+        <w:t>hover</w:t>
       </w:r>
       <w:r>
         <w:rPr>
@@ -6477,7 +6563,29 @@
           <w:sz w:val="22"/>
           <w:szCs w:val="22"/>
         </w:rPr>
-        <w:t xml:space="preserve"> of the Air P</w:t>
+        <w:t xml:space="preserve"> of the </w:t>
+      </w:r>
+      <w:r>
+        <w:rPr>
+          <w:rFonts w:ascii="Times New Roman" w:cs="Times New Roman"/>
+          <w:b/>
+          <w:bCs/>
+          <w:color w:val="000000" w:themeColor="text1"/>
+          <w:sz w:val="22"/>
+          <w:szCs w:val="22"/>
+        </w:rPr>
+        <w:t>hover</w:t>
+      </w:r>
+      <w:r>
+        <w:rPr>
+          <w:rFonts w:ascii="Times New Roman" w:cs="Times New Roman"/>
+          <w:b/>
+          <w:bCs/>
+          <w:color w:val="000000" w:themeColor="text1"/>
+          <w:sz w:val="22"/>
+          <w:szCs w:val="22"/>
+        </w:rPr>
+        <w:t xml:space="preserve"> P</w:t>
       </w:r>
       <w:r>
         <w:rPr>
@@ -6587,20 +6695,6 @@
       <w:pPr>
         <w:pStyle w:val="Default"/>
         <w:spacing w:before="120"/>
-        <w:ind w:firstLine="440"/>
-        <w:rPr>
-          <w:rFonts w:ascii="Times New Roman" w:hAnsi="標楷體" w:cs="Times New Roman"/>
-          <w:b/>
-          <w:color w:val="auto"/>
-          <w:sz w:val="22"/>
-          <w:szCs w:val="22"/>
-        </w:rPr>
-      </w:pPr>
-    </w:p>
-    <w:p>
-      <w:pPr>
-        <w:pStyle w:val="Default"/>
-        <w:spacing w:before="120"/>
         <w:rPr>
           <w:rFonts w:ascii="Times New Roman" w:cs="Times New Roman"/>
           <w:b/>
@@ -6675,17 +6769,7 @@
           <w:sz w:val="20"/>
           <w:szCs w:val="20"/>
         </w:rPr>
-        <w:t xml:space="preserve">The bounce path after hitting the wall is assisted in judging the position of the wall of the table by the mark points around the table, and assuming that the incident angle is equal to the reflection angle, it can be known that the difference between the equations before and after hitting the wall is the opposite slope of the slope. The point of impact is calculated from the equation predicted by the straight line to get the movement path of the ball </w:t>
-      </w:r>
-      <w:r>
-        <w:rPr>
-          <w:rFonts w:ascii="Times New Roman" w:hAnsi="標楷體" w:cs="Times New Roman"/>
-          <w:color w:val="auto"/>
-          <w:sz w:val="20"/>
-          <w:szCs w:val="20"/>
-        </w:rPr>
-        <w:lastRenderedPageBreak/>
-        <w:t>after rebound.</w:t>
+        <w:t>The bounce path after hitting the wall is assisted in judging the position of the wall by the mark points around the table, and assuming that the incident angle is equal to the reflection angle, it can be known that the difference between the equations before and after hitting the wall is the opposite slope of the slope. The point of impact is calculated from the equation predicted by the straight line to get the movement path of the ball after rebound.</w:t>
       </w:r>
     </w:p>
     <w:p>
@@ -6707,6 +6791,7 @@
           <w:sz w:val="20"/>
           <w:szCs w:val="20"/>
         </w:rPr>
+        <w:lastRenderedPageBreak/>
         <w:drawing>
           <wp:inline distT="0" distB="0" distL="0" distR="0" wp14:anchorId="101887D5" wp14:editId="181FA6C9">
             <wp:extent cx="1296911" cy="2603500"/>
@@ -6725,7 +6810,7 @@
                     </pic:cNvPicPr>
                   </pic:nvPicPr>
                   <pic:blipFill>
-                    <a:blip r:embed="rId22" cstate="print">
+                    <a:blip r:embed="rId23" cstate="print">
                       <a:extLst>
                         <a:ext uri="{28A0092B-C50C-407E-A947-70E740481C1C}">
                           <a14:useLocalDpi xmlns:a14="http://schemas.microsoft.com/office/drawing/2010/main" val="0"/>
@@ -6754,59 +6839,34 @@
       <w:r>
         <w:rPr>
           <w:rFonts w:ascii="Times New Roman" w:hAnsi="標楷體" w:cs="Times New Roman"/>
-          <w:noProof/>
-          <w:color w:val="auto"/>
-          <w:sz w:val="20"/>
-          <w:szCs w:val="20"/>
-        </w:rPr>
-        <w:drawing>
-          <wp:inline distT="0" distB="0" distL="0" distR="0">
-            <wp:extent cx="1409700" cy="2609850"/>
-            <wp:effectExtent l="0" t="0" r="0" b="0"/>
-            <wp:docPr id="17" name="圖片 1" descr="實體"/>
-            <wp:cNvGraphicFramePr>
-              <a:graphicFrameLocks xmlns:a="http://schemas.openxmlformats.org/drawingml/2006/main" noChangeAspect="1"/>
-            </wp:cNvGraphicFramePr>
-            <a:graphic xmlns:a="http://schemas.openxmlformats.org/drawingml/2006/main">
-              <a:graphicData uri="http://schemas.openxmlformats.org/drawingml/2006/picture">
-                <pic:pic xmlns:pic="http://schemas.openxmlformats.org/drawingml/2006/picture">
-                  <pic:nvPicPr>
-                    <pic:cNvPr id="0" name="Picture 1" descr="實體"/>
-                    <pic:cNvPicPr>
-                      <a:picLocks noChangeAspect="1" noChangeArrowheads="1"/>
-                    </pic:cNvPicPr>
-                  </pic:nvPicPr>
-                  <pic:blipFill>
-                    <a:blip r:embed="rId23" cstate="print">
-                      <a:extLst>
-                        <a:ext uri="{28A0092B-C50C-407E-A947-70E740481C1C}">
-                          <a14:useLocalDpi xmlns:a14="http://schemas.microsoft.com/office/drawing/2010/main" val="0"/>
-                        </a:ext>
-                      </a:extLst>
-                    </a:blip>
-                    <a:srcRect/>
-                    <a:stretch>
-                      <a:fillRect/>
-                    </a:stretch>
-                  </pic:blipFill>
-                  <pic:spPr bwMode="auto">
-                    <a:xfrm>
-                      <a:off x="0" y="0"/>
-                      <a:ext cx="1409700" cy="2609850"/>
-                    </a:xfrm>
-                    <a:prstGeom prst="rect">
-                      <a:avLst/>
-                    </a:prstGeom>
-                    <a:noFill/>
-                    <a:ln>
-                      <a:noFill/>
-                    </a:ln>
-                  </pic:spPr>
-                </pic:pic>
-              </a:graphicData>
-            </a:graphic>
-          </wp:inline>
-        </w:drawing>
+          <w:color w:val="auto"/>
+          <w:sz w:val="20"/>
+          <w:szCs w:val="20"/>
+        </w:rPr>
+        <w:pict>
+          <v:shapetype id="_x0000_t75" coordsize="21600,21600" o:spt="75" o:preferrelative="t" path="m@4@5l@4@11@9@11@9@5xe" filled="f" stroked="f">
+            <v:stroke joinstyle="miter"/>
+            <v:formulas>
+              <v:f eqn="if lineDrawn pixelLineWidth 0"/>
+              <v:f eqn="sum @0 1 0"/>
+              <v:f eqn="sum 0 0 @1"/>
+              <v:f eqn="prod @2 1 2"/>
+              <v:f eqn="prod @3 21600 pixelWidth"/>
+              <v:f eqn="prod @3 21600 pixelHeight"/>
+              <v:f eqn="sum @0 0 1"/>
+              <v:f eqn="prod @6 1 2"/>
+              <v:f eqn="prod @7 21600 pixelWidth"/>
+              <v:f eqn="sum @8 21600 0"/>
+              <v:f eqn="prod @7 21600 pixelHeight"/>
+              <v:f eqn="sum @10 21600 0"/>
+            </v:formulas>
+            <v:path o:extrusionok="f" gradientshapeok="t" o:connecttype="rect"/>
+            <o:lock v:ext="edit" aspectratio="t"/>
+          </v:shapetype>
+          <v:shape id="_x0000_i1025" type="#_x0000_t75" style="width:110.95pt;height:205.75pt;mso-position-horizontal:absolute;mso-position-horizontal-relative:text;mso-position-vertical:absolute;mso-position-vertical-relative:text;mso-width-relative:page;mso-height-relative:page">
+            <v:imagedata r:id="rId24" o:title="實體"/>
+          </v:shape>
+        </w:pict>
       </w:r>
       <w:r>
         <w:rPr>
@@ -6930,7 +6990,18 @@
           <w:sz w:val="22"/>
           <w:szCs w:val="22"/>
         </w:rPr>
-        <w:t>air puck</w:t>
+        <w:t>hover</w:t>
+      </w:r>
+      <w:r>
+        <w:rPr>
+          <w:rFonts w:ascii="Times New Roman" w:cs="Times New Roman"/>
+          <w:b/>
+          <w:bCs/>
+          <w:color w:val="000000" w:themeColor="text1"/>
+          <w:sz w:val="22"/>
+          <w:szCs w:val="22"/>
+        </w:rPr>
+        <w:t xml:space="preserve"> puck</w:t>
       </w:r>
     </w:p>
     <w:p>
@@ -7039,7 +7110,52 @@
           <w:sz w:val="20"/>
           <w:szCs w:val="20"/>
         </w:rPr>
-        <w:t xml:space="preserve"> puck uses resistors to make the system current and voltage proportional to avoid overheating of the motor due to excessive current input. The capacitor is used to allow the fan to have a stable output while the fan is running, and the inductance (motor) c</w:t>
+        <w:t xml:space="preserve"> puck using</w:t>
+      </w:r>
+      <w:r>
+        <w:rPr>
+          <w:rFonts w:ascii="Times New Roman" w:hAnsi="標楷體" w:cs="Times New Roman"/>
+          <w:color w:val="auto"/>
+          <w:sz w:val="20"/>
+          <w:szCs w:val="20"/>
+        </w:rPr>
+        <w:t xml:space="preserve"> resistors to make the system current and voltage proportional to avoid overheating of the motor due to </w:t>
+      </w:r>
+      <w:r>
+        <w:rPr>
+          <w:rFonts w:ascii="Times New Roman" w:hAnsi="標楷體" w:cs="Times New Roman" w:hint="eastAsia"/>
+          <w:color w:val="auto"/>
+          <w:sz w:val="20"/>
+          <w:szCs w:val="20"/>
+        </w:rPr>
+        <w:t xml:space="preserve">the </w:t>
+      </w:r>
+      <w:r>
+        <w:rPr>
+          <w:rFonts w:ascii="Times New Roman" w:hAnsi="標楷體" w:cs="Times New Roman"/>
+          <w:color w:val="auto"/>
+          <w:sz w:val="20"/>
+          <w:szCs w:val="20"/>
+        </w:rPr>
+        <w:t>excessive current. The capacitor is used allow</w:t>
+      </w:r>
+      <w:r>
+        <w:rPr>
+          <w:rFonts w:ascii="Times New Roman" w:hAnsi="標楷體" w:cs="Times New Roman" w:hint="eastAsia"/>
+          <w:color w:val="auto"/>
+          <w:sz w:val="20"/>
+          <w:szCs w:val="20"/>
+        </w:rPr>
+        <w:t>ing</w:t>
+      </w:r>
+      <w:r>
+        <w:rPr>
+          <w:rFonts w:ascii="Times New Roman" w:hAnsi="標楷體" w:cs="Times New Roman"/>
+          <w:color w:val="auto"/>
+          <w:sz w:val="20"/>
+          <w:szCs w:val="20"/>
+        </w:rPr>
+        <w:t xml:space="preserve"> the fan to have a stable output while the fan is running, and the inductance (motor) c</w:t>
       </w:r>
       <w:r>
         <w:rPr>
@@ -7100,7 +7216,7 @@
                     </pic:cNvPicPr>
                   </pic:nvPicPr>
                   <pic:blipFill>
-                    <a:blip r:embed="rId24" cstate="print">
+                    <a:blip r:embed="rId25" cstate="print">
                       <a:lum/>
                     </a:blip>
                     <a:stretch>
@@ -7315,7 +7431,7 @@
           <w:sz w:val="20"/>
           <w:szCs w:val="20"/>
         </w:rPr>
-        <w:t>air</w:t>
+        <w:t>hover</w:t>
       </w:r>
       <w:r>
         <w:rPr>
@@ -7335,17 +7451,15 @@
         </w:rPr>
         <w:t xml:space="preserve">overcraft. The fan </w:t>
       </w:r>
-      <w:proofErr w:type="spellStart"/>
-      <w:r>
-        <w:rPr>
-          <w:rFonts w:ascii="Times New Roman" w:hAnsi="標楷體" w:cs="Times New Roman"/>
-          <w:color w:val="auto"/>
-          <w:sz w:val="20"/>
-          <w:szCs w:val="20"/>
-        </w:rPr>
-        <w:t>pushs</w:t>
-      </w:r>
-      <w:proofErr w:type="spellEnd"/>
+      <w:r>
+        <w:rPr>
+          <w:rFonts w:ascii="Times New Roman" w:hAnsi="標楷體" w:cs="Times New Roman"/>
+          <w:color w:val="auto"/>
+          <w:sz w:val="20"/>
+          <w:szCs w:val="20"/>
+        </w:rPr>
+        <w:t>pushes</w:t>
+      </w:r>
       <w:r>
         <w:rPr>
           <w:rFonts w:ascii="Times New Roman" w:hAnsi="標楷體" w:cs="Times New Roman"/>
@@ -7371,16 +7485,52 @@
           <w:sz w:val="20"/>
           <w:szCs w:val="20"/>
         </w:rPr>
-        <w:t>V and the cross-sectional area A</w:t>
-      </w:r>
-      <w:r>
-        <w:rPr>
-          <w:rFonts w:ascii="Times New Roman" w:hAnsi="標楷體" w:cs="Times New Roman"/>
-          <w:color w:val="auto"/>
-          <w:sz w:val="20"/>
-          <w:szCs w:val="20"/>
-        </w:rPr>
-        <w:t>, but the larger the value, the better. The internal pressure of the sphere also has a great relationship. In order to find the best effect between each</w:t>
+        <w:t xml:space="preserve">V </w:t>
+      </w:r>
+      <w:r>
+        <w:rPr>
+          <w:rFonts w:ascii="Times New Roman" w:hAnsi="標楷體" w:cs="Times New Roman"/>
+          <w:color w:val="auto"/>
+          <w:sz w:val="20"/>
+          <w:szCs w:val="20"/>
+        </w:rPr>
+        <w:t>times</w:t>
+      </w:r>
+      <w:r>
+        <w:rPr>
+          <w:rFonts w:ascii="Times New Roman" w:hAnsi="標楷體" w:cs="Times New Roman"/>
+          <w:color w:val="auto"/>
+          <w:sz w:val="20"/>
+          <w:szCs w:val="20"/>
+        </w:rPr>
+        <w:t xml:space="preserve"> the cross-sectional area A</w:t>
+      </w:r>
+      <w:r>
+        <w:rPr>
+          <w:rFonts w:ascii="Times New Roman" w:hAnsi="標楷體" w:cs="Times New Roman"/>
+          <w:color w:val="auto"/>
+          <w:sz w:val="20"/>
+          <w:szCs w:val="20"/>
+        </w:rPr>
+        <w:t xml:space="preserve">, </w:t>
+      </w:r>
+      <w:r>
+        <w:rPr>
+          <w:rFonts w:ascii="Times New Roman" w:hAnsi="標楷體" w:cs="Times New Roman" w:hint="eastAsia"/>
+          <w:color w:val="auto"/>
+          <w:sz w:val="20"/>
+          <w:szCs w:val="20"/>
+        </w:rPr>
+        <w:t>and</w:t>
+      </w:r>
+      <w:r>
+        <w:rPr>
+          <w:rFonts w:ascii="Times New Roman" w:hAnsi="標楷體" w:cs="Times New Roman"/>
+          <w:color w:val="auto"/>
+          <w:sz w:val="20"/>
+          <w:szCs w:val="20"/>
+        </w:rPr>
+        <w:t xml:space="preserve"> the larger the value, the better. The internal pressure of the sphere also has a great relationship. In order to find the best effect between each</w:t>
       </w:r>
       <w:r>
         <w:rPr>
@@ -7443,26 +7593,35 @@
           <w:sz w:val="20"/>
           <w:szCs w:val="20"/>
         </w:rPr>
+        <w:t xml:space="preserve">finite elements </w:t>
+      </w:r>
+      <w:r>
+        <w:rPr>
+          <w:rFonts w:ascii="Times New Roman" w:hAnsi="標楷體" w:cs="Times New Roman"/>
+          <w:color w:val="auto"/>
+          <w:sz w:val="20"/>
+          <w:szCs w:val="20"/>
+        </w:rPr>
+        <w:t>method was</w:t>
+      </w:r>
+      <w:r>
+        <w:rPr>
+          <w:rFonts w:ascii="Times New Roman" w:hAnsi="標楷體" w:cs="Times New Roman"/>
+          <w:color w:val="auto"/>
+          <w:sz w:val="20"/>
+          <w:szCs w:val="20"/>
+        </w:rPr>
+        <w:t xml:space="preserve"> used for </w:t>
+      </w:r>
+      <w:r>
+        <w:rPr>
+          <w:rFonts w:ascii="Times New Roman" w:hAnsi="標楷體" w:cs="Times New Roman"/>
+          <w:color w:val="auto"/>
+          <w:sz w:val="20"/>
+          <w:szCs w:val="20"/>
+        </w:rPr>
         <w:lastRenderedPageBreak/>
-        <w:t xml:space="preserve">finite elements </w:t>
-      </w:r>
-      <w:r>
-        <w:rPr>
-          <w:rFonts w:ascii="Times New Roman" w:hAnsi="標楷體" w:cs="Times New Roman"/>
-          <w:color w:val="auto"/>
-          <w:sz w:val="20"/>
-          <w:szCs w:val="20"/>
-        </w:rPr>
-        <w:t>method was</w:t>
-      </w:r>
-      <w:r>
-        <w:rPr>
-          <w:rFonts w:ascii="Times New Roman" w:hAnsi="標楷體" w:cs="Times New Roman"/>
-          <w:color w:val="auto"/>
-          <w:sz w:val="20"/>
-          <w:szCs w:val="20"/>
-        </w:rPr>
-        <w:t xml:space="preserve"> used for each analysis item to select the available parameters for combination.</w:t>
+        <w:t>each analysis item to select the available parameters for combination.</w:t>
       </w:r>
     </w:p>
     <w:p>
@@ -7565,7 +7724,18 @@
           <w:sz w:val="20"/>
           <w:szCs w:val="20"/>
         </w:rPr>
-        <w:t xml:space="preserve">To understand the flow of wind when the fan is running, and the direction of flow at the exhaust and inlet holes of the casing, at the same time design a variety of different shapes and perform similar analysis to find the most suitable version of each sub-item, including the hole in the upper cover </w:t>
+        <w:t>To understand the flow of wind when the fan is running, and the direction of flow at the exhaust and inlet holes of the casing, at the same time design a variety of different shapes and perfo</w:t>
+      </w:r>
+      <w:bookmarkStart w:id="0" w:name="_GoBack"/>
+      <w:bookmarkEnd w:id="0"/>
+      <w:r>
+        <w:rPr>
+          <w:rFonts w:ascii="Times New Roman" w:hAnsi="標楷體" w:cs="Times New Roman"/>
+          <w:color w:val="auto"/>
+          <w:sz w:val="20"/>
+          <w:szCs w:val="20"/>
+        </w:rPr>
+        <w:t xml:space="preserve">rm similar analysis to find the most suitable version of each sub-item, including the hole in the upper cover </w:t>
       </w:r>
       <w:r>
         <w:rPr>
@@ -7599,107 +7769,21 @@
         <w:rPr>
           <w:noProof/>
         </w:rPr>
-        <w:drawing>
-          <wp:inline distT="0" distB="0" distL="0" distR="0">
-            <wp:extent cx="2012950" cy="1238250"/>
-            <wp:effectExtent l="0" t="0" r="6350" b="0"/>
-            <wp:docPr id="16" name="圖片 2" descr="B"/>
-            <wp:cNvGraphicFramePr>
-              <a:graphicFrameLocks xmlns:a="http://schemas.openxmlformats.org/drawingml/2006/main" noChangeAspect="1"/>
-            </wp:cNvGraphicFramePr>
-            <a:graphic xmlns:a="http://schemas.openxmlformats.org/drawingml/2006/main">
-              <a:graphicData uri="http://schemas.openxmlformats.org/drawingml/2006/picture">
-                <pic:pic xmlns:pic="http://schemas.openxmlformats.org/drawingml/2006/picture">
-                  <pic:nvPicPr>
-                    <pic:cNvPr id="0" name="Picture 2" descr="B"/>
-                    <pic:cNvPicPr>
-                      <a:picLocks noChangeAspect="1" noChangeArrowheads="1"/>
-                    </pic:cNvPicPr>
-                  </pic:nvPicPr>
-                  <pic:blipFill>
-                    <a:blip r:embed="rId25" cstate="print">
-                      <a:extLst>
-                        <a:ext uri="{28A0092B-C50C-407E-A947-70E740481C1C}">
-                          <a14:useLocalDpi xmlns:a14="http://schemas.microsoft.com/office/drawing/2010/main" val="0"/>
-                        </a:ext>
-                      </a:extLst>
-                    </a:blip>
-                    <a:srcRect/>
-                    <a:stretch>
-                      <a:fillRect/>
-                    </a:stretch>
-                  </pic:blipFill>
-                  <pic:spPr bwMode="auto">
-                    <a:xfrm>
-                      <a:off x="0" y="0"/>
-                      <a:ext cx="2012950" cy="1238250"/>
-                    </a:xfrm>
-                    <a:prstGeom prst="rect">
-                      <a:avLst/>
-                    </a:prstGeom>
-                    <a:noFill/>
-                    <a:ln>
-                      <a:noFill/>
-                    </a:ln>
-                  </pic:spPr>
-                </pic:pic>
-              </a:graphicData>
-            </a:graphic>
-          </wp:inline>
-        </w:drawing>
+        <w:pict>
+          <v:shape id="_x0000_i1026" type="#_x0000_t75" style="width:158.4pt;height:97.6pt">
+            <v:imagedata r:id="rId26" o:title="B"/>
+          </v:shape>
+        </w:pict>
       </w:r>
       <w:r>
         <w:rPr>
           <w:noProof/>
         </w:rPr>
-        <w:drawing>
-          <wp:inline distT="0" distB="0" distL="0" distR="0">
-            <wp:extent cx="2012950" cy="1238250"/>
-            <wp:effectExtent l="0" t="0" r="6350" b="0"/>
-            <wp:docPr id="15" name="圖片 3" descr="A"/>
-            <wp:cNvGraphicFramePr>
-              <a:graphicFrameLocks xmlns:a="http://schemas.openxmlformats.org/drawingml/2006/main" noChangeAspect="1"/>
-            </wp:cNvGraphicFramePr>
-            <a:graphic xmlns:a="http://schemas.openxmlformats.org/drawingml/2006/main">
-              <a:graphicData uri="http://schemas.openxmlformats.org/drawingml/2006/picture">
-                <pic:pic xmlns:pic="http://schemas.openxmlformats.org/drawingml/2006/picture">
-                  <pic:nvPicPr>
-                    <pic:cNvPr id="0" name="Picture 3" descr="A"/>
-                    <pic:cNvPicPr>
-                      <a:picLocks noChangeAspect="1" noChangeArrowheads="1"/>
-                    </pic:cNvPicPr>
-                  </pic:nvPicPr>
-                  <pic:blipFill>
-                    <a:blip r:embed="rId26" cstate="print">
-                      <a:extLst>
-                        <a:ext uri="{28A0092B-C50C-407E-A947-70E740481C1C}">
-                          <a14:useLocalDpi xmlns:a14="http://schemas.microsoft.com/office/drawing/2010/main" val="0"/>
-                        </a:ext>
-                      </a:extLst>
-                    </a:blip>
-                    <a:srcRect/>
-                    <a:stretch>
-                      <a:fillRect/>
-                    </a:stretch>
-                  </pic:blipFill>
-                  <pic:spPr bwMode="auto">
-                    <a:xfrm>
-                      <a:off x="0" y="0"/>
-                      <a:ext cx="2012950" cy="1238250"/>
-                    </a:xfrm>
-                    <a:prstGeom prst="rect">
-                      <a:avLst/>
-                    </a:prstGeom>
-                    <a:noFill/>
-                    <a:ln>
-                      <a:noFill/>
-                    </a:ln>
-                  </pic:spPr>
-                </pic:pic>
-              </a:graphicData>
-            </a:graphic>
-          </wp:inline>
-        </w:drawing>
+        <w:pict>
+          <v:shape id="_x0000_i1027" type="#_x0000_t75" style="width:158.4pt;height:97.6pt">
+            <v:imagedata r:id="rId27" o:title="A"/>
+          </v:shape>
+        </w:pict>
       </w:r>
     </w:p>
     <w:p>
@@ -7787,54 +7871,11 @@
         <w:rPr>
           <w:noProof/>
         </w:rPr>
-        <w:drawing>
-          <wp:inline distT="0" distB="0" distL="0" distR="0">
-            <wp:extent cx="2432050" cy="1517650"/>
-            <wp:effectExtent l="0" t="0" r="6350" b="6350"/>
-            <wp:docPr id="10" name="圖片 4" descr="C"/>
-            <wp:cNvGraphicFramePr>
-              <a:graphicFrameLocks xmlns:a="http://schemas.openxmlformats.org/drawingml/2006/main" noChangeAspect="1"/>
-            </wp:cNvGraphicFramePr>
-            <a:graphic xmlns:a="http://schemas.openxmlformats.org/drawingml/2006/main">
-              <a:graphicData uri="http://schemas.openxmlformats.org/drawingml/2006/picture">
-                <pic:pic xmlns:pic="http://schemas.openxmlformats.org/drawingml/2006/picture">
-                  <pic:nvPicPr>
-                    <pic:cNvPr id="0" name="Picture 4" descr="C"/>
-                    <pic:cNvPicPr>
-                      <a:picLocks noChangeAspect="1" noChangeArrowheads="1"/>
-                    </pic:cNvPicPr>
-                  </pic:nvPicPr>
-                  <pic:blipFill>
-                    <a:blip r:embed="rId27" cstate="print">
-                      <a:extLst>
-                        <a:ext uri="{28A0092B-C50C-407E-A947-70E740481C1C}">
-                          <a14:useLocalDpi xmlns:a14="http://schemas.microsoft.com/office/drawing/2010/main" val="0"/>
-                        </a:ext>
-                      </a:extLst>
-                    </a:blip>
-                    <a:srcRect/>
-                    <a:stretch>
-                      <a:fillRect/>
-                    </a:stretch>
-                  </pic:blipFill>
-                  <pic:spPr bwMode="auto">
-                    <a:xfrm>
-                      <a:off x="0" y="0"/>
-                      <a:ext cx="2432050" cy="1517650"/>
-                    </a:xfrm>
-                    <a:prstGeom prst="rect">
-                      <a:avLst/>
-                    </a:prstGeom>
-                    <a:noFill/>
-                    <a:ln>
-                      <a:noFill/>
-                    </a:ln>
-                  </pic:spPr>
-                </pic:pic>
-              </a:graphicData>
-            </a:graphic>
-          </wp:inline>
-        </w:drawing>
+        <w:pict>
+          <v:shape id="_x0000_i1028" type="#_x0000_t75" style="width:191.75pt;height:119.45pt">
+            <v:imagedata r:id="rId28" o:title="C"/>
+          </v:shape>
+        </w:pict>
       </w:r>
     </w:p>
     <w:p>
@@ -8096,54 +8137,11 @@
           <w:szCs w:val="20"/>
         </w:rPr>
         <w:lastRenderedPageBreak/>
-        <w:drawing>
-          <wp:inline distT="0" distB="0" distL="0" distR="0">
-            <wp:extent cx="2247900" cy="1473200"/>
-            <wp:effectExtent l="0" t="0" r="0" b="0"/>
-            <wp:docPr id="8" name="圖片 5" descr="E"/>
-            <wp:cNvGraphicFramePr>
-              <a:graphicFrameLocks xmlns:a="http://schemas.openxmlformats.org/drawingml/2006/main" noChangeAspect="1"/>
-            </wp:cNvGraphicFramePr>
-            <a:graphic xmlns:a="http://schemas.openxmlformats.org/drawingml/2006/main">
-              <a:graphicData uri="http://schemas.openxmlformats.org/drawingml/2006/picture">
-                <pic:pic xmlns:pic="http://schemas.openxmlformats.org/drawingml/2006/picture">
-                  <pic:nvPicPr>
-                    <pic:cNvPr id="0" name="Picture 5" descr="E"/>
-                    <pic:cNvPicPr>
-                      <a:picLocks noChangeAspect="1" noChangeArrowheads="1"/>
-                    </pic:cNvPicPr>
-                  </pic:nvPicPr>
-                  <pic:blipFill>
-                    <a:blip r:embed="rId28" cstate="print">
-                      <a:extLst>
-                        <a:ext uri="{28A0092B-C50C-407E-A947-70E740481C1C}">
-                          <a14:useLocalDpi xmlns:a14="http://schemas.microsoft.com/office/drawing/2010/main" val="0"/>
-                        </a:ext>
-                      </a:extLst>
-                    </a:blip>
-                    <a:srcRect/>
-                    <a:stretch>
-                      <a:fillRect/>
-                    </a:stretch>
-                  </pic:blipFill>
-                  <pic:spPr bwMode="auto">
-                    <a:xfrm>
-                      <a:off x="0" y="0"/>
-                      <a:ext cx="2247900" cy="1473200"/>
-                    </a:xfrm>
-                    <a:prstGeom prst="rect">
-                      <a:avLst/>
-                    </a:prstGeom>
-                    <a:noFill/>
-                    <a:ln>
-                      <a:noFill/>
-                    </a:ln>
-                  </pic:spPr>
-                </pic:pic>
-              </a:graphicData>
-            </a:graphic>
-          </wp:inline>
-        </w:drawing>
+        <w:pict>
+          <v:shape id="_x0000_i1029" type="#_x0000_t75" style="width:184.85pt;height:122.55pt">
+            <v:imagedata r:id="rId29" o:title="change"/>
+          </v:shape>
+        </w:pict>
       </w:r>
     </w:p>
     <w:p>
@@ -8236,7 +8234,7 @@
           <w:szCs w:val="20"/>
         </w:rPr>
         <w:drawing>
-          <wp:inline distT="0" distB="0" distL="0" distR="0" wp14:anchorId="195F6E58" wp14:editId="7D18E581">
+          <wp:inline distT="0" distB="0" distL="0" distR="0" wp14:anchorId="28D39469" wp14:editId="57F1412E">
             <wp:extent cx="2286000" cy="1485371"/>
             <wp:effectExtent l="0" t="0" r="0" b="635"/>
             <wp:docPr id="3" name="圖片 3" descr="C:\Users\USER\AppData\Local\Microsoft\Windows\INetCache\Content.Word\D.PNG"/>
@@ -8253,7 +8251,7 @@
                     </pic:cNvPicPr>
                   </pic:nvPicPr>
                   <pic:blipFill>
-                    <a:blip r:embed="rId29" cstate="print">
+                    <a:blip r:embed="rId30" cstate="print">
                       <a:extLst>
                         <a:ext uri="{28A0092B-C50C-407E-A947-70E740481C1C}">
                           <a14:useLocalDpi xmlns:a14="http://schemas.microsoft.com/office/drawing/2010/main" val="0"/>
@@ -8345,59 +8343,15 @@
       <w:r>
         <w:rPr>
           <w:rFonts w:ascii="Times New Roman" w:hAnsi="標楷體" w:cs="Times New Roman"/>
-          <w:noProof/>
-          <w:color w:val="auto"/>
-          <w:sz w:val="20"/>
-          <w:szCs w:val="20"/>
-        </w:rPr>
-        <w:drawing>
-          <wp:inline distT="0" distB="0" distL="0" distR="0">
-            <wp:extent cx="2286000" cy="1485900"/>
-            <wp:effectExtent l="0" t="0" r="0" b="0"/>
-            <wp:docPr id="7" name="圖片 6" descr="F"/>
-            <wp:cNvGraphicFramePr>
-              <a:graphicFrameLocks xmlns:a="http://schemas.openxmlformats.org/drawingml/2006/main" noChangeAspect="1"/>
-            </wp:cNvGraphicFramePr>
-            <a:graphic xmlns:a="http://schemas.openxmlformats.org/drawingml/2006/main">
-              <a:graphicData uri="http://schemas.openxmlformats.org/drawingml/2006/picture">
-                <pic:pic xmlns:pic="http://schemas.openxmlformats.org/drawingml/2006/picture">
-                  <pic:nvPicPr>
-                    <pic:cNvPr id="0" name="Picture 6" descr="F"/>
-                    <pic:cNvPicPr>
-                      <a:picLocks noChangeAspect="1" noChangeArrowheads="1"/>
-                    </pic:cNvPicPr>
-                  </pic:nvPicPr>
-                  <pic:blipFill>
-                    <a:blip r:embed="rId30" cstate="print">
-                      <a:extLst>
-                        <a:ext uri="{28A0092B-C50C-407E-A947-70E740481C1C}">
-                          <a14:useLocalDpi xmlns:a14="http://schemas.microsoft.com/office/drawing/2010/main" val="0"/>
-                        </a:ext>
-                      </a:extLst>
-                    </a:blip>
-                    <a:srcRect/>
-                    <a:stretch>
-                      <a:fillRect/>
-                    </a:stretch>
-                  </pic:blipFill>
-                  <pic:spPr bwMode="auto">
-                    <a:xfrm>
-                      <a:off x="0" y="0"/>
-                      <a:ext cx="2286000" cy="1485900"/>
-                    </a:xfrm>
-                    <a:prstGeom prst="rect">
-                      <a:avLst/>
-                    </a:prstGeom>
-                    <a:noFill/>
-                    <a:ln>
-                      <a:noFill/>
-                    </a:ln>
-                  </pic:spPr>
-                </pic:pic>
-              </a:graphicData>
-            </a:graphic>
-          </wp:inline>
-        </w:drawing>
+          <w:color w:val="auto"/>
+          <w:sz w:val="20"/>
+          <w:szCs w:val="20"/>
+        </w:rPr>
+        <w:pict>
+          <v:shape id="_x0000_i1030" type="#_x0000_t75" style="width:180.05pt;height:116.75pt">
+            <v:imagedata r:id="rId31" o:title="F"/>
+          </v:shape>
+        </w:pict>
       </w:r>
     </w:p>
     <w:p>
@@ -8541,15 +8495,15 @@
         <mc:AlternateContent>
           <mc:Choice Requires="wps">
             <w:drawing>
-              <wp:anchor distT="0" distB="0" distL="114300" distR="114300" simplePos="0" relativeHeight="251657216" behindDoc="0" locked="0" layoutInCell="1" allowOverlap="1" wp14:anchorId="0DCDA20F" wp14:editId="24CEC4E9">
+              <wp:anchor distT="0" distB="0" distL="114300" distR="114300" simplePos="0" relativeHeight="251657216" behindDoc="0" locked="0" layoutInCell="1" allowOverlap="1" wp14:anchorId="5D5E7506" wp14:editId="0BBC55ED">
                 <wp:simplePos x="0" y="0"/>
                 <wp:positionH relativeFrom="column">
-                  <wp:posOffset>746760</wp:posOffset>
+                  <wp:posOffset>746571</wp:posOffset>
                 </wp:positionH>
                 <wp:positionV relativeFrom="paragraph">
-                  <wp:posOffset>688975</wp:posOffset>
+                  <wp:posOffset>687152</wp:posOffset>
                 </wp:positionV>
-                <wp:extent cx="876935" cy="368935"/>
+                <wp:extent cx="1009462" cy="368935"/>
                 <wp:effectExtent l="0" t="0" r="0" b="0"/>
                 <wp:wrapNone/>
                 <wp:docPr id="24" name="文字方塊 23"/>
@@ -8561,7 +8515,7 @@
                       <wps:spPr>
                         <a:xfrm>
                           <a:off x="0" y="0"/>
-                          <a:ext cx="876935" cy="368935"/>
+                          <a:ext cx="1009462" cy="368935"/>
                         </a:xfrm>
                         <a:prstGeom prst="rect">
                           <a:avLst/>
@@ -8597,22 +8551,25 @@
                           </w:p>
                         </w:txbxContent>
                       </wps:txbx>
-                      <wps:bodyPr wrap="none" rtlCol="0">
+                      <wps:bodyPr wrap="square" rtlCol="0">
                         <a:spAutoFit/>
                       </wps:bodyPr>
                     </wps:wsp>
                   </a:graphicData>
                 </a:graphic>
+                <wp14:sizeRelH relativeFrom="margin">
+                  <wp14:pctWidth>0</wp14:pctWidth>
+                </wp14:sizeRelH>
               </wp:anchor>
             </w:drawing>
           </mc:Choice>
           <mc:Fallback>
             <w:pict>
-              <v:shapetype w14:anchorId="0DCDA20F" id="_x0000_t202" coordsize="21600,21600" o:spt="202" path="m,l,21600r21600,l21600,xe">
+              <v:shapetype id="_x0000_t202" coordsize="21600,21600" o:spt="202" path="m,l,21600r21600,l21600,xe">
                 <v:stroke joinstyle="miter"/>
                 <v:path gradientshapeok="t" o:connecttype="rect"/>
               </v:shapetype>
-              <v:shape id="文字方塊 23" o:spid="_x0000_s1026" type="#_x0000_t202" style="position:absolute;left:0;text-align:left;margin-left:58.8pt;margin-top:54.25pt;width:69.05pt;height:29.05pt;z-index:251657216;visibility:visible;mso-wrap-style:none;mso-wrap-distance-left:9pt;mso-wrap-distance-top:0;mso-wrap-distance-right:9pt;mso-wrap-distance-bottom:0;mso-position-horizontal:absolute;mso-position-horizontal-relative:text;mso-position-vertical:absolute;mso-position-vertical-relative:text;v-text-anchor:top" o:gfxdata="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" filled="f" stroked="f">
+              <v:shape id="文字方塊 23" o:spid="_x0000_s1026" type="#_x0000_t202" style="position:absolute;left:0;text-align:left;margin-left:58.8pt;margin-top:54.1pt;width:79.5pt;height:29.05pt;z-index:251657216;visibility:visible;mso-wrap-style:square;mso-width-percent:0;mso-wrap-distance-left:9pt;mso-wrap-distance-top:0;mso-wrap-distance-right:9pt;mso-wrap-distance-bottom:0;mso-position-horizontal:absolute;mso-position-horizontal-relative:text;mso-position-vertical:absolute;mso-position-vertical-relative:text;mso-width-percent:0;mso-width-relative:margin;v-text-anchor:top" o:gfxdata="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" filled="f" stroked="f">
                 <v:textbox style="mso-fit-shape-to-text:t">
                   <w:txbxContent>
                     <w:p>
@@ -8660,7 +8617,7 @@
         <mc:AlternateContent>
           <mc:Choice Requires="wps">
             <w:drawing>
-              <wp:anchor distT="0" distB="0" distL="114300" distR="114300" simplePos="0" relativeHeight="251659264" behindDoc="0" locked="0" layoutInCell="1" allowOverlap="1" wp14:anchorId="1E61DF1E" wp14:editId="2BB94A35">
+              <wp:anchor distT="0" distB="0" distL="114300" distR="114300" simplePos="0" relativeHeight="251659264" behindDoc="0" locked="0" layoutInCell="1" allowOverlap="1" wp14:anchorId="53392A68" wp14:editId="531CB24B">
                 <wp:simplePos x="0" y="0"/>
                 <wp:positionH relativeFrom="column">
                   <wp:posOffset>746125</wp:posOffset>
@@ -8719,7 +8676,7 @@
           </mc:Choice>
           <mc:Fallback>
             <w:pict>
-              <v:shape w14:anchorId="1E61DF1E" id="_x0000_s1027" type="#_x0000_t202" style="position:absolute;left:0;text-align:left;margin-left:58.75pt;margin-top:122.35pt;width:69.05pt;height:29.05pt;z-index:251659264;visibility:visible;mso-wrap-style:none;mso-wrap-distance-left:9pt;mso-wrap-distance-top:0;mso-wrap-distance-right:9pt;mso-wrap-distance-bottom:0;mso-position-horizontal:absolute;mso-position-horizontal-relative:text;mso-position-vertical:absolute;mso-position-vertical-relative:text;v-text-anchor:top" o:gfxdata="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" filled="f" stroked="f">
+              <v:shape id="_x0000_s1027" type="#_x0000_t202" style="position:absolute;left:0;text-align:left;margin-left:58.75pt;margin-top:122.35pt;width:69.05pt;height:29.05pt;z-index:251659264;visibility:visible;mso-wrap-style:none;mso-wrap-distance-left:9pt;mso-wrap-distance-top:0;mso-wrap-distance-right:9pt;mso-wrap-distance-bottom:0;mso-position-horizontal:absolute;mso-position-horizontal-relative:text;mso-position-vertical:absolute;mso-position-vertical-relative:text;v-text-anchor:top" o:gfxdata="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" filled="f" stroked="f">
                 <v:textbox style="mso-fit-shape-to-text:t">
                   <w:txbxContent>
                     <w:p>
@@ -8758,7 +8715,7 @@
         <mc:AlternateContent>
           <mc:Choice Requires="wpg">
             <w:drawing>
-              <wp:inline distT="0" distB="0" distL="0" distR="0" wp14:anchorId="242268DE" wp14:editId="571DCD16">
+              <wp:inline distT="0" distB="0" distL="0" distR="0" wp14:anchorId="0EF0D146" wp14:editId="47991EBB">
                 <wp:extent cx="1441450" cy="857250"/>
                 <wp:effectExtent l="0" t="0" r="6350" b="0"/>
                 <wp:docPr id="29" name="群組 2"/>
@@ -8783,7 +8740,7 @@
                           </pic:cNvPicPr>
                         </pic:nvPicPr>
                         <pic:blipFill>
-                          <a:blip r:embed="rId31" cstate="screen">
+                          <a:blip r:embed="rId32" cstate="screen">
                             <a:extLst>
                               <a:ext uri="{28A0092B-C50C-407E-A947-70E740481C1C}">
                                 <a14:useLocalDpi xmlns:a14="http://schemas.microsoft.com/office/drawing/2010/main"/>
@@ -8853,12 +8810,12 @@
           </mc:Choice>
           <mc:Fallback>
             <w:pict>
-              <v:group w14:anchorId="242268DE" id="群組 2" o:spid="_x0000_s1028" style="width:113.5pt;height:67.5pt;mso-position-horizontal-relative:char;mso-position-vertical-relative:line" coordorigin="" coordsize="23820,13399" o:gfxdata="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">
-                <v:shape id="圖片 30" o:spid="_x0000_s1029" type="#_x0000_t75" style="position:absolute;width:23820;height:13399;visibility:visible;mso-wrap-style:square" o:preferrelative="f" o:gfxdata="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">
-                  <v:imagedata r:id="rId32" o:title=""/>
+              <v:group id="群組 2" o:spid="_x0000_s1028" style="width:113.5pt;height:67.5pt;mso-position-horizontal-relative:char;mso-position-vertical-relative:line" coordorigin="" coordsize="23820,13399" o:gfxdata="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">
+                <v:shape id="圖片 30" o:spid="_x0000_s1029" type="#_x0000_t75" style="position:absolute;width:23820;height:13399;visibility:visible;mso-wrap-style:square" o:preferrelative="f" o:gfxdata="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">
+                  <v:imagedata r:id="rId33" o:title=""/>
                   <v:path arrowok="t"/>
                 </v:shape>
-                <v:oval id="橢圓 31" o:spid="_x0000_s1030" style="position:absolute;left:1838;top:5732;width:19312;height:4382;visibility:visible;mso-wrap-style:square;v-text-anchor:middle" o:gfxdata="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" filled="f" strokecolor="yellow" strokeweight="2.25pt">
+                <v:oval id="橢圓 31" o:spid="_x0000_s1030" style="position:absolute;left:1838;top:5732;width:19312;height:4382;visibility:visible;mso-wrap-style:square;v-text-anchor:middle" o:gfxdata="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" filled="f" strokecolor="yellow" strokeweight="2.25pt">
                   <v:stroke joinstyle="miter"/>
                   <v:textbox>
                     <w:txbxContent>
@@ -8884,7 +8841,7 @@
         <mc:AlternateContent>
           <mc:Choice Requires="wpg">
             <w:drawing>
-              <wp:inline distT="0" distB="0" distL="0" distR="0" wp14:anchorId="4DE1DF11" wp14:editId="6D3762CB">
+              <wp:inline distT="0" distB="0" distL="0" distR="0" wp14:anchorId="583CBD88" wp14:editId="2D3FDCD4">
                 <wp:extent cx="1447800" cy="876300"/>
                 <wp:effectExtent l="0" t="0" r="19050" b="0"/>
                 <wp:docPr id="224" name="群組 3"/>
@@ -8909,7 +8866,7 @@
                           </pic:cNvPicPr>
                         </pic:nvPicPr>
                         <pic:blipFill>
-                          <a:blip r:embed="rId33" cstate="screen">
+                          <a:blip r:embed="rId34" cstate="screen">
                             <a:extLst>
                               <a:ext uri="{28A0092B-C50C-407E-A947-70E740481C1C}">
                                 <a14:useLocalDpi xmlns:a14="http://schemas.microsoft.com/office/drawing/2010/main"/>
@@ -8979,12 +8936,12 @@
           </mc:Choice>
           <mc:Fallback>
             <w:pict>
-              <v:group w14:anchorId="4DE1DF11" id="群組 3" o:spid="_x0000_s1031" style="width:114pt;height:69pt;mso-position-horizontal-relative:char;mso-position-vertical-relative:line" coordorigin="23098,-18111" coordsize="22114,12439" o:gfxdata="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">
-                <v:shape id="圖片 226" o:spid="_x0000_s1032" type="#_x0000_t75" style="position:absolute;left:23098;top:-18111;width:22114;height:12439;visibility:visible;mso-wrap-style:square" o:preferrelative="f" o:gfxdata="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">
-                  <v:imagedata r:id="rId34" o:title=""/>
+              <v:group id="群組 3" o:spid="_x0000_s1031" style="width:114pt;height:69pt;mso-position-horizontal-relative:char;mso-position-vertical-relative:line" coordorigin="23098,-18111" coordsize="22114,12439" o:gfxdata="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">
+                <v:shape id="圖片 226" o:spid="_x0000_s1032" type="#_x0000_t75" style="position:absolute;left:23098;top:-18111;width:22114;height:12439;visibility:visible;mso-wrap-style:square" o:preferrelative="f" o:gfxdata="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">
+                  <v:imagedata r:id="rId35" o:title=""/>
                   <v:path arrowok="t"/>
                 </v:shape>
-                <v:oval id="橢圓 227" o:spid="_x0000_s1033" style="position:absolute;left:25901;top:-13873;width:19312;height:4382;visibility:visible;mso-wrap-style:square;v-text-anchor:middle" o:gfxdata="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" filled="f" strokecolor="yellow" strokeweight="2.25pt">
+                <v:oval id="橢圓 227" o:spid="_x0000_s1033" style="position:absolute;left:25901;top:-13873;width:19312;height:4382;visibility:visible;mso-wrap-style:square;v-text-anchor:middle" o:gfxdata="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" filled="f" strokecolor="yellow" strokeweight="2.25pt">
                   <v:stroke joinstyle="miter"/>
                   <v:textbox>
                     <w:txbxContent>
@@ -9270,7 +9227,7 @@
           <w:szCs w:val="20"/>
         </w:rPr>
         <w:drawing>
-          <wp:inline distT="0" distB="0" distL="0" distR="0" wp14:anchorId="160DDAC5" wp14:editId="2C8E7C6D">
+          <wp:inline distT="0" distB="0" distL="0" distR="0" wp14:anchorId="0607835E" wp14:editId="69475229">
             <wp:extent cx="2809036" cy="2597707"/>
             <wp:effectExtent l="0" t="0" r="0" b="0"/>
             <wp:docPr id="1" name="圖片 1"/>
@@ -9285,7 +9242,7 @@
                     <pic:cNvPicPr/>
                   </pic:nvPicPr>
                   <pic:blipFill>
-                    <a:blip r:embed="rId35"/>
+                    <a:blip r:embed="rId36"/>
                     <a:stretch>
                       <a:fillRect/>
                     </a:stretch>
@@ -9374,7 +9331,7 @@
           <w:szCs w:val="22"/>
         </w:rPr>
         <w:drawing>
-          <wp:inline distT="0" distB="0" distL="0" distR="0">
+          <wp:inline distT="0" distB="0" distL="0" distR="0" wp14:anchorId="7027E4C1" wp14:editId="457FB59A">
             <wp:extent cx="2919116" cy="1966823"/>
             <wp:effectExtent l="0" t="0" r="0" b="0"/>
             <wp:docPr id="6" name="圖片 6"/>
@@ -9391,7 +9348,7 @@
                     </pic:cNvPicPr>
                   </pic:nvPicPr>
                   <pic:blipFill>
-                    <a:blip r:embed="rId36" cstate="print">
+                    <a:blip r:embed="rId37" cstate="print">
                       <a:extLst>
                         <a:ext uri="{28A0092B-C50C-407E-A947-70E740481C1C}">
                           <a14:useLocalDpi xmlns:a14="http://schemas.microsoft.com/office/drawing/2010/main" val="0"/>
@@ -9642,7 +9599,7 @@
           <w:sz w:val="20"/>
           <w:szCs w:val="20"/>
         </w:rPr>
-        <w:t xml:space="preserve">This paper completes the design, simulation and manufacturing of ice hockey robot. The goal is to use the </w:t>
+        <w:t xml:space="preserve">This paper completes the design, simulation </w:t>
       </w:r>
       <w:r>
         <w:rPr>
@@ -9653,7 +9610,7 @@
           <w:szCs w:val="20"/>
         </w:rPr>
         <w:lastRenderedPageBreak/>
-        <w:t xml:space="preserve">latest </w:t>
+        <w:t xml:space="preserve">and manufacturing of ice hockey robot. The goal is to use the latest </w:t>
       </w:r>
       <w:r>
         <w:rPr>
@@ -9719,7 +9676,29 @@
           <w:sz w:val="20"/>
           <w:szCs w:val="20"/>
         </w:rPr>
-        <w:t xml:space="preserve"> repository [21] which include Arduino control programs, </w:t>
+        <w:t xml:space="preserve"> repository [21] which include </w:t>
+      </w:r>
+      <w:proofErr w:type="spellStart"/>
+      <w:r>
+        <w:rPr>
+          <w:rFonts w:ascii="Times New Roman" w:hAnsi="標楷體" w:cs="Times New Roman"/>
+          <w:bCs/>
+          <w:color w:val="auto"/>
+          <w:sz w:val="20"/>
+          <w:szCs w:val="20"/>
+        </w:rPr>
+        <w:t>Arduino</w:t>
+      </w:r>
+      <w:proofErr w:type="spellEnd"/>
+      <w:r>
+        <w:rPr>
+          <w:rFonts w:ascii="Times New Roman" w:hAnsi="標楷體" w:cs="Times New Roman"/>
+          <w:bCs/>
+          <w:color w:val="auto"/>
+          <w:sz w:val="20"/>
+          <w:szCs w:val="20"/>
+        </w:rPr>
+        <w:t xml:space="preserve"> control programs, </w:t>
       </w:r>
       <w:proofErr w:type="spellStart"/>
       <w:r>
@@ -11504,7 +11483,16 @@
           <w:sz w:val="20"/>
           <w:szCs w:val="20"/>
         </w:rPr>
-        <w:t>https://bit.ly/3kSNe42 September 26</w:t>
+        <w:t xml:space="preserve">https://bit.ly/2SuCNYu </w:t>
+      </w:r>
+      <w:r>
+        <w:rPr>
+          <w:rFonts w:ascii="Times New Roman" w:eastAsia="標楷體" w:hAnsi="Times New Roman" w:cs="Times New Roman"/>
+          <w:b w:val="0"/>
+          <w:sz w:val="20"/>
+          <w:szCs w:val="20"/>
+        </w:rPr>
+        <w:t>September 26</w:t>
       </w:r>
       <w:r>
         <w:rPr>
@@ -12013,7 +12001,7 @@
           <w:szCs w:val="20"/>
         </w:rPr>
       </w:pPr>
-      <w:hyperlink r:id="rId37" w:tooltip="張浩祥" w:history="1">
+      <w:hyperlink r:id="rId38" w:tooltip="張浩祥" w:history="1">
         <w:r>
           <w:rPr>
             <w:rFonts w:ascii="Times New Roman" w:eastAsia="標楷體" w:hAnsi="Times New Roman" w:cs="Times New Roman"/>
@@ -12272,7 +12260,7 @@
           <w:sz w:val="20"/>
           <w:szCs w:val="20"/>
         </w:rPr>
-        <w:t xml:space="preserve">Chang H., Chen, </w:t>
+        <w:t>Chang H., Chen, C</w:t>
       </w:r>
       <w:proofErr w:type="gramStart"/>
       <w:r>
@@ -12282,7 +12270,7 @@
           <w:sz w:val="20"/>
           <w:szCs w:val="20"/>
         </w:rPr>
-        <w:t>C. ,</w:t>
+        <w:t>. ,</w:t>
       </w:r>
       <w:proofErr w:type="gramEnd"/>
       <w:r>
@@ -12312,36 +12300,7 @@
           <w:sz w:val="20"/>
           <w:szCs w:val="20"/>
         </w:rPr>
-        <w:t>, H. , Chang, Y., "Application of Image Recognition in Cyber Physical Mechatronic System Design, " Final Project Report, acce</w:t>
-      </w:r>
-      <w:r>
-        <w:rPr>
-          <w:rFonts w:ascii="Times New Roman" w:eastAsia="標楷體" w:hAnsi="Times New Roman" w:cs="Times New Roman"/>
-          <w:b w:val="0"/>
-          <w:sz w:val="20"/>
-          <w:szCs w:val="20"/>
-        </w:rPr>
-        <w:t xml:space="preserve">ssed from </w:t>
-      </w:r>
-      <w:r>
-        <w:rPr>
-          <w:rFonts w:ascii="Times New Roman" w:eastAsia="標楷體" w:hAnsi="Times New Roman" w:cs="Times New Roman"/>
-          <w:b w:val="0"/>
-          <w:sz w:val="20"/>
-          <w:szCs w:val="20"/>
-        </w:rPr>
-        <w:t>https://bit.ly/341ClX4</w:t>
-      </w:r>
-      <w:bookmarkStart w:id="0" w:name="_GoBack"/>
-      <w:bookmarkEnd w:id="0"/>
-      <w:r>
-        <w:rPr>
-          <w:rFonts w:ascii="Times New Roman" w:eastAsia="標楷體" w:hAnsi="Times New Roman" w:cs="Times New Roman"/>
-          <w:b w:val="0"/>
-          <w:sz w:val="20"/>
-          <w:szCs w:val="20"/>
-        </w:rPr>
-        <w:t xml:space="preserve"> (2020)</w:t>
+        <w:t>, H. , Chang, Y., "Application of Image Recognition in Cyber Physical Mechatronic System Design, " Final Project Report, accessed from https://bit.ly/30cR5RE (2020)</w:t>
       </w:r>
     </w:p>
     <w:sectPr>
@@ -12356,7 +12315,7 @@
 </file>
 
 <file path=word/endnotes.xml><?xml version="1.0" encoding="utf-8"?>
-<w:endnotes xmlns:wpc="http://schemas.microsoft.com/office/word/2010/wordprocessingCanvas" xmlns:cx="http://schemas.microsoft.com/office/drawing/2014/chartex" xmlns:mc="http://schemas.openxmlformats.org/markup-compatibility/2006" xmlns:o="urn:schemas-microsoft-com:office:office" xmlns:r="http://schemas.openxmlformats.org/officeDocument/2006/relationships" xmlns:m="http://schemas.openxmlformats.org/officeDocument/2006/math" xmlns:v="urn:schemas-microsoft-com:vml" xmlns:wp14="http://schemas.microsoft.com/office/word/2010/wordprocessingDrawing" xmlns:wp="http://schemas.openxmlformats.org/drawingml/2006/wordprocessingDrawing" xmlns:w10="urn:schemas-microsoft-com:office:word" xmlns:w="http://schemas.openxmlformats.org/wordprocessingml/2006/main" xmlns:w14="http://schemas.microsoft.com/office/word/2010/wordml" xmlns:w15="http://schemas.microsoft.com/office/word/2012/wordml" xmlns:w16se="http://schemas.microsoft.com/office/word/2015/wordml/symex" xmlns:wpg="http://schemas.microsoft.com/office/word/2010/wordprocessingGroup" xmlns:wpi="http://schemas.microsoft.com/office/word/2010/wordprocessingInk" xmlns:wne="http://schemas.microsoft.com/office/word/2006/wordml" xmlns:wps="http://schemas.microsoft.com/office/word/2010/wordprocessingShape" mc:Ignorable="w14 w15 w16se wp14">
+<w:endnotes xmlns:wpc="http://schemas.microsoft.com/office/word/2010/wordprocessingCanvas" xmlns:mc="http://schemas.openxmlformats.org/markup-compatibility/2006" xmlns:o="urn:schemas-microsoft-com:office:office" xmlns:r="http://schemas.openxmlformats.org/officeDocument/2006/relationships" xmlns:m="http://schemas.openxmlformats.org/officeDocument/2006/math" xmlns:v="urn:schemas-microsoft-com:vml" xmlns:wp14="http://schemas.microsoft.com/office/word/2010/wordprocessingDrawing" xmlns:wp="http://schemas.openxmlformats.org/drawingml/2006/wordprocessingDrawing" xmlns:w10="urn:schemas-microsoft-com:office:word" xmlns:w="http://schemas.openxmlformats.org/wordprocessingml/2006/main" xmlns:w14="http://schemas.microsoft.com/office/word/2010/wordml" xmlns:wpg="http://schemas.microsoft.com/office/word/2010/wordprocessingGroup" xmlns:wpi="http://schemas.microsoft.com/office/word/2010/wordprocessingInk" xmlns:wne="http://schemas.microsoft.com/office/word/2006/wordml" xmlns:wps="http://schemas.microsoft.com/office/word/2010/wordprocessingShape" mc:Ignorable="w14 wp14">
   <w:endnote w:type="separator" w:id="-1">
     <w:p>
       <w:r>
@@ -12375,7 +12334,7 @@
 </file>
 
 <file path=word/footnotes.xml><?xml version="1.0" encoding="utf-8"?>
-<w:footnotes xmlns:wpc="http://schemas.microsoft.com/office/word/2010/wordprocessingCanvas" xmlns:cx="http://schemas.microsoft.com/office/drawing/2014/chartex" xmlns:mc="http://schemas.openxmlformats.org/markup-compatibility/2006" xmlns:o="urn:schemas-microsoft-com:office:office" xmlns:r="http://schemas.openxmlformats.org/officeDocument/2006/relationships" xmlns:m="http://schemas.openxmlformats.org/officeDocument/2006/math" xmlns:v="urn:schemas-microsoft-com:vml" xmlns:wp14="http://schemas.microsoft.com/office/word/2010/wordprocessingDrawing" xmlns:wp="http://schemas.openxmlformats.org/drawingml/2006/wordprocessingDrawing" xmlns:w10="urn:schemas-microsoft-com:office:word" xmlns:w="http://schemas.openxmlformats.org/wordprocessingml/2006/main" xmlns:w14="http://schemas.microsoft.com/office/word/2010/wordml" xmlns:w15="http://schemas.microsoft.com/office/word/2012/wordml" xmlns:w16se="http://schemas.microsoft.com/office/word/2015/wordml/symex" xmlns:wpg="http://schemas.microsoft.com/office/word/2010/wordprocessingGroup" xmlns:wpi="http://schemas.microsoft.com/office/word/2010/wordprocessingInk" xmlns:wne="http://schemas.microsoft.com/office/word/2006/wordml" xmlns:wps="http://schemas.microsoft.com/office/word/2010/wordprocessingShape" mc:Ignorable="w14 w15 w16se wp14">
+<w:footnotes xmlns:wpc="http://schemas.microsoft.com/office/word/2010/wordprocessingCanvas" xmlns:mc="http://schemas.openxmlformats.org/markup-compatibility/2006" xmlns:o="urn:schemas-microsoft-com:office:office" xmlns:r="http://schemas.openxmlformats.org/officeDocument/2006/relationships" xmlns:m="http://schemas.openxmlformats.org/officeDocument/2006/math" xmlns:v="urn:schemas-microsoft-com:vml" xmlns:wp14="http://schemas.microsoft.com/office/word/2010/wordprocessingDrawing" xmlns:wp="http://schemas.openxmlformats.org/drawingml/2006/wordprocessingDrawing" xmlns:w10="urn:schemas-microsoft-com:office:word" xmlns:w="http://schemas.openxmlformats.org/wordprocessingml/2006/main" xmlns:w14="http://schemas.microsoft.com/office/word/2010/wordml" xmlns:wpg="http://schemas.microsoft.com/office/word/2010/wordprocessingGroup" xmlns:wpi="http://schemas.microsoft.com/office/word/2010/wordprocessingInk" xmlns:wne="http://schemas.microsoft.com/office/word/2006/wordml" xmlns:wps="http://schemas.microsoft.com/office/word/2010/wordprocessingShape" mc:Ignorable="w14 wp14">
   <w:footnote w:type="separator" w:id="-1">
     <w:p>
       <w:r>
@@ -12394,7 +12353,7 @@
 </file>
 
 <file path=word/header1.xml><?xml version="1.0" encoding="utf-8"?>
-<w:hdr xmlns:wpc="http://schemas.microsoft.com/office/word/2010/wordprocessingCanvas" xmlns:cx="http://schemas.microsoft.com/office/drawing/2014/chartex" xmlns:mc="http://schemas.openxmlformats.org/markup-compatibility/2006" xmlns:o="urn:schemas-microsoft-com:office:office" xmlns:r="http://schemas.openxmlformats.org/officeDocument/2006/relationships" xmlns:m="http://schemas.openxmlformats.org/officeDocument/2006/math" xmlns:v="urn:schemas-microsoft-com:vml" xmlns:wp14="http://schemas.microsoft.com/office/word/2010/wordprocessingDrawing" xmlns:wp="http://schemas.openxmlformats.org/drawingml/2006/wordprocessingDrawing" xmlns:w10="urn:schemas-microsoft-com:office:word" xmlns:w="http://schemas.openxmlformats.org/wordprocessingml/2006/main" xmlns:w14="http://schemas.microsoft.com/office/word/2010/wordml" xmlns:w15="http://schemas.microsoft.com/office/word/2012/wordml" xmlns:w16se="http://schemas.microsoft.com/office/word/2015/wordml/symex" xmlns:wpg="http://schemas.microsoft.com/office/word/2010/wordprocessingGroup" xmlns:wpi="http://schemas.microsoft.com/office/word/2010/wordprocessingInk" xmlns:wne="http://schemas.microsoft.com/office/word/2006/wordml" xmlns:wps="http://schemas.microsoft.com/office/word/2010/wordprocessingShape" mc:Ignorable="w14 w15 w16se wp14">
+<w:hdr xmlns:wpc="http://schemas.microsoft.com/office/word/2010/wordprocessingCanvas" xmlns:mc="http://schemas.openxmlformats.org/markup-compatibility/2006" xmlns:o="urn:schemas-microsoft-com:office:office" xmlns:r="http://schemas.openxmlformats.org/officeDocument/2006/relationships" xmlns:m="http://schemas.openxmlformats.org/officeDocument/2006/math" xmlns:v="urn:schemas-microsoft-com:vml" xmlns:wp14="http://schemas.microsoft.com/office/word/2010/wordprocessingDrawing" xmlns:wp="http://schemas.openxmlformats.org/drawingml/2006/wordprocessingDrawing" xmlns:w10="urn:schemas-microsoft-com:office:word" xmlns:w="http://schemas.openxmlformats.org/wordprocessingml/2006/main" xmlns:w14="http://schemas.microsoft.com/office/word/2010/wordml" xmlns:wpg="http://schemas.microsoft.com/office/word/2010/wordprocessingGroup" xmlns:wpi="http://schemas.microsoft.com/office/word/2010/wordprocessingInk" xmlns:wne="http://schemas.microsoft.com/office/word/2006/wordml" xmlns:wps="http://schemas.microsoft.com/office/word/2010/wordprocessingShape" mc:Ignorable="w14 wp14">
   <w:p>
     <w:pPr>
       <w:pStyle w:val="a3"/>
@@ -12592,8 +12551,8 @@
 </file>
 
 <file path=word/numbering.xml><?xml version="1.0" encoding="utf-8"?>
-<w:numbering xmlns:wpc="http://schemas.microsoft.com/office/word/2010/wordprocessingCanvas" xmlns:cx="http://schemas.microsoft.com/office/drawing/2014/chartex" xmlns:mc="http://schemas.openxmlformats.org/markup-compatibility/2006" xmlns:o="urn:schemas-microsoft-com:office:office" xmlns:r="http://schemas.openxmlformats.org/officeDocument/2006/relationships" xmlns:m="http://schemas.openxmlformats.org/officeDocument/2006/math" xmlns:v="urn:schemas-microsoft-com:vml" xmlns:wp14="http://schemas.microsoft.com/office/word/2010/wordprocessingDrawing" xmlns:wp="http://schemas.openxmlformats.org/drawingml/2006/wordprocessingDrawing" xmlns:w10="urn:schemas-microsoft-com:office:word" xmlns:w="http://schemas.openxmlformats.org/wordprocessingml/2006/main" xmlns:w14="http://schemas.microsoft.com/office/word/2010/wordml" xmlns:w15="http://schemas.microsoft.com/office/word/2012/wordml" xmlns:w16se="http://schemas.microsoft.com/office/word/2015/wordml/symex" xmlns:wpg="http://schemas.microsoft.com/office/word/2010/wordprocessingGroup" xmlns:wpi="http://schemas.microsoft.com/office/word/2010/wordprocessingInk" xmlns:wne="http://schemas.microsoft.com/office/word/2006/wordml" xmlns:wps="http://schemas.microsoft.com/office/word/2010/wordprocessingShape" mc:Ignorable="w14 w15 w16se wp14">
-  <w:abstractNum w:abstractNumId="0" w15:restartNumberingAfterBreak="0">
+<w:numbering xmlns:wpc="http://schemas.microsoft.com/office/word/2010/wordprocessingCanvas" xmlns:mc="http://schemas.openxmlformats.org/markup-compatibility/2006" xmlns:o="urn:schemas-microsoft-com:office:office" xmlns:r="http://schemas.openxmlformats.org/officeDocument/2006/relationships" xmlns:m="http://schemas.openxmlformats.org/officeDocument/2006/math" xmlns:v="urn:schemas-microsoft-com:vml" xmlns:wp14="http://schemas.microsoft.com/office/word/2010/wordprocessingDrawing" xmlns:wp="http://schemas.openxmlformats.org/drawingml/2006/wordprocessingDrawing" xmlns:w10="urn:schemas-microsoft-com:office:word" xmlns:w="http://schemas.openxmlformats.org/wordprocessingml/2006/main" xmlns:w14="http://schemas.microsoft.com/office/word/2010/wordml" xmlns:wpg="http://schemas.microsoft.com/office/word/2010/wordprocessingGroup" xmlns:wpi="http://schemas.microsoft.com/office/word/2010/wordprocessingInk" xmlns:wne="http://schemas.microsoft.com/office/word/2006/wordml" xmlns:wps="http://schemas.microsoft.com/office/word/2010/wordprocessingShape" mc:Ignorable="w14 wp14">
+  <w:abstractNum w:abstractNumId="0">
     <w:nsid w:val="F686D31F"/>
     <w:multiLevelType w:val="hybridMultilevel"/>
     <w:tmpl w:val="D6052233"/>
@@ -12644,7 +12603,7 @@
       <w:lvlJc w:val="left"/>
     </w:lvl>
   </w:abstractNum>
-  <w:abstractNum w:abstractNumId="1" w15:restartNumberingAfterBreak="0">
+  <w:abstractNum w:abstractNumId="1">
     <w:nsid w:val="1007062F"/>
     <w:multiLevelType w:val="multilevel"/>
     <w:tmpl w:val="DC261EEC"/>
@@ -12757,7 +12716,7 @@
       </w:pPr>
     </w:lvl>
   </w:abstractNum>
-  <w:abstractNum w:abstractNumId="2" w15:restartNumberingAfterBreak="0">
+  <w:abstractNum w:abstractNumId="2">
     <w:nsid w:val="1BE14111"/>
     <w:multiLevelType w:val="multilevel"/>
     <w:tmpl w:val="D402F6AC"/>
@@ -12870,7 +12829,7 @@
       </w:pPr>
     </w:lvl>
   </w:abstractNum>
-  <w:abstractNum w:abstractNumId="3" w15:restartNumberingAfterBreak="0">
+  <w:abstractNum w:abstractNumId="3">
     <w:nsid w:val="2CF15730"/>
     <w:multiLevelType w:val="hybridMultilevel"/>
     <w:tmpl w:val="FF3C3AD8"/>
@@ -12959,7 +12918,7 @@
       </w:pPr>
     </w:lvl>
   </w:abstractNum>
-  <w:abstractNum w:abstractNumId="4" w15:restartNumberingAfterBreak="0">
+  <w:abstractNum w:abstractNumId="4">
     <w:nsid w:val="38F00233"/>
     <w:multiLevelType w:val="hybridMultilevel"/>
     <w:tmpl w:val="10BE8AC8"/>
@@ -13075,7 +13034,7 @@
       </w:pPr>
     </w:lvl>
   </w:abstractNum>
-  <w:abstractNum w:abstractNumId="5" w15:restartNumberingAfterBreak="0">
+  <w:abstractNum w:abstractNumId="5">
     <w:nsid w:val="57FA644B"/>
     <w:multiLevelType w:val="hybridMultilevel"/>
     <w:tmpl w:val="B634989E"/>
@@ -13188,7 +13147,7 @@
       </w:pPr>
     </w:lvl>
   </w:abstractNum>
-  <w:abstractNum w:abstractNumId="6" w15:restartNumberingAfterBreak="0">
+  <w:abstractNum w:abstractNumId="6">
     <w:nsid w:val="65BC22D5"/>
     <w:multiLevelType w:val="hybridMultilevel"/>
     <w:tmpl w:val="4224D14C"/>
@@ -13274,7 +13233,7 @@
       </w:pPr>
     </w:lvl>
   </w:abstractNum>
-  <w:abstractNum w:abstractNumId="7" w15:restartNumberingAfterBreak="0">
+  <w:abstractNum w:abstractNumId="7">
     <w:nsid w:val="751D32F4"/>
     <w:multiLevelType w:val="hybridMultilevel"/>
     <w:tmpl w:val="EE640A42"/>
@@ -13418,7 +13377,7 @@
 </file>
 
 <file path=word/styles.xml><?xml version="1.0" encoding="utf-8"?>
-<w:styles xmlns:mc="http://schemas.openxmlformats.org/markup-compatibility/2006" xmlns:r="http://schemas.openxmlformats.org/officeDocument/2006/relationships" xmlns:w="http://schemas.openxmlformats.org/wordprocessingml/2006/main" xmlns:w14="http://schemas.microsoft.com/office/word/2010/wordml" xmlns:w15="http://schemas.microsoft.com/office/word/2012/wordml" xmlns:w16se="http://schemas.microsoft.com/office/word/2015/wordml/symex" mc:Ignorable="w14 w15 w16se">
+<w:styles xmlns:mc="http://schemas.openxmlformats.org/markup-compatibility/2006" xmlns:r="http://schemas.openxmlformats.org/officeDocument/2006/relationships" xmlns:w="http://schemas.openxmlformats.org/wordprocessingml/2006/main" xmlns:w14="http://schemas.microsoft.com/office/word/2010/wordml" mc:Ignorable="w14">
   <w:docDefaults>
     <w:rPrDefault>
       <w:rPr>
@@ -13428,371 +13387,578 @@
     </w:rPrDefault>
     <w:pPrDefault/>
   </w:docDefaults>
-  <w:latentStyles w:defLockedState="0" w:defUIPriority="0" w:defSemiHidden="0" w:defUnhideWhenUsed="0" w:defQFormat="0" w:count="371">
-    <w:lsdException w:name="Normal" w:qFormat="1"/>
-    <w:lsdException w:name="heading 1" w:qFormat="1"/>
-    <w:lsdException w:name="heading 2" w:semiHidden="1" w:unhideWhenUsed="1" w:qFormat="1"/>
-    <w:lsdException w:name="heading 3" w:semiHidden="1" w:uiPriority="9" w:unhideWhenUsed="1" w:qFormat="1"/>
-    <w:lsdException w:name="heading 4" w:semiHidden="1" w:unhideWhenUsed="1" w:qFormat="1"/>
-    <w:lsdException w:name="heading 5" w:semiHidden="1" w:unhideWhenUsed="1" w:qFormat="1"/>
-    <w:lsdException w:name="heading 6" w:semiHidden="1" w:unhideWhenUsed="1" w:qFormat="1"/>
-    <w:lsdException w:name="heading 7" w:semiHidden="1" w:unhideWhenUsed="1" w:qFormat="1"/>
-    <w:lsdException w:name="heading 8" w:semiHidden="1" w:unhideWhenUsed="1" w:qFormat="1"/>
-    <w:lsdException w:name="heading 9" w:semiHidden="1" w:unhideWhenUsed="1" w:qFormat="1"/>
-    <w:lsdException w:name="index 1" w:semiHidden="1" w:unhideWhenUsed="1"/>
-    <w:lsdException w:name="index 2" w:semiHidden="1" w:unhideWhenUsed="1"/>
-    <w:lsdException w:name="index 3" w:semiHidden="1" w:unhideWhenUsed="1"/>
-    <w:lsdException w:name="index 4" w:semiHidden="1" w:unhideWhenUsed="1"/>
-    <w:lsdException w:name="index 5" w:semiHidden="1" w:unhideWhenUsed="1"/>
-    <w:lsdException w:name="index 6" w:semiHidden="1" w:unhideWhenUsed="1"/>
-    <w:lsdException w:name="index 7" w:semiHidden="1" w:unhideWhenUsed="1"/>
-    <w:lsdException w:name="index 8" w:semiHidden="1" w:unhideWhenUsed="1"/>
-    <w:lsdException w:name="index 9" w:semiHidden="1" w:unhideWhenUsed="1"/>
-    <w:lsdException w:name="toc 1" w:semiHidden="1" w:unhideWhenUsed="1"/>
-    <w:lsdException w:name="toc 2" w:semiHidden="1" w:unhideWhenUsed="1"/>
-    <w:lsdException w:name="toc 3" w:semiHidden="1" w:unhideWhenUsed="1"/>
-    <w:lsdException w:name="toc 4" w:semiHidden="1" w:unhideWhenUsed="1"/>
-    <w:lsdException w:name="toc 5" w:semiHidden="1" w:unhideWhenUsed="1"/>
-    <w:lsdException w:name="toc 6" w:semiHidden="1" w:unhideWhenUsed="1"/>
-    <w:lsdException w:name="toc 7" w:semiHidden="1" w:unhideWhenUsed="1"/>
-    <w:lsdException w:name="toc 8" w:semiHidden="1" w:unhideWhenUsed="1"/>
-    <w:lsdException w:name="toc 9" w:semiHidden="1" w:unhideWhenUsed="1"/>
-    <w:lsdException w:name="Normal Indent" w:semiHidden="1" w:unhideWhenUsed="1"/>
-    <w:lsdException w:name="footnote text" w:semiHidden="1" w:unhideWhenUsed="1"/>
-    <w:lsdException w:name="annotation text" w:semiHidden="1" w:unhideWhenUsed="1"/>
-    <w:lsdException w:name="header" w:semiHidden="1" w:unhideWhenUsed="1"/>
-    <w:lsdException w:name="footer" w:semiHidden="1" w:unhideWhenUsed="1"/>
-    <w:lsdException w:name="index heading" w:semiHidden="1" w:unhideWhenUsed="1"/>
-    <w:lsdException w:name="caption" w:semiHidden="1" w:uiPriority="35" w:unhideWhenUsed="1" w:qFormat="1"/>
-    <w:lsdException w:name="table of figures" w:semiHidden="1" w:unhideWhenUsed="1"/>
-    <w:lsdException w:name="envelope address" w:semiHidden="1" w:unhideWhenUsed="1"/>
-    <w:lsdException w:name="envelope return" w:semiHidden="1" w:unhideWhenUsed="1"/>
-    <w:lsdException w:name="footnote reference" w:semiHidden="1" w:unhideWhenUsed="1"/>
-    <w:lsdException w:name="annotation reference" w:semiHidden="1" w:unhideWhenUsed="1"/>
-    <w:lsdException w:name="line number" w:semiHidden="1" w:unhideWhenUsed="1"/>
-    <w:lsdException w:name="page number" w:semiHidden="1" w:unhideWhenUsed="1"/>
-    <w:lsdException w:name="endnote reference" w:semiHidden="1" w:unhideWhenUsed="1"/>
-    <w:lsdException w:name="endnote text" w:semiHidden="1" w:unhideWhenUsed="1"/>
-    <w:lsdException w:name="table of authorities" w:semiHidden="1" w:unhideWhenUsed="1"/>
-    <w:lsdException w:name="macro" w:semiHidden="1" w:unhideWhenUsed="1"/>
-    <w:lsdException w:name="toa heading" w:semiHidden="1" w:unhideWhenUsed="1"/>
-    <w:lsdException w:name="List" w:semiHidden="1" w:unhideWhenUsed="1"/>
-    <w:lsdException w:name="List Bullet" w:semiHidden="1" w:unhideWhenUsed="1"/>
-    <w:lsdException w:name="List 2" w:semiHidden="1" w:unhideWhenUsed="1"/>
-    <w:lsdException w:name="List 3" w:semiHidden="1" w:unhideWhenUsed="1"/>
-    <w:lsdException w:name="List Bullet 2" w:semiHidden="1" w:unhideWhenUsed="1"/>
-    <w:lsdException w:name="List Bullet 3" w:semiHidden="1" w:unhideWhenUsed="1"/>
-    <w:lsdException w:name="List Bullet 4" w:semiHidden="1" w:unhideWhenUsed="1"/>
-    <w:lsdException w:name="List Bullet 5" w:semiHidden="1" w:unhideWhenUsed="1"/>
-    <w:lsdException w:name="List Number 2" w:semiHidden="1" w:unhideWhenUsed="1"/>
-    <w:lsdException w:name="List Number 3" w:semiHidden="1" w:unhideWhenUsed="1"/>
-    <w:lsdException w:name="List Number 4" w:semiHidden="1" w:unhideWhenUsed="1"/>
-    <w:lsdException w:name="List Number 5" w:semiHidden="1" w:unhideWhenUsed="1"/>
-    <w:lsdException w:name="Title" w:qFormat="1"/>
-    <w:lsdException w:name="Closing" w:semiHidden="1" w:unhideWhenUsed="1"/>
-    <w:lsdException w:name="Signature" w:semiHidden="1" w:unhideWhenUsed="1"/>
-    <w:lsdException w:name="Default Paragraph Font" w:semiHidden="1" w:unhideWhenUsed="1"/>
-    <w:lsdException w:name="Body Text" w:semiHidden="1" w:unhideWhenUsed="1"/>
-    <w:lsdException w:name="Body Text Indent" w:semiHidden="1" w:unhideWhenUsed="1"/>
-    <w:lsdException w:name="List Continue" w:semiHidden="1" w:unhideWhenUsed="1"/>
-    <w:lsdException w:name="List Continue 2" w:semiHidden="1" w:unhideWhenUsed="1"/>
-    <w:lsdException w:name="List Continue 3" w:semiHidden="1" w:unhideWhenUsed="1"/>
-    <w:lsdException w:name="List Continue 4" w:semiHidden="1" w:unhideWhenUsed="1"/>
-    <w:lsdException w:name="List Continue 5" w:semiHidden="1" w:unhideWhenUsed="1"/>
-    <w:lsdException w:name="Message Header" w:semiHidden="1" w:unhideWhenUsed="1"/>
-    <w:lsdException w:name="Subtitle" w:qFormat="1"/>
-    <w:lsdException w:name="Body Text First Indent 2" w:semiHidden="1" w:unhideWhenUsed="1"/>
-    <w:lsdException w:name="Note Heading" w:semiHidden="1" w:unhideWhenUsed="1"/>
-    <w:lsdException w:name="Body Text 2" w:semiHidden="1" w:unhideWhenUsed="1"/>
-    <w:lsdException w:name="Body Text 3" w:semiHidden="1" w:unhideWhenUsed="1"/>
-    <w:lsdException w:name="Body Text Indent 2" w:semiHidden="1" w:unhideWhenUsed="1"/>
-    <w:lsdException w:name="Body Text Indent 3" w:semiHidden="1" w:unhideWhenUsed="1"/>
-    <w:lsdException w:name="Block Text" w:semiHidden="1" w:unhideWhenUsed="1"/>
-    <w:lsdException w:name="Hyperlink" w:semiHidden="1" w:unhideWhenUsed="1"/>
-    <w:lsdException w:name="FollowedHyperlink" w:semiHidden="1" w:unhideWhenUsed="1"/>
-    <w:lsdException w:name="Strong" w:qFormat="1"/>
-    <w:lsdException w:name="Emphasis" w:uiPriority="20" w:qFormat="1"/>
-    <w:lsdException w:name="Document Map" w:semiHidden="1" w:unhideWhenUsed="1"/>
-    <w:lsdException w:name="Plain Text" w:semiHidden="1" w:unhideWhenUsed="1"/>
-    <w:lsdException w:name="E-mail Signature" w:semiHidden="1" w:unhideWhenUsed="1"/>
-    <w:lsdException w:name="HTML Top of Form" w:semiHidden="1" w:unhideWhenUsed="1"/>
-    <w:lsdException w:name="HTML Bottom of Form" w:semiHidden="1" w:unhideWhenUsed="1"/>
-    <w:lsdException w:name="Normal (Web)" w:semiHidden="1" w:uiPriority="99" w:unhideWhenUsed="1"/>
-    <w:lsdException w:name="HTML Acronym" w:semiHidden="1" w:unhideWhenUsed="1"/>
-    <w:lsdException w:name="HTML Address" w:semiHidden="1" w:unhideWhenUsed="1"/>
-    <w:lsdException w:name="HTML Cite" w:semiHidden="1" w:unhideWhenUsed="1"/>
-    <w:lsdException w:name="HTML Code" w:semiHidden="1" w:unhideWhenUsed="1"/>
-    <w:lsdException w:name="HTML Definition" w:semiHidden="1" w:unhideWhenUsed="1"/>
-    <w:lsdException w:name="HTML Keyboard" w:semiHidden="1" w:unhideWhenUsed="1"/>
-    <w:lsdException w:name="HTML Preformatted" w:semiHidden="1" w:unhideWhenUsed="1"/>
-    <w:lsdException w:name="HTML Sample" w:semiHidden="1" w:unhideWhenUsed="1"/>
-    <w:lsdException w:name="HTML Typewriter" w:semiHidden="1" w:unhideWhenUsed="1"/>
-    <w:lsdException w:name="HTML Variable" w:semiHidden="1" w:unhideWhenUsed="1"/>
-    <w:lsdException w:name="Normal Table" w:semiHidden="1" w:unhideWhenUsed="1"/>
-    <w:lsdException w:name="annotation subject" w:semiHidden="1" w:unhideWhenUsed="1"/>
-    <w:lsdException w:name="No List" w:semiHidden="1" w:unhideWhenUsed="1"/>
-    <w:lsdException w:name="Outline List 1" w:semiHidden="1" w:unhideWhenUsed="1"/>
-    <w:lsdException w:name="Outline List 2" w:semiHidden="1" w:unhideWhenUsed="1"/>
-    <w:lsdException w:name="Outline List 3" w:semiHidden="1" w:unhideWhenUsed="1"/>
-    <w:lsdException w:name="Table Simple 1" w:semiHidden="1" w:unhideWhenUsed="1"/>
-    <w:lsdException w:name="Table Simple 2" w:semiHidden="1" w:unhideWhenUsed="1"/>
-    <w:lsdException w:name="Table Simple 3" w:semiHidden="1" w:unhideWhenUsed="1"/>
-    <w:lsdException w:name="Table Classic 1" w:semiHidden="1" w:unhideWhenUsed="1"/>
-    <w:lsdException w:name="Table Classic 2" w:semiHidden="1" w:unhideWhenUsed="1"/>
-    <w:lsdException w:name="Table Classic 3" w:semiHidden="1" w:unhideWhenUsed="1"/>
-    <w:lsdException w:name="Table Classic 4" w:semiHidden="1" w:unhideWhenUsed="1"/>
-    <w:lsdException w:name="Table Colorful 1" w:semiHidden="1" w:unhideWhenUsed="1"/>
-    <w:lsdException w:name="Table Colorful 2" w:semiHidden="1" w:unhideWhenUsed="1"/>
-    <w:lsdException w:name="Table Colorful 3" w:semiHidden="1" w:unhideWhenUsed="1"/>
-    <w:lsdException w:name="Table Columns 1" w:semiHidden="1" w:unhideWhenUsed="1"/>
-    <w:lsdException w:name="Table Columns 2" w:semiHidden="1" w:unhideWhenUsed="1"/>
-    <w:lsdException w:name="Table Columns 3" w:semiHidden="1" w:unhideWhenUsed="1"/>
-    <w:lsdException w:name="Table Columns 4" w:semiHidden="1" w:unhideWhenUsed="1"/>
-    <w:lsdException w:name="Table Columns 5" w:semiHidden="1" w:unhideWhenUsed="1"/>
-    <w:lsdException w:name="Table Grid 1" w:semiHidden="1" w:unhideWhenUsed="1"/>
-    <w:lsdException w:name="Table Grid 2" w:semiHidden="1" w:unhideWhenUsed="1"/>
-    <w:lsdException w:name="Table Grid 3" w:semiHidden="1" w:unhideWhenUsed="1"/>
-    <w:lsdException w:name="Table Grid 4" w:semiHidden="1" w:unhideWhenUsed="1"/>
-    <w:lsdException w:name="Table Grid 5" w:semiHidden="1" w:unhideWhenUsed="1"/>
-    <w:lsdException w:name="Table Grid 6" w:semiHidden="1" w:unhideWhenUsed="1"/>
-    <w:lsdException w:name="Table Grid 7" w:semiHidden="1" w:unhideWhenUsed="1"/>
-    <w:lsdException w:name="Table Grid 8" w:semiHidden="1" w:unhideWhenUsed="1"/>
-    <w:lsdException w:name="Table List 1" w:semiHidden="1" w:unhideWhenUsed="1"/>
-    <w:lsdException w:name="Table List 2" w:semiHidden="1" w:unhideWhenUsed="1"/>
-    <w:lsdException w:name="Table List 3" w:semiHidden="1" w:unhideWhenUsed="1"/>
-    <w:lsdException w:name="Table List 4" w:semiHidden="1" w:unhideWhenUsed="1"/>
-    <w:lsdException w:name="Table List 5" w:semiHidden="1" w:unhideWhenUsed="1"/>
-    <w:lsdException w:name="Table List 6" w:semiHidden="1" w:unhideWhenUsed="1"/>
-    <w:lsdException w:name="Table List 7" w:semiHidden="1" w:unhideWhenUsed="1"/>
-    <w:lsdException w:name="Table List 8" w:semiHidden="1" w:unhideWhenUsed="1"/>
-    <w:lsdException w:name="Table 3D effects 1" w:semiHidden="1" w:unhideWhenUsed="1"/>
-    <w:lsdException w:name="Table 3D effects 2" w:semiHidden="1" w:unhideWhenUsed="1"/>
-    <w:lsdException w:name="Table 3D effects 3" w:semiHidden="1" w:unhideWhenUsed="1"/>
-    <w:lsdException w:name="Table Contemporary" w:semiHidden="1" w:unhideWhenUsed="1"/>
-    <w:lsdException w:name="Table Elegant" w:semiHidden="1" w:unhideWhenUsed="1"/>
-    <w:lsdException w:name="Table Professional" w:semiHidden="1" w:unhideWhenUsed="1"/>
-    <w:lsdException w:name="Table Subtle 1" w:semiHidden="1" w:unhideWhenUsed="1"/>
-    <w:lsdException w:name="Table Subtle 2" w:semiHidden="1" w:unhideWhenUsed="1"/>
-    <w:lsdException w:name="Table Web 1" w:semiHidden="1" w:unhideWhenUsed="1"/>
-    <w:lsdException w:name="Table Web 2" w:semiHidden="1" w:unhideWhenUsed="1"/>
-    <w:lsdException w:name="Table Web 3" w:semiHidden="1" w:unhideWhenUsed="1"/>
-    <w:lsdException w:name="Balloon Text" w:semiHidden="1" w:unhideWhenUsed="1"/>
-    <w:lsdException w:name="Table Theme" w:semiHidden="1" w:unhideWhenUsed="1"/>
-    <w:lsdException w:name="Placeholder Text" w:semiHidden="1" w:uiPriority="99"/>
-    <w:lsdException w:name="No Spacing" w:uiPriority="1" w:qFormat="1"/>
-    <w:lsdException w:name="Light Shading" w:uiPriority="60"/>
-    <w:lsdException w:name="Light List" w:uiPriority="61"/>
-    <w:lsdException w:name="Light Grid" w:uiPriority="62"/>
-    <w:lsdException w:name="Medium Shading 1" w:uiPriority="63"/>
-    <w:lsdException w:name="Medium Shading 2" w:uiPriority="64"/>
-    <w:lsdException w:name="Medium List 1" w:uiPriority="65"/>
-    <w:lsdException w:name="Medium List 2" w:uiPriority="66"/>
-    <w:lsdException w:name="Medium Grid 1" w:uiPriority="67"/>
-    <w:lsdException w:name="Medium Grid 2" w:uiPriority="68"/>
-    <w:lsdException w:name="Medium Grid 3" w:uiPriority="69"/>
-    <w:lsdException w:name="Dark List" w:uiPriority="70"/>
-    <w:lsdException w:name="Colorful Shading" w:uiPriority="71"/>
-    <w:lsdException w:name="Colorful List" w:uiPriority="72"/>
-    <w:lsdException w:name="Colorful Grid" w:uiPriority="73"/>
-    <w:lsdException w:name="Light Shading Accent 1" w:uiPriority="60"/>
-    <w:lsdException w:name="Light List Accent 1" w:uiPriority="61"/>
-    <w:lsdException w:name="Light Grid Accent 1" w:uiPriority="62"/>
-    <w:lsdException w:name="Medium Shading 1 Accent 1" w:uiPriority="63"/>
-    <w:lsdException w:name="Medium Shading 2 Accent 1" w:uiPriority="64"/>
-    <w:lsdException w:name="Medium List 1 Accent 1" w:uiPriority="65"/>
-    <w:lsdException w:name="Revision" w:semiHidden="1" w:uiPriority="99"/>
-    <w:lsdException w:name="List Paragraph" w:uiPriority="34" w:qFormat="1"/>
-    <w:lsdException w:name="Quote" w:uiPriority="29" w:qFormat="1"/>
-    <w:lsdException w:name="Intense Quote" w:uiPriority="30" w:qFormat="1"/>
-    <w:lsdException w:name="Medium List 2 Accent 1" w:uiPriority="66"/>
-    <w:lsdException w:name="Medium Grid 1 Accent 1" w:uiPriority="67"/>
-    <w:lsdException w:name="Medium Grid 2 Accent 1" w:uiPriority="68"/>
-    <w:lsdException w:name="Medium Grid 3 Accent 1" w:uiPriority="69"/>
-    <w:lsdException w:name="Dark List Accent 1" w:uiPriority="70"/>
-    <w:lsdException w:name="Colorful Shading Accent 1" w:uiPriority="71"/>
-    <w:lsdException w:name="Colorful List Accent 1" w:uiPriority="72"/>
-    <w:lsdException w:name="Colorful Grid Accent 1" w:uiPriority="73"/>
-    <w:lsdException w:name="Light Shading Accent 2" w:uiPriority="60"/>
-    <w:lsdException w:name="Light List Accent 2" w:uiPriority="61"/>
-    <w:lsdException w:name="Light Grid Accent 2" w:uiPriority="62"/>
-    <w:lsdException w:name="Medium Shading 1 Accent 2" w:uiPriority="63"/>
-    <w:lsdException w:name="Medium Shading 2 Accent 2" w:uiPriority="64"/>
-    <w:lsdException w:name="Medium List 1 Accent 2" w:uiPriority="65"/>
-    <w:lsdException w:name="Medium List 2 Accent 2" w:uiPriority="66"/>
-    <w:lsdException w:name="Medium Grid 1 Accent 2" w:uiPriority="67"/>
-    <w:lsdException w:name="Medium Grid 2 Accent 2" w:uiPriority="68"/>
-    <w:lsdException w:name="Medium Grid 3 Accent 2" w:uiPriority="69"/>
-    <w:lsdException w:name="Dark List Accent 2" w:uiPriority="70"/>
-    <w:lsdException w:name="Colorful Shading Accent 2" w:uiPriority="71"/>
-    <w:lsdException w:name="Colorful List Accent 2" w:uiPriority="72"/>
-    <w:lsdException w:name="Colorful Grid Accent 2" w:uiPriority="73"/>
-    <w:lsdException w:name="Light Shading Accent 3" w:uiPriority="60"/>
-    <w:lsdException w:name="Light List Accent 3" w:uiPriority="61"/>
-    <w:lsdException w:name="Light Grid Accent 3" w:uiPriority="62"/>
-    <w:lsdException w:name="Medium Shading 1 Accent 3" w:uiPriority="63"/>
-    <w:lsdException w:name="Medium Shading 2 Accent 3" w:uiPriority="64"/>
-    <w:lsdException w:name="Medium List 1 Accent 3" w:uiPriority="65"/>
-    <w:lsdException w:name="Medium List 2 Accent 3" w:uiPriority="66"/>
-    <w:lsdException w:name="Medium Grid 1 Accent 3" w:uiPriority="67"/>
-    <w:lsdException w:name="Medium Grid 2 Accent 3" w:uiPriority="68"/>
-    <w:lsdException w:name="Medium Grid 3 Accent 3" w:uiPriority="69"/>
-    <w:lsdException w:name="Dark List Accent 3" w:uiPriority="70"/>
-    <w:lsdException w:name="Colorful Shading Accent 3" w:uiPriority="71"/>
-    <w:lsdException w:name="Colorful List Accent 3" w:uiPriority="72"/>
-    <w:lsdException w:name="Colorful Grid Accent 3" w:uiPriority="73"/>
-    <w:lsdException w:name="Light Shading Accent 4" w:uiPriority="60"/>
-    <w:lsdException w:name="Light List Accent 4" w:uiPriority="61"/>
-    <w:lsdException w:name="Light Grid Accent 4" w:uiPriority="62"/>
-    <w:lsdException w:name="Medium Shading 1 Accent 4" w:uiPriority="63"/>
-    <w:lsdException w:name="Medium Shading 2 Accent 4" w:uiPriority="64"/>
-    <w:lsdException w:name="Medium List 1 Accent 4" w:uiPriority="65"/>
-    <w:lsdException w:name="Medium List 2 Accent 4" w:uiPriority="66"/>
-    <w:lsdException w:name="Medium Grid 1 Accent 4" w:uiPriority="67"/>
-    <w:lsdException w:name="Medium Grid 2 Accent 4" w:uiPriority="68"/>
-    <w:lsdException w:name="Medium Grid 3 Accent 4" w:uiPriority="69"/>
-    <w:lsdException w:name="Dark List Accent 4" w:uiPriority="70"/>
-    <w:lsdException w:name="Colorful Shading Accent 4" w:uiPriority="71"/>
-    <w:lsdException w:name="Colorful List Accent 4" w:uiPriority="72"/>
-    <w:lsdException w:name="Colorful Grid Accent 4" w:uiPriority="73"/>
-    <w:lsdException w:name="Light Shading Accent 5" w:uiPriority="60"/>
-    <w:lsdException w:name="Light List Accent 5" w:uiPriority="61"/>
-    <w:lsdException w:name="Light Grid Accent 5" w:uiPriority="62"/>
-    <w:lsdException w:name="Medium Shading 1 Accent 5" w:uiPriority="63"/>
-    <w:lsdException w:name="Medium Shading 2 Accent 5" w:uiPriority="64"/>
-    <w:lsdException w:name="Medium List 1 Accent 5" w:uiPriority="65"/>
-    <w:lsdException w:name="Medium List 2 Accent 5" w:uiPriority="66"/>
-    <w:lsdException w:name="Medium Grid 1 Accent 5" w:uiPriority="67"/>
-    <w:lsdException w:name="Medium Grid 2 Accent 5" w:uiPriority="68"/>
-    <w:lsdException w:name="Medium Grid 3 Accent 5" w:uiPriority="69"/>
-    <w:lsdException w:name="Dark List Accent 5" w:uiPriority="70"/>
-    <w:lsdException w:name="Colorful Shading Accent 5" w:uiPriority="71"/>
-    <w:lsdException w:name="Colorful List Accent 5" w:uiPriority="72"/>
-    <w:lsdException w:name="Colorful Grid Accent 5" w:uiPriority="73"/>
-    <w:lsdException w:name="Light Shading Accent 6" w:uiPriority="60"/>
-    <w:lsdException w:name="Light List Accent 6" w:uiPriority="61"/>
-    <w:lsdException w:name="Light Grid Accent 6" w:uiPriority="62"/>
-    <w:lsdException w:name="Medium Shading 1 Accent 6" w:uiPriority="63"/>
-    <w:lsdException w:name="Medium Shading 2 Accent 6" w:uiPriority="64"/>
-    <w:lsdException w:name="Medium List 1 Accent 6" w:uiPriority="65"/>
-    <w:lsdException w:name="Medium List 2 Accent 6" w:uiPriority="66"/>
-    <w:lsdException w:name="Medium Grid 1 Accent 6" w:uiPriority="67"/>
-    <w:lsdException w:name="Medium Grid 2 Accent 6" w:uiPriority="68"/>
-    <w:lsdException w:name="Medium Grid 3 Accent 6" w:uiPriority="69"/>
-    <w:lsdException w:name="Dark List Accent 6" w:uiPriority="70"/>
-    <w:lsdException w:name="Colorful Shading Accent 6" w:uiPriority="71"/>
-    <w:lsdException w:name="Colorful List Accent 6" w:uiPriority="72"/>
-    <w:lsdException w:name="Colorful Grid Accent 6" w:uiPriority="73"/>
-    <w:lsdException w:name="Subtle Emphasis" w:uiPriority="19" w:qFormat="1"/>
-    <w:lsdException w:name="Intense Emphasis" w:uiPriority="21" w:qFormat="1"/>
-    <w:lsdException w:name="Subtle Reference" w:uiPriority="31" w:qFormat="1"/>
-    <w:lsdException w:name="Intense Reference" w:uiPriority="32" w:qFormat="1"/>
-    <w:lsdException w:name="Book Title" w:uiPriority="33" w:qFormat="1"/>
-    <w:lsdException w:name="Bibliography" w:semiHidden="1" w:uiPriority="37" w:unhideWhenUsed="1"/>
-    <w:lsdException w:name="TOC Heading" w:semiHidden="1" w:uiPriority="39" w:unhideWhenUsed="1" w:qFormat="1"/>
-    <w:lsdException w:name="Plain Table 1" w:uiPriority="41"/>
-    <w:lsdException w:name="Plain Table 2" w:uiPriority="42"/>
-    <w:lsdException w:name="Plain Table 3" w:uiPriority="43"/>
-    <w:lsdException w:name="Plain Table 4" w:uiPriority="44"/>
-    <w:lsdException w:name="Plain Table 5" w:uiPriority="45"/>
-    <w:lsdException w:name="Grid Table Light" w:uiPriority="40"/>
-    <w:lsdException w:name="Grid Table 1 Light" w:uiPriority="46"/>
-    <w:lsdException w:name="Grid Table 2" w:uiPriority="47"/>
-    <w:lsdException w:name="Grid Table 3" w:uiPriority="48"/>
-    <w:lsdException w:name="Grid Table 4" w:uiPriority="49"/>
-    <w:lsdException w:name="Grid Table 5 Dark" w:uiPriority="50"/>
-    <w:lsdException w:name="Grid Table 6 Colorful" w:uiPriority="51"/>
-    <w:lsdException w:name="Grid Table 7 Colorful" w:uiPriority="52"/>
-    <w:lsdException w:name="Grid Table 1 Light Accent 1" w:uiPriority="46"/>
-    <w:lsdException w:name="Grid Table 2 Accent 1" w:uiPriority="47"/>
-    <w:lsdException w:name="Grid Table 3 Accent 1" w:uiPriority="48"/>
-    <w:lsdException w:name="Grid Table 4 Accent 1" w:uiPriority="49"/>
-    <w:lsdException w:name="Grid Table 5 Dark Accent 1" w:uiPriority="50"/>
-    <w:lsdException w:name="Grid Table 6 Colorful Accent 1" w:uiPriority="51"/>
-    <w:lsdException w:name="Grid Table 7 Colorful Accent 1" w:uiPriority="52"/>
-    <w:lsdException w:name="Grid Table 1 Light Accent 2" w:uiPriority="46"/>
-    <w:lsdException w:name="Grid Table 2 Accent 2" w:uiPriority="47"/>
-    <w:lsdException w:name="Grid Table 3 Accent 2" w:uiPriority="48"/>
-    <w:lsdException w:name="Grid Table 4 Accent 2" w:uiPriority="49"/>
-    <w:lsdException w:name="Grid Table 5 Dark Accent 2" w:uiPriority="50"/>
-    <w:lsdException w:name="Grid Table 6 Colorful Accent 2" w:uiPriority="51"/>
-    <w:lsdException w:name="Grid Table 7 Colorful Accent 2" w:uiPriority="52"/>
-    <w:lsdException w:name="Grid Table 1 Light Accent 3" w:uiPriority="46"/>
-    <w:lsdException w:name="Grid Table 2 Accent 3" w:uiPriority="47"/>
-    <w:lsdException w:name="Grid Table 3 Accent 3" w:uiPriority="48"/>
-    <w:lsdException w:name="Grid Table 4 Accent 3" w:uiPriority="49"/>
-    <w:lsdException w:name="Grid Table 5 Dark Accent 3" w:uiPriority="50"/>
-    <w:lsdException w:name="Grid Table 6 Colorful Accent 3" w:uiPriority="51"/>
-    <w:lsdException w:name="Grid Table 7 Colorful Accent 3" w:uiPriority="52"/>
-    <w:lsdException w:name="Grid Table 1 Light Accent 4" w:uiPriority="46"/>
-    <w:lsdException w:name="Grid Table 2 Accent 4" w:uiPriority="47"/>
-    <w:lsdException w:name="Grid Table 3 Accent 4" w:uiPriority="48"/>
-    <w:lsdException w:name="Grid Table 4 Accent 4" w:uiPriority="49"/>
-    <w:lsdException w:name="Grid Table 5 Dark Accent 4" w:uiPriority="50"/>
-    <w:lsdException w:name="Grid Table 6 Colorful Accent 4" w:uiPriority="51"/>
-    <w:lsdException w:name="Grid Table 7 Colorful Accent 4" w:uiPriority="52"/>
-    <w:lsdException w:name="Grid Table 1 Light Accent 5" w:uiPriority="46"/>
-    <w:lsdException w:name="Grid Table 2 Accent 5" w:uiPriority="47"/>
-    <w:lsdException w:name="Grid Table 3 Accent 5" w:uiPriority="48"/>
-    <w:lsdException w:name="Grid Table 4 Accent 5" w:uiPriority="49"/>
-    <w:lsdException w:name="Grid Table 5 Dark Accent 5" w:uiPriority="50"/>
-    <w:lsdException w:name="Grid Table 6 Colorful Accent 5" w:uiPriority="51"/>
-    <w:lsdException w:name="Grid Table 7 Colorful Accent 5" w:uiPriority="52"/>
-    <w:lsdException w:name="Grid Table 1 Light Accent 6" w:uiPriority="46"/>
-    <w:lsdException w:name="Grid Table 2 Accent 6" w:uiPriority="47"/>
-    <w:lsdException w:name="Grid Table 3 Accent 6" w:uiPriority="48"/>
-    <w:lsdException w:name="Grid Table 4 Accent 6" w:uiPriority="49"/>
-    <w:lsdException w:name="Grid Table 5 Dark Accent 6" w:uiPriority="50"/>
-    <w:lsdException w:name="Grid Table 6 Colorful Accent 6" w:uiPriority="51"/>
-    <w:lsdException w:name="Grid Table 7 Colorful Accent 6" w:uiPriority="52"/>
-    <w:lsdException w:name="List Table 1 Light" w:uiPriority="46"/>
-    <w:lsdException w:name="List Table 2" w:uiPriority="47"/>
-    <w:lsdException w:name="List Table 3" w:uiPriority="48"/>
-    <w:lsdException w:name="List Table 4" w:uiPriority="49"/>
-    <w:lsdException w:name="List Table 5 Dark" w:uiPriority="50"/>
-    <w:lsdException w:name="List Table 6 Colorful" w:uiPriority="51"/>
-    <w:lsdException w:name="List Table 7 Colorful" w:uiPriority="52"/>
-    <w:lsdException w:name="List Table 1 Light Accent 1" w:uiPriority="46"/>
-    <w:lsdException w:name="List Table 2 Accent 1" w:uiPriority="47"/>
-    <w:lsdException w:name="List Table 3 Accent 1" w:uiPriority="48"/>
-    <w:lsdException w:name="List Table 4 Accent 1" w:uiPriority="49"/>
-    <w:lsdException w:name="List Table 5 Dark Accent 1" w:uiPriority="50"/>
-    <w:lsdException w:name="List Table 6 Colorful Accent 1" w:uiPriority="51"/>
-    <w:lsdException w:name="List Table 7 Colorful Accent 1" w:uiPriority="52"/>
-    <w:lsdException w:name="List Table 1 Light Accent 2" w:uiPriority="46"/>
-    <w:lsdException w:name="List Table 2 Accent 2" w:uiPriority="47"/>
-    <w:lsdException w:name="List Table 3 Accent 2" w:uiPriority="48"/>
-    <w:lsdException w:name="List Table 4 Accent 2" w:uiPriority="49"/>
-    <w:lsdException w:name="List Table 5 Dark Accent 2" w:uiPriority="50"/>
-    <w:lsdException w:name="List Table 6 Colorful Accent 2" w:uiPriority="51"/>
-    <w:lsdException w:name="List Table 7 Colorful Accent 2" w:uiPriority="52"/>
-    <w:lsdException w:name="List Table 1 Light Accent 3" w:uiPriority="46"/>
-    <w:lsdException w:name="List Table 2 Accent 3" w:uiPriority="47"/>
-    <w:lsdException w:name="List Table 3 Accent 3" w:uiPriority="48"/>
-    <w:lsdException w:name="List Table 4 Accent 3" w:uiPriority="49"/>
-    <w:lsdException w:name="List Table 5 Dark Accent 3" w:uiPriority="50"/>
-    <w:lsdException w:name="List Table 6 Colorful Accent 3" w:uiPriority="51"/>
-    <w:lsdException w:name="List Table 7 Colorful Accent 3" w:uiPriority="52"/>
-    <w:lsdException w:name="List Table 1 Light Accent 4" w:uiPriority="46"/>
-    <w:lsdException w:name="List Table 2 Accent 4" w:uiPriority="47"/>
-    <w:lsdException w:name="List Table 3 Accent 4" w:uiPriority="48"/>
-    <w:lsdException w:name="List Table 4 Accent 4" w:uiPriority="49"/>
-    <w:lsdException w:name="List Table 5 Dark Accent 4" w:uiPriority="50"/>
-    <w:lsdException w:name="List Table 6 Colorful Accent 4" w:uiPriority="51"/>
-    <w:lsdException w:name="List Table 7 Colorful Accent 4" w:uiPriority="52"/>
-    <w:lsdException w:name="List Table 1 Light Accent 5" w:uiPriority="46"/>
-    <w:lsdException w:name="List Table 2 Accent 5" w:uiPriority="47"/>
-    <w:lsdException w:name="List Table 3 Accent 5" w:uiPriority="48"/>
-    <w:lsdException w:name="List Table 4 Accent 5" w:uiPriority="49"/>
-    <w:lsdException w:name="List Table 5 Dark Accent 5" w:uiPriority="50"/>
-    <w:lsdException w:name="List Table 6 Colorful Accent 5" w:uiPriority="51"/>
-    <w:lsdException w:name="List Table 7 Colorful Accent 5" w:uiPriority="52"/>
-    <w:lsdException w:name="List Table 1 Light Accent 6" w:uiPriority="46"/>
-    <w:lsdException w:name="List Table 2 Accent 6" w:uiPriority="47"/>
-    <w:lsdException w:name="List Table 3 Accent 6" w:uiPriority="48"/>
-    <w:lsdException w:name="List Table 4 Accent 6" w:uiPriority="49"/>
-    <w:lsdException w:name="List Table 5 Dark Accent 6" w:uiPriority="50"/>
-    <w:lsdException w:name="List Table 6 Colorful Accent 6" w:uiPriority="51"/>
-    <w:lsdException w:name="List Table 7 Colorful Accent 6" w:uiPriority="52"/>
+  <w:latentStyles w:defLockedState="0" w:defUIPriority="0" w:defSemiHidden="1" w:defUnhideWhenUsed="1" w:defQFormat="0" w:count="267">
+    <w:lsdException w:name="Normal" w:semiHidden="0" w:unhideWhenUsed="0" w:qFormat="1"/>
+    <w:lsdException w:name="heading 1" w:semiHidden="0" w:unhideWhenUsed="0" w:qFormat="1"/>
+    <w:lsdException w:name="heading 2" w:qFormat="1"/>
+    <w:lsdException w:name="heading 3" w:uiPriority="9" w:qFormat="1"/>
+    <w:lsdException w:name="heading 4" w:qFormat="1"/>
+    <w:lsdException w:name="heading 5" w:qFormat="1"/>
+    <w:lsdException w:name="heading 6" w:qFormat="1"/>
+    <w:lsdException w:name="heading 7" w:qFormat="1"/>
+    <w:lsdException w:name="heading 8" w:qFormat="1"/>
+    <w:lsdException w:name="heading 9" w:qFormat="1"/>
+    <w:lsdException w:name="caption" w:uiPriority="35" w:qFormat="1"/>
+    <w:lsdException w:name="List Number" w:semiHidden="0" w:unhideWhenUsed="0"/>
+    <w:lsdException w:name="List 4" w:semiHidden="0" w:unhideWhenUsed="0"/>
+    <w:lsdException w:name="List 5" w:semiHidden="0" w:unhideWhenUsed="0"/>
+    <w:lsdException w:name="Title" w:semiHidden="0" w:unhideWhenUsed="0" w:qFormat="1"/>
+    <w:lsdException w:name="Subtitle" w:semiHidden="0" w:unhideWhenUsed="0" w:qFormat="1"/>
+    <w:lsdException w:name="Salutation" w:semiHidden="0" w:unhideWhenUsed="0"/>
+    <w:lsdException w:name="Date" w:semiHidden="0" w:unhideWhenUsed="0"/>
+    <w:lsdException w:name="Body Text First Indent" w:semiHidden="0" w:unhideWhenUsed="0"/>
+    <w:lsdException w:name="Strong" w:semiHidden="0" w:unhideWhenUsed="0" w:qFormat="1"/>
+    <w:lsdException w:name="Emphasis" w:semiHidden="0" w:uiPriority="20" w:unhideWhenUsed="0" w:qFormat="1"/>
+    <w:lsdException w:name="Normal (Web)" w:uiPriority="99"/>
+    <w:lsdException w:name="Table Grid" w:semiHidden="0" w:unhideWhenUsed="0"/>
+    <w:lsdException w:name="Placeholder Text" w:uiPriority="99" w:unhideWhenUsed="0"/>
+    <w:lsdException w:name="No Spacing" w:semiHidden="0" w:uiPriority="1" w:unhideWhenUsed="0" w:qFormat="1"/>
+    <w:lsdException w:name="Light Shading" w:semiHidden="0" w:uiPriority="60" w:unhideWhenUsed="0"/>
+    <w:lsdException w:name="Light List" w:semiHidden="0" w:uiPriority="61" w:unhideWhenUsed="0"/>
+    <w:lsdException w:name="Light Grid" w:semiHidden="0" w:uiPriority="62" w:unhideWhenUsed="0"/>
+    <w:lsdException w:name="Medium Shading 1" w:semiHidden="0" w:uiPriority="63" w:unhideWhenUsed="0"/>
+    <w:lsdException w:name="Medium Shading 2" w:semiHidden="0" w:uiPriority="64" w:unhideWhenUsed="0"/>
+    <w:lsdException w:name="Medium List 1" w:semiHidden="0" w:uiPriority="65" w:unhideWhenUsed="0"/>
+    <w:lsdException w:name="Medium List 2" w:semiHidden="0" w:uiPriority="66" w:unhideWhenUsed="0"/>
+    <w:lsdException w:name="Medium Grid 1" w:semiHidden="0" w:uiPriority="67" w:unhideWhenUsed="0"/>
+    <w:lsdException w:name="Medium Grid 2" w:semiHidden="0" w:uiPriority="68" w:unhideWhenUsed="0"/>
+    <w:lsdException w:name="Medium Grid 3" w:semiHidden="0" w:uiPriority="69" w:unhideWhenUsed="0"/>
+    <w:lsdException w:name="Dark List" w:semiHidden="0" w:uiPriority="70" w:unhideWhenUsed="0"/>
+    <w:lsdException w:name="Colorful Shading" w:semiHidden="0" w:uiPriority="71" w:unhideWhenUsed="0"/>
+    <w:lsdException w:name="Colorful List" w:semiHidden="0" w:uiPriority="72" w:unhideWhenUsed="0"/>
+    <w:lsdException w:name="Colorful Grid" w:semiHidden="0" w:uiPriority="73" w:unhideWhenUsed="0"/>
+    <w:lsdException w:name="Light Shading Accent 1" w:semiHidden="0" w:uiPriority="60" w:unhideWhenUsed="0"/>
+    <w:lsdException w:name="Light List Accent 1" w:semiHidden="0" w:uiPriority="61" w:unhideWhenUsed="0"/>
+    <w:lsdException w:name="Light Grid Accent 1" w:semiHidden="0" w:uiPriority="62" w:unhideWhenUsed="0"/>
+    <w:lsdException w:name="Medium Shading 1 Accent 1" w:semiHidden="0" w:uiPriority="63" w:unhideWhenUsed="0"/>
+    <w:lsdException w:name="Medium Shading 2 Accent 1" w:semiHidden="0" w:uiPriority="64" w:unhideWhenUsed="0"/>
+    <w:lsdException w:name="Medium List 1 Accent 1" w:semiHidden="0" w:uiPriority="65" w:unhideWhenUsed="0"/>
+    <w:lsdException w:name="Revision" w:uiPriority="99" w:unhideWhenUsed="0"/>
+    <w:lsdException w:name="List Paragraph" w:semiHidden="0" w:uiPriority="34" w:unhideWhenUsed="0" w:qFormat="1"/>
+    <w:lsdException w:name="Quote" w:semiHidden="0" w:uiPriority="29" w:unhideWhenUsed="0" w:qFormat="1"/>
+    <w:lsdException w:name="Intense Quote" w:semiHidden="0" w:uiPriority="30" w:unhideWhenUsed="0" w:qFormat="1"/>
+    <w:lsdException w:name="Medium List 2 Accent 1" w:semiHidden="0" w:uiPriority="66" w:unhideWhenUsed="0"/>
+    <w:lsdException w:name="Medium Grid 1 Accent 1" w:semiHidden="0" w:uiPriority="67" w:unhideWhenUsed="0"/>
+    <w:lsdException w:name="Medium Grid 2 Accent 1" w:semiHidden="0" w:uiPriority="68" w:unhideWhenUsed="0"/>
+    <w:lsdException w:name="Medium Grid 3 Accent 1" w:semiHidden="0" w:uiPriority="69" w:unhideWhenUsed="0"/>
+    <w:lsdException w:name="Dark List Accent 1" w:semiHidden="0" w:uiPriority="70" w:unhideWhenUsed="0"/>
+    <w:lsdException w:name="Colorful Shading Accent 1" w:semiHidden="0" w:uiPriority="71" w:unhideWhenUsed="0"/>
+    <w:lsdException w:name="Colorful List Accent 1" w:semiHidden="0" w:uiPriority="72" w:unhideWhenUsed="0"/>
+    <w:lsdException w:name="Colorful Grid Accent 1" w:semiHidden="0" w:uiPriority="73" w:unhideWhenUsed="0"/>
+    <w:lsdException w:name="Light Shading Accent 2" w:semiHidden="0" w:uiPriority="60" w:unhideWhenUsed="0"/>
+    <w:lsdException w:name="Light List Accent 2" w:semiHidden="0" w:uiPriority="61" w:unhideWhenUsed="0"/>
+    <w:lsdException w:name="Light Grid Accent 2" w:semiHidden="0" w:uiPriority="62" w:unhideWhenUsed="0"/>
+    <w:lsdException w:name="Medium Shading 1 Accent 2" w:semiHidden="0" w:uiPriority="63" w:unhideWhenUsed="0"/>
+    <w:lsdException w:name="Medium Shading 2 Accent 2" w:semiHidden="0" w:uiPriority="64" w:unhideWhenUsed="0"/>
+    <w:lsdException w:name="Medium List 1 Accent 2" w:semiHidden="0" w:uiPriority="65" w:unhideWhenUsed="0"/>
+    <w:lsdException w:name="Medium List 2 Accent 2" w:semiHidden="0" w:uiPriority="66" w:unhideWhenUsed="0"/>
+    <w:lsdException w:name="Medium Grid 1 Accent 2" w:semiHidden="0" w:uiPriority="67" w:unhideWhenUsed="0"/>
+    <w:lsdException w:name="Medium Grid 2 Accent 2" w:semiHidden="0" w:uiPriority="68" w:unhideWhenUsed="0"/>
+    <w:lsdException w:name="Medium Grid 3 Accent 2" w:semiHidden="0" w:uiPriority="69" w:unhideWhenUsed="0"/>
+    <w:lsdException w:name="Dark List Accent 2" w:semiHidden="0" w:uiPriority="70" w:unhideWhenUsed="0"/>
+    <w:lsdException w:name="Colorful Shading Accent 2" w:semiHidden="0" w:uiPriority="71" w:unhideWhenUsed="0"/>
+    <w:lsdException w:name="Colorful List Accent 2" w:semiHidden="0" w:uiPriority="72" w:unhideWhenUsed="0"/>
+    <w:lsdException w:name="Colorful Grid Accent 2" w:semiHidden="0" w:uiPriority="73" w:unhideWhenUsed="0"/>
+    <w:lsdException w:name="Light Shading Accent 3" w:semiHidden="0" w:uiPriority="60" w:unhideWhenUsed="0"/>
+    <w:lsdException w:name="Light List Accent 3" w:semiHidden="0" w:uiPriority="61" w:unhideWhenUsed="0"/>
+    <w:lsdException w:name="Light Grid Accent 3" w:semiHidden="0" w:uiPriority="62" w:unhideWhenUsed="0"/>
+    <w:lsdException w:name="Medium Shading 1 Accent 3" w:semiHidden="0" w:uiPriority="63" w:unhideWhenUsed="0"/>
+    <w:lsdException w:name="Medium Shading 2 Accent 3" w:semiHidden="0" w:uiPriority="64" w:unhideWhenUsed="0"/>
+    <w:lsdException w:name="Medium List 1 Accent 3" w:semiHidden="0" w:uiPriority="65" w:unhideWhenUsed="0"/>
+    <w:lsdException w:name="Medium List 2 Accent 3" w:semiHidden="0" w:uiPriority="66" w:unhideWhenUsed="0"/>
+    <w:lsdException w:name="Medium Grid 1 Accent 3" w:semiHidden="0" w:uiPriority="67" w:unhideWhenUsed="0"/>
+    <w:lsdException w:name="Medium Grid 2 Accent 3" w:semiHidden="0" w:uiPriority="68" w:unhideWhenUsed="0"/>
+    <w:lsdException w:name="Medium Grid 3 Accent 3" w:semiHidden="0" w:uiPriority="69" w:unhideWhenUsed="0"/>
+    <w:lsdException w:name="Dark List Accent 3" w:semiHidden="0" w:uiPriority="70" w:unhideWhenUsed="0"/>
+    <w:lsdException w:name="Colorful Shading Accent 3" w:semiHidden="0" w:uiPriority="71" w:unhideWhenUsed="0"/>
+    <w:lsdException w:name="Colorful List Accent 3" w:semiHidden="0" w:uiPriority="72" w:unhideWhenUsed="0"/>
+    <w:lsdException w:name="Colorful Grid Accent 3" w:semiHidden="0" w:uiPriority="73" w:unhideWhenUsed="0"/>
+    <w:lsdException w:name="Light Shading Accent 4" w:semiHidden="0" w:uiPriority="60" w:unhideWhenUsed="0"/>
+    <w:lsdException w:name="Light List Accent 4" w:semiHidden="0" w:uiPriority="61" w:unhideWhenUsed="0"/>
+    <w:lsdException w:name="Light Grid Accent 4" w:semiHidden="0" w:uiPriority="62" w:unhideWhenUsed="0"/>
+    <w:lsdException w:name="Medium Shading 1 Accent 4" w:semiHidden="0" w:uiPriority="63" w:unhideWhenUsed="0"/>
+    <w:lsdException w:name="Medium Shading 2 Accent 4" w:semiHidden="0" w:uiPriority="64" w:unhideWhenUsed="0"/>
+    <w:lsdException w:name="Medium List 1 Accent 4" w:semiHidden="0" w:uiPriority="65" w:unhideWhenUsed="0"/>
+    <w:lsdException w:name="Medium List 2 Accent 4" w:semiHidden="0" w:uiPriority="66" w:unhideWhenUsed="0"/>
+    <w:lsdException w:name="Medium Grid 1 Accent 4" w:semiHidden="0" w:uiPriority="67" w:unhideWhenUsed="0"/>
+    <w:lsdException w:name="Medium Grid 2 Accent 4" w:semiHidden="0" w:uiPriority="68" w:unhideWhenUsed="0"/>
+    <w:lsdException w:name="Medium Grid 3 Accent 4" w:semiHidden="0" w:uiPriority="69" w:unhideWhenUsed="0"/>
+    <w:lsdException w:name="Dark List Accent 4" w:semiHidden="0" w:uiPriority="70" w:unhideWhenUsed="0"/>
+    <w:lsdException w:name="Colorful Shading Accent 4" w:semiHidden="0" w:uiPriority="71" w:unhideWhenUsed="0"/>
+    <w:lsdException w:name="Colorful List Accent 4" w:semiHidden="0" w:uiPriority="72" w:unhideWhenUsed="0"/>
+    <w:lsdException w:name="Colorful Grid Accent 4" w:semiHidden="0" w:uiPriority="73" w:unhideWhenUsed="0"/>
+    <w:lsdException w:name="Light Shading Accent 5" w:semiHidden="0" w:uiPriority="60" w:unhideWhenUsed="0"/>
+    <w:lsdException w:name="Light List Accent 5" w:semiHidden="0" w:uiPriority="61" w:unhideWhenUsed="0"/>
+    <w:lsdException w:name="Light Grid Accent 5" w:semiHidden="0" w:uiPriority="62" w:unhideWhenUsed="0"/>
+    <w:lsdException w:name="Medium Shading 1 Accent 5" w:semiHidden="0" w:uiPriority="63" w:unhideWhenUsed="0"/>
+    <w:lsdException w:name="Medium Shading 2 Accent 5" w:semiHidden="0" w:uiPriority="64" w:unhideWhenUsed="0"/>
+    <w:lsdException w:name="Medium List 1 Accent 5" w:semiHidden="0" w:uiPriority="65" w:unhideWhenUsed="0"/>
+    <w:lsdException w:name="Medium List 2 Accent 5" w:semiHidden="0" w:uiPriority="66" w:unhideWhenUsed="0"/>
+    <w:lsdException w:name="Medium Grid 1 Accent 5" w:semiHidden="0" w:uiPriority="67" w:unhideWhenUsed="0"/>
+    <w:lsdException w:name="Medium Grid 2 Accent 5" w:semiHidden="0" w:uiPriority="68" w:unhideWhenUsed="0"/>
+    <w:lsdException w:name="Medium Grid 3 Accent 5" w:semiHidden="0" w:uiPriority="69" w:unhideWhenUsed="0"/>
+    <w:lsdException w:name="Dark List Accent 5" w:semiHidden="0" w:uiPriority="70" w:unhideWhenUsed="0"/>
+    <w:lsdException w:name="Colorful Shading Accent 5" w:semiHidden="0" w:uiPriority="71" w:unhideWhenUsed="0"/>
+    <w:lsdException w:name="Colorful List Accent 5" w:semiHidden="0" w:uiPriority="72" w:unhideWhenUsed="0"/>
+    <w:lsdException w:name="Colorful Grid Accent 5" w:semiHidden="0" w:uiPriority="73" w:unhideWhenUsed="0"/>
+    <w:lsdException w:name="Light Shading Accent 6" w:semiHidden="0" w:uiPriority="60" w:unhideWhenUsed="0"/>
+    <w:lsdException w:name="Light List Accent 6" w:semiHidden="0" w:uiPriority="61" w:unhideWhenUsed="0"/>
+    <w:lsdException w:name="Light Grid Accent 6" w:semiHidden="0" w:uiPriority="62" w:unhideWhenUsed="0"/>
+    <w:lsdException w:name="Medium Shading 1 Accent 6" w:semiHidden="0" w:uiPriority="63" w:unhideWhenUsed="0"/>
+    <w:lsdException w:name="Medium Shading 2 Accent 6" w:semiHidden="0" w:uiPriority="64" w:unhideWhenUsed="0"/>
+    <w:lsdException w:name="Medium List 1 Accent 6" w:semiHidden="0" w:uiPriority="65" w:unhideWhenUsed="0"/>
+    <w:lsdException w:name="Medium List 2 Accent 6" w:semiHidden="0" w:uiPriority="66" w:unhideWhenUsed="0"/>
+    <w:lsdException w:name="Medium Grid 1 Accent 6" w:semiHidden="0" w:uiPriority="67" w:unhideWhenUsed="0"/>
+    <w:lsdException w:name="Medium Grid 2 Accent 6" w:semiHidden="0" w:uiPriority="68" w:unhideWhenUsed="0"/>
+    <w:lsdException w:name="Medium Grid 3 Accent 6" w:semiHidden="0" w:uiPriority="69" w:unhideWhenUsed="0"/>
+    <w:lsdException w:name="Dark List Accent 6" w:semiHidden="0" w:uiPriority="70" w:unhideWhenUsed="0"/>
+    <w:lsdException w:name="Colorful Shading Accent 6" w:semiHidden="0" w:uiPriority="71" w:unhideWhenUsed="0"/>
+    <w:lsdException w:name="Colorful List Accent 6" w:semiHidden="0" w:uiPriority="72" w:unhideWhenUsed="0"/>
+    <w:lsdException w:name="Colorful Grid Accent 6" w:semiHidden="0" w:uiPriority="73" w:unhideWhenUsed="0"/>
+    <w:lsdException w:name="Subtle Emphasis" w:semiHidden="0" w:uiPriority="19" w:unhideWhenUsed="0" w:qFormat="1"/>
+    <w:lsdException w:name="Intense Emphasis" w:semiHidden="0" w:uiPriority="21" w:unhideWhenUsed="0" w:qFormat="1"/>
+    <w:lsdException w:name="Subtle Reference" w:semiHidden="0" w:uiPriority="31" w:unhideWhenUsed="0" w:qFormat="1"/>
+    <w:lsdException w:name="Intense Reference" w:semiHidden="0" w:uiPriority="32" w:unhideWhenUsed="0" w:qFormat="1"/>
+    <w:lsdException w:name="Book Title" w:semiHidden="0" w:uiPriority="33" w:unhideWhenUsed="0" w:qFormat="1"/>
+    <w:lsdException w:name="Bibliography" w:uiPriority="37"/>
+    <w:lsdException w:name="TOC Heading" w:uiPriority="39" w:qFormat="1"/>
+  </w:latentStyles>
+  <w:style w:type="paragraph" w:default="1" w:styleId="a">
+    <w:name w:val="Normal"/>
+    <w:qFormat/>
+    <w:rsid w:val="00A4111C"/>
+    <w:pPr>
+      <w:widowControl w:val="0"/>
+    </w:pPr>
+    <w:rPr>
+      <w:rFonts w:eastAsia="標楷體"/>
+      <w:kern w:val="2"/>
+      <w:sz w:val="24"/>
+      <w:szCs w:val="24"/>
+    </w:rPr>
+  </w:style>
+  <w:style w:type="paragraph" w:styleId="1">
+    <w:name w:val="heading 1"/>
+    <w:basedOn w:val="a"/>
+    <w:next w:val="a"/>
+    <w:link w:val="10"/>
+    <w:qFormat/>
+    <w:rsid w:val="00C36F87"/>
+    <w:pPr>
+      <w:keepNext/>
+      <w:spacing w:before="180" w:after="180" w:line="720" w:lineRule="auto"/>
+      <w:outlineLvl w:val="0"/>
+    </w:pPr>
+    <w:rPr>
+      <w:rFonts w:asciiTheme="majorHAnsi" w:eastAsiaTheme="majorEastAsia" w:hAnsiTheme="majorHAnsi" w:cstheme="majorBidi"/>
+      <w:b/>
+      <w:bCs/>
+      <w:kern w:val="52"/>
+      <w:sz w:val="52"/>
+      <w:szCs w:val="52"/>
+    </w:rPr>
+  </w:style>
+  <w:style w:type="paragraph" w:styleId="3">
+    <w:name w:val="heading 3"/>
+    <w:basedOn w:val="a"/>
+    <w:link w:val="30"/>
+    <w:uiPriority w:val="9"/>
+    <w:qFormat/>
+    <w:rsid w:val="00CC4807"/>
+    <w:pPr>
+      <w:widowControl/>
+      <w:spacing w:before="100" w:beforeAutospacing="1" w:after="100" w:afterAutospacing="1"/>
+      <w:outlineLvl w:val="2"/>
+    </w:pPr>
+    <w:rPr>
+      <w:rFonts w:ascii="新細明體" w:eastAsia="新細明體" w:hAnsi="新細明體" w:cs="新細明體"/>
+      <w:b/>
+      <w:bCs/>
+      <w:kern w:val="0"/>
+      <w:sz w:val="27"/>
+      <w:szCs w:val="27"/>
+    </w:rPr>
+  </w:style>
+  <w:style w:type="character" w:default="1" w:styleId="a0">
+    <w:name w:val="Default Paragraph Font"/>
+    <w:uiPriority w:val="1"/>
+    <w:semiHidden/>
+    <w:unhideWhenUsed/>
+  </w:style>
+  <w:style w:type="table" w:default="1" w:styleId="a1">
+    <w:name w:val="Normal Table"/>
+    <w:uiPriority w:val="99"/>
+    <w:semiHidden/>
+    <w:unhideWhenUsed/>
+    <w:tblPr>
+      <w:tblInd w:w="0" w:type="dxa"/>
+      <w:tblCellMar>
+        <w:top w:w="0" w:type="dxa"/>
+        <w:left w:w="108" w:type="dxa"/>
+        <w:bottom w:w="0" w:type="dxa"/>
+        <w:right w:w="108" w:type="dxa"/>
+      </w:tblCellMar>
+    </w:tblPr>
+  </w:style>
+  <w:style w:type="numbering" w:default="1" w:styleId="a2">
+    <w:name w:val="No List"/>
+    <w:uiPriority w:val="99"/>
+    <w:semiHidden/>
+    <w:unhideWhenUsed/>
+  </w:style>
+  <w:style w:type="paragraph" w:customStyle="1" w:styleId="Default">
+    <w:name w:val="Default"/>
+    <w:pPr>
+      <w:widowControl w:val="0"/>
+      <w:autoSpaceDE w:val="0"/>
+      <w:autoSpaceDN w:val="0"/>
+      <w:adjustRightInd w:val="0"/>
+    </w:pPr>
+    <w:rPr>
+      <w:rFonts w:ascii="標楷體" w:eastAsia="標楷體" w:cs="標楷體"/>
+      <w:color w:val="000000"/>
+      <w:sz w:val="24"/>
+      <w:szCs w:val="24"/>
+    </w:rPr>
+  </w:style>
+  <w:style w:type="paragraph" w:styleId="a3">
+    <w:name w:val="header"/>
+    <w:basedOn w:val="a"/>
+    <w:link w:val="a4"/>
+    <w:pPr>
+      <w:tabs>
+        <w:tab w:val="center" w:pos="4153"/>
+        <w:tab w:val="right" w:pos="8306"/>
+      </w:tabs>
+      <w:snapToGrid w:val="0"/>
+    </w:pPr>
+    <w:rPr>
+      <w:sz w:val="20"/>
+      <w:szCs w:val="20"/>
+    </w:rPr>
+  </w:style>
+  <w:style w:type="paragraph" w:styleId="a5">
+    <w:name w:val="footer"/>
+    <w:basedOn w:val="a"/>
+    <w:pPr>
+      <w:tabs>
+        <w:tab w:val="center" w:pos="4153"/>
+        <w:tab w:val="right" w:pos="8306"/>
+      </w:tabs>
+      <w:snapToGrid w:val="0"/>
+    </w:pPr>
+    <w:rPr>
+      <w:sz w:val="20"/>
+      <w:szCs w:val="20"/>
+    </w:rPr>
+  </w:style>
+  <w:style w:type="character" w:styleId="a6">
+    <w:name w:val="FollowedHyperlink"/>
+    <w:rPr>
+      <w:color w:val="800080"/>
+      <w:u w:val="single"/>
+    </w:rPr>
+  </w:style>
+  <w:style w:type="character" w:styleId="a7">
+    <w:name w:val="Hyperlink"/>
+    <w:rPr>
+      <w:color w:val="0000FF"/>
+      <w:u w:val="single"/>
+    </w:rPr>
+  </w:style>
+  <w:style w:type="character" w:customStyle="1" w:styleId="UnresolvedMention">
+    <w:name w:val="Unresolved Mention"/>
+    <w:basedOn w:val="a0"/>
+    <w:uiPriority w:val="99"/>
+    <w:semiHidden/>
+    <w:unhideWhenUsed/>
+    <w:rsid w:val="00EE104C"/>
+    <w:rPr>
+      <w:color w:val="605E5C"/>
+      <w:shd w:val="clear" w:color="auto" w:fill="E1DFDD"/>
+    </w:rPr>
+  </w:style>
+  <w:style w:type="paragraph" w:styleId="a8">
+    <w:name w:val="Balloon Text"/>
+    <w:basedOn w:val="a"/>
+    <w:link w:val="a9"/>
+    <w:rsid w:val="0066580E"/>
+    <w:rPr>
+      <w:rFonts w:asciiTheme="majorHAnsi" w:eastAsiaTheme="majorEastAsia" w:hAnsiTheme="majorHAnsi" w:cstheme="majorBidi"/>
+      <w:sz w:val="18"/>
+      <w:szCs w:val="18"/>
+    </w:rPr>
+  </w:style>
+  <w:style w:type="character" w:customStyle="1" w:styleId="a9">
+    <w:name w:val="註解方塊文字 字元"/>
+    <w:basedOn w:val="a0"/>
+    <w:link w:val="a8"/>
+    <w:rsid w:val="0066580E"/>
+    <w:rPr>
+      <w:rFonts w:asciiTheme="majorHAnsi" w:eastAsiaTheme="majorEastAsia" w:hAnsiTheme="majorHAnsi" w:cstheme="majorBidi"/>
+      <w:kern w:val="2"/>
+      <w:sz w:val="18"/>
+      <w:szCs w:val="18"/>
+    </w:rPr>
+  </w:style>
+  <w:style w:type="paragraph" w:styleId="aa">
+    <w:name w:val="caption"/>
+    <w:basedOn w:val="a"/>
+    <w:next w:val="a"/>
+    <w:uiPriority w:val="35"/>
+    <w:unhideWhenUsed/>
+    <w:qFormat/>
+    <w:rsid w:val="007A4626"/>
+    <w:pPr>
+      <w:widowControl/>
+      <w:spacing w:line="480" w:lineRule="exact"/>
+    </w:pPr>
+    <w:rPr>
+      <w:rFonts w:eastAsia="新細明體"/>
+      <w:sz w:val="20"/>
+      <w:szCs w:val="20"/>
+    </w:rPr>
+  </w:style>
+  <w:style w:type="paragraph" w:styleId="Web">
+    <w:name w:val="Normal (Web)"/>
+    <w:basedOn w:val="a"/>
+    <w:uiPriority w:val="99"/>
+    <w:semiHidden/>
+    <w:unhideWhenUsed/>
+    <w:rsid w:val="00C15EBF"/>
+    <w:pPr>
+      <w:widowControl/>
+      <w:spacing w:before="100" w:beforeAutospacing="1" w:after="100" w:afterAutospacing="1"/>
+    </w:pPr>
+    <w:rPr>
+      <w:rFonts w:ascii="新細明體" w:eastAsia="新細明體" w:hAnsi="新細明體" w:cs="新細明體"/>
+      <w:kern w:val="0"/>
+    </w:rPr>
+  </w:style>
+  <w:style w:type="character" w:styleId="ab">
+    <w:name w:val="Placeholder Text"/>
+    <w:basedOn w:val="a0"/>
+    <w:uiPriority w:val="99"/>
+    <w:semiHidden/>
+    <w:rsid w:val="00B32E73"/>
+    <w:rPr>
+      <w:color w:val="808080"/>
+    </w:rPr>
+  </w:style>
+  <w:style w:type="character" w:customStyle="1" w:styleId="30">
+    <w:name w:val="標題 3 字元"/>
+    <w:basedOn w:val="a0"/>
+    <w:link w:val="3"/>
+    <w:uiPriority w:val="9"/>
+    <w:rsid w:val="00CC4807"/>
+    <w:rPr>
+      <w:rFonts w:ascii="新細明體" w:hAnsi="新細明體" w:cs="新細明體"/>
+      <w:b/>
+      <w:bCs/>
+      <w:sz w:val="27"/>
+      <w:szCs w:val="27"/>
+    </w:rPr>
+  </w:style>
+  <w:style w:type="paragraph" w:styleId="ac">
+    <w:name w:val="List Paragraph"/>
+    <w:basedOn w:val="a"/>
+    <w:uiPriority w:val="34"/>
+    <w:qFormat/>
+    <w:rsid w:val="00CC4807"/>
+    <w:pPr>
+      <w:ind w:leftChars="200" w:left="480"/>
+    </w:pPr>
+  </w:style>
+  <w:style w:type="character" w:customStyle="1" w:styleId="10">
+    <w:name w:val="標題 1 字元"/>
+    <w:basedOn w:val="a0"/>
+    <w:link w:val="1"/>
+    <w:uiPriority w:val="9"/>
+    <w:rsid w:val="00C36F87"/>
+    <w:rPr>
+      <w:rFonts w:asciiTheme="majorHAnsi" w:eastAsiaTheme="majorEastAsia" w:hAnsiTheme="majorHAnsi" w:cstheme="majorBidi"/>
+      <w:b/>
+      <w:bCs/>
+      <w:kern w:val="52"/>
+      <w:sz w:val="52"/>
+      <w:szCs w:val="52"/>
+    </w:rPr>
+  </w:style>
+  <w:style w:type="character" w:customStyle="1" w:styleId="article-title">
+    <w:name w:val="article-title"/>
+    <w:basedOn w:val="a0"/>
+    <w:rsid w:val="00293034"/>
+  </w:style>
+  <w:style w:type="character" w:customStyle="1" w:styleId="a4">
+    <w:name w:val="頁首 字元"/>
+    <w:basedOn w:val="a0"/>
+    <w:link w:val="a3"/>
+    <w:rsid w:val="00C2359F"/>
+    <w:rPr>
+      <w:rFonts w:eastAsia="標楷體"/>
+      <w:kern w:val="2"/>
+    </w:rPr>
+  </w:style>
+  <w:style w:type="character" w:styleId="ad">
+    <w:name w:val="Emphasis"/>
+    <w:basedOn w:val="a0"/>
+    <w:uiPriority w:val="20"/>
+    <w:qFormat/>
+    <w:rsid w:val="0040562C"/>
+    <w:rPr>
+      <w:i/>
+      <w:iCs/>
+    </w:rPr>
+  </w:style>
+</w:styles>
+</file>
+
+<file path=word/stylesWithEffects.xml><?xml version="1.0" encoding="utf-8"?>
+<w:styles xmlns:wpc="http://schemas.microsoft.com/office/word/2010/wordprocessingCanvas" xmlns:mc="http://schemas.openxmlformats.org/markup-compatibility/2006" xmlns:o="urn:schemas-microsoft-com:office:office" xmlns:r="http://schemas.openxmlformats.org/officeDocument/2006/relationships" xmlns:m="http://schemas.openxmlformats.org/officeDocument/2006/math" xmlns:v="urn:schemas-microsoft-com:vml" xmlns:wp14="http://schemas.microsoft.com/office/word/2010/wordprocessingDrawing" xmlns:wp="http://schemas.openxmlformats.org/drawingml/2006/wordprocessingDrawing" xmlns:w10="urn:schemas-microsoft-com:office:word" xmlns:w="http://schemas.openxmlformats.org/wordprocessingml/2006/main" xmlns:w14="http://schemas.microsoft.com/office/word/2010/wordml" xmlns:wpg="http://schemas.microsoft.com/office/word/2010/wordprocessingGroup" xmlns:wpi="http://schemas.microsoft.com/office/word/2010/wordprocessingInk" xmlns:wne="http://schemas.microsoft.com/office/word/2006/wordml" xmlns:wps="http://schemas.microsoft.com/office/word/2010/wordprocessingShape" mc:Ignorable="w14 wp14">
+  <w:docDefaults>
+    <w:rPrDefault>
+      <w:rPr>
+        <w:rFonts w:ascii="Times New Roman" w:eastAsia="新細明體" w:hAnsi="Times New Roman" w:cs="Times New Roman"/>
+        <w:lang w:val="en-US" w:eastAsia="zh-TW" w:bidi="ar-SA"/>
+      </w:rPr>
+    </w:rPrDefault>
+    <w:pPrDefault/>
+  </w:docDefaults>
+  <w:latentStyles w:defLockedState="0" w:defUIPriority="0" w:defSemiHidden="1" w:defUnhideWhenUsed="1" w:defQFormat="0" w:count="267">
+    <w:lsdException w:name="Normal" w:semiHidden="0" w:unhideWhenUsed="0" w:qFormat="1"/>
+    <w:lsdException w:name="heading 1" w:semiHidden="0" w:unhideWhenUsed="0" w:qFormat="1"/>
+    <w:lsdException w:name="heading 2" w:qFormat="1"/>
+    <w:lsdException w:name="heading 3" w:uiPriority="9" w:qFormat="1"/>
+    <w:lsdException w:name="heading 4" w:qFormat="1"/>
+    <w:lsdException w:name="heading 5" w:qFormat="1"/>
+    <w:lsdException w:name="heading 6" w:qFormat="1"/>
+    <w:lsdException w:name="heading 7" w:qFormat="1"/>
+    <w:lsdException w:name="heading 8" w:qFormat="1"/>
+    <w:lsdException w:name="heading 9" w:qFormat="1"/>
+    <w:lsdException w:name="caption" w:uiPriority="35" w:qFormat="1"/>
+    <w:lsdException w:name="List Number" w:semiHidden="0" w:unhideWhenUsed="0"/>
+    <w:lsdException w:name="List 4" w:semiHidden="0" w:unhideWhenUsed="0"/>
+    <w:lsdException w:name="List 5" w:semiHidden="0" w:unhideWhenUsed="0"/>
+    <w:lsdException w:name="Title" w:semiHidden="0" w:unhideWhenUsed="0" w:qFormat="1"/>
+    <w:lsdException w:name="Subtitle" w:semiHidden="0" w:unhideWhenUsed="0" w:qFormat="1"/>
+    <w:lsdException w:name="Salutation" w:semiHidden="0" w:unhideWhenUsed="0"/>
+    <w:lsdException w:name="Date" w:semiHidden="0" w:unhideWhenUsed="0"/>
+    <w:lsdException w:name="Body Text First Indent" w:semiHidden="0" w:unhideWhenUsed="0"/>
+    <w:lsdException w:name="Strong" w:semiHidden="0" w:unhideWhenUsed="0" w:qFormat="1"/>
+    <w:lsdException w:name="Emphasis" w:semiHidden="0" w:uiPriority="20" w:unhideWhenUsed="0" w:qFormat="1"/>
+    <w:lsdException w:name="Normal (Web)" w:uiPriority="99"/>
+    <w:lsdException w:name="Table Grid" w:semiHidden="0" w:unhideWhenUsed="0"/>
+    <w:lsdException w:name="Placeholder Text" w:uiPriority="99" w:unhideWhenUsed="0"/>
+    <w:lsdException w:name="No Spacing" w:semiHidden="0" w:uiPriority="1" w:unhideWhenUsed="0" w:qFormat="1"/>
+    <w:lsdException w:name="Light Shading" w:semiHidden="0" w:uiPriority="60" w:unhideWhenUsed="0"/>
+    <w:lsdException w:name="Light List" w:semiHidden="0" w:uiPriority="61" w:unhideWhenUsed="0"/>
+    <w:lsdException w:name="Light Grid" w:semiHidden="0" w:uiPriority="62" w:unhideWhenUsed="0"/>
+    <w:lsdException w:name="Medium Shading 1" w:semiHidden="0" w:uiPriority="63" w:unhideWhenUsed="0"/>
+    <w:lsdException w:name="Medium Shading 2" w:semiHidden="0" w:uiPriority="64" w:unhideWhenUsed="0"/>
+    <w:lsdException w:name="Medium List 1" w:semiHidden="0" w:uiPriority="65" w:unhideWhenUsed="0"/>
+    <w:lsdException w:name="Medium List 2" w:semiHidden="0" w:uiPriority="66" w:unhideWhenUsed="0"/>
+    <w:lsdException w:name="Medium Grid 1" w:semiHidden="0" w:uiPriority="67" w:unhideWhenUsed="0"/>
+    <w:lsdException w:name="Medium Grid 2" w:semiHidden="0" w:uiPriority="68" w:unhideWhenUsed="0"/>
+    <w:lsdException w:name="Medium Grid 3" w:semiHidden="0" w:uiPriority="69" w:unhideWhenUsed="0"/>
+    <w:lsdException w:name="Dark List" w:semiHidden="0" w:uiPriority="70" w:unhideWhenUsed="0"/>
+    <w:lsdException w:name="Colorful Shading" w:semiHidden="0" w:uiPriority="71" w:unhideWhenUsed="0"/>
+    <w:lsdException w:name="Colorful List" w:semiHidden="0" w:uiPriority="72" w:unhideWhenUsed="0"/>
+    <w:lsdException w:name="Colorful Grid" w:semiHidden="0" w:uiPriority="73" w:unhideWhenUsed="0"/>
+    <w:lsdException w:name="Light Shading Accent 1" w:semiHidden="0" w:uiPriority="60" w:unhideWhenUsed="0"/>
+    <w:lsdException w:name="Light List Accent 1" w:semiHidden="0" w:uiPriority="61" w:unhideWhenUsed="0"/>
+    <w:lsdException w:name="Light Grid Accent 1" w:semiHidden="0" w:uiPriority="62" w:unhideWhenUsed="0"/>
+    <w:lsdException w:name="Medium Shading 1 Accent 1" w:semiHidden="0" w:uiPriority="63" w:unhideWhenUsed="0"/>
+    <w:lsdException w:name="Medium Shading 2 Accent 1" w:semiHidden="0" w:uiPriority="64" w:unhideWhenUsed="0"/>
+    <w:lsdException w:name="Medium List 1 Accent 1" w:semiHidden="0" w:uiPriority="65" w:unhideWhenUsed="0"/>
+    <w:lsdException w:name="Revision" w:uiPriority="99" w:unhideWhenUsed="0"/>
+    <w:lsdException w:name="List Paragraph" w:semiHidden="0" w:uiPriority="34" w:unhideWhenUsed="0" w:qFormat="1"/>
+    <w:lsdException w:name="Quote" w:semiHidden="0" w:uiPriority="29" w:unhideWhenUsed="0" w:qFormat="1"/>
+    <w:lsdException w:name="Intense Quote" w:semiHidden="0" w:uiPriority="30" w:unhideWhenUsed="0" w:qFormat="1"/>
+    <w:lsdException w:name="Medium List 2 Accent 1" w:semiHidden="0" w:uiPriority="66" w:unhideWhenUsed="0"/>
+    <w:lsdException w:name="Medium Grid 1 Accent 1" w:semiHidden="0" w:uiPriority="67" w:unhideWhenUsed="0"/>
+    <w:lsdException w:name="Medium Grid 2 Accent 1" w:semiHidden="0" w:uiPriority="68" w:unhideWhenUsed="0"/>
+    <w:lsdException w:name="Medium Grid 3 Accent 1" w:semiHidden="0" w:uiPriority="69" w:unhideWhenUsed="0"/>
+    <w:lsdException w:name="Dark List Accent 1" w:semiHidden="0" w:uiPriority="70" w:unhideWhenUsed="0"/>
+    <w:lsdException w:name="Colorful Shading Accent 1" w:semiHidden="0" w:uiPriority="71" w:unhideWhenUsed="0"/>
+    <w:lsdException w:name="Colorful List Accent 1" w:semiHidden="0" w:uiPriority="72" w:unhideWhenUsed="0"/>
+    <w:lsdException w:name="Colorful Grid Accent 1" w:semiHidden="0" w:uiPriority="73" w:unhideWhenUsed="0"/>
+    <w:lsdException w:name="Light Shading Accent 2" w:semiHidden="0" w:uiPriority="60" w:unhideWhenUsed="0"/>
+    <w:lsdException w:name="Light List Accent 2" w:semiHidden="0" w:uiPriority="61" w:unhideWhenUsed="0"/>
+    <w:lsdException w:name="Light Grid Accent 2" w:semiHidden="0" w:uiPriority="62" w:unhideWhenUsed="0"/>
+    <w:lsdException w:name="Medium Shading 1 Accent 2" w:semiHidden="0" w:uiPriority="63" w:unhideWhenUsed="0"/>
+    <w:lsdException w:name="Medium Shading 2 Accent 2" w:semiHidden="0" w:uiPriority="64" w:unhideWhenUsed="0"/>
+    <w:lsdException w:name="Medium List 1 Accent 2" w:semiHidden="0" w:uiPriority="65" w:unhideWhenUsed="0"/>
+    <w:lsdException w:name="Medium List 2 Accent 2" w:semiHidden="0" w:uiPriority="66" w:unhideWhenUsed="0"/>
+    <w:lsdException w:name="Medium Grid 1 Accent 2" w:semiHidden="0" w:uiPriority="67" w:unhideWhenUsed="0"/>
+    <w:lsdException w:name="Medium Grid 2 Accent 2" w:semiHidden="0" w:uiPriority="68" w:unhideWhenUsed="0"/>
+    <w:lsdException w:name="Medium Grid 3 Accent 2" w:semiHidden="0" w:uiPriority="69" w:unhideWhenUsed="0"/>
+    <w:lsdException w:name="Dark List Accent 2" w:semiHidden="0" w:uiPriority="70" w:unhideWhenUsed="0"/>
+    <w:lsdException w:name="Colorful Shading Accent 2" w:semiHidden="0" w:uiPriority="71" w:unhideWhenUsed="0"/>
+    <w:lsdException w:name="Colorful List Accent 2" w:semiHidden="0" w:uiPriority="72" w:unhideWhenUsed="0"/>
+    <w:lsdException w:name="Colorful Grid Accent 2" w:semiHidden="0" w:uiPriority="73" w:unhideWhenUsed="0"/>
+    <w:lsdException w:name="Light Shading Accent 3" w:semiHidden="0" w:uiPriority="60" w:unhideWhenUsed="0"/>
+    <w:lsdException w:name="Light List Accent 3" w:semiHidden="0" w:uiPriority="61" w:unhideWhenUsed="0"/>
+    <w:lsdException w:name="Light Grid Accent 3" w:semiHidden="0" w:uiPriority="62" w:unhideWhenUsed="0"/>
+    <w:lsdException w:name="Medium Shading 1 Accent 3" w:semiHidden="0" w:uiPriority="63" w:unhideWhenUsed="0"/>
+    <w:lsdException w:name="Medium Shading 2 Accent 3" w:semiHidden="0" w:uiPriority="64" w:unhideWhenUsed="0"/>
+    <w:lsdException w:name="Medium List 1 Accent 3" w:semiHidden="0" w:uiPriority="65" w:unhideWhenUsed="0"/>
+    <w:lsdException w:name="Medium List 2 Accent 3" w:semiHidden="0" w:uiPriority="66" w:unhideWhenUsed="0"/>
+    <w:lsdException w:name="Medium Grid 1 Accent 3" w:semiHidden="0" w:uiPriority="67" w:unhideWhenUsed="0"/>
+    <w:lsdException w:name="Medium Grid 2 Accent 3" w:semiHidden="0" w:uiPriority="68" w:unhideWhenUsed="0"/>
+    <w:lsdException w:name="Medium Grid 3 Accent 3" w:semiHidden="0" w:uiPriority="69" w:unhideWhenUsed="0"/>
+    <w:lsdException w:name="Dark List Accent 3" w:semiHidden="0" w:uiPriority="70" w:unhideWhenUsed="0"/>
+    <w:lsdException w:name="Colorful Shading Accent 3" w:semiHidden="0" w:uiPriority="71" w:unhideWhenUsed="0"/>
+    <w:lsdException w:name="Colorful List Accent 3" w:semiHidden="0" w:uiPriority="72" w:unhideWhenUsed="0"/>
+    <w:lsdException w:name="Colorful Grid Accent 3" w:semiHidden="0" w:uiPriority="73" w:unhideWhenUsed="0"/>
+    <w:lsdException w:name="Light Shading Accent 4" w:semiHidden="0" w:uiPriority="60" w:unhideWhenUsed="0"/>
+    <w:lsdException w:name="Light List Accent 4" w:semiHidden="0" w:uiPriority="61" w:unhideWhenUsed="0"/>
+    <w:lsdException w:name="Light Grid Accent 4" w:semiHidden="0" w:uiPriority="62" w:unhideWhenUsed="0"/>
+    <w:lsdException w:name="Medium Shading 1 Accent 4" w:semiHidden="0" w:uiPriority="63" w:unhideWhenUsed="0"/>
+    <w:lsdException w:name="Medium Shading 2 Accent 4" w:semiHidden="0" w:uiPriority="64" w:unhideWhenUsed="0"/>
+    <w:lsdException w:name="Medium List 1 Accent 4" w:semiHidden="0" w:uiPriority="65" w:unhideWhenUsed="0"/>
+    <w:lsdException w:name="Medium List 2 Accent 4" w:semiHidden="0" w:uiPriority="66" w:unhideWhenUsed="0"/>
+    <w:lsdException w:name="Medium Grid 1 Accent 4" w:semiHidden="0" w:uiPriority="67" w:unhideWhenUsed="0"/>
+    <w:lsdException w:name="Medium Grid 2 Accent 4" w:semiHidden="0" w:uiPriority="68" w:unhideWhenUsed="0"/>
+    <w:lsdException w:name="Medium Grid 3 Accent 4" w:semiHidden="0" w:uiPriority="69" w:unhideWhenUsed="0"/>
+    <w:lsdException w:name="Dark List Accent 4" w:semiHidden="0" w:uiPriority="70" w:unhideWhenUsed="0"/>
+    <w:lsdException w:name="Colorful Shading Accent 4" w:semiHidden="0" w:uiPriority="71" w:unhideWhenUsed="0"/>
+    <w:lsdException w:name="Colorful List Accent 4" w:semiHidden="0" w:uiPriority="72" w:unhideWhenUsed="0"/>
+    <w:lsdException w:name="Colorful Grid Accent 4" w:semiHidden="0" w:uiPriority="73" w:unhideWhenUsed="0"/>
+    <w:lsdException w:name="Light Shading Accent 5" w:semiHidden="0" w:uiPriority="60" w:unhideWhenUsed="0"/>
+    <w:lsdException w:name="Light List Accent 5" w:semiHidden="0" w:uiPriority="61" w:unhideWhenUsed="0"/>
+    <w:lsdException w:name="Light Grid Accent 5" w:semiHidden="0" w:uiPriority="62" w:unhideWhenUsed="0"/>
+    <w:lsdException w:name="Medium Shading 1 Accent 5" w:semiHidden="0" w:uiPriority="63" w:unhideWhenUsed="0"/>
+    <w:lsdException w:name="Medium Shading 2 Accent 5" w:semiHidden="0" w:uiPriority="64" w:unhideWhenUsed="0"/>
+    <w:lsdException w:name="Medium List 1 Accent 5" w:semiHidden="0" w:uiPriority="65" w:unhideWhenUsed="0"/>
+    <w:lsdException w:name="Medium List 2 Accent 5" w:semiHidden="0" w:uiPriority="66" w:unhideWhenUsed="0"/>
+    <w:lsdException w:name="Medium Grid 1 Accent 5" w:semiHidden="0" w:uiPriority="67" w:unhideWhenUsed="0"/>
+    <w:lsdException w:name="Medium Grid 2 Accent 5" w:semiHidden="0" w:uiPriority="68" w:unhideWhenUsed="0"/>
+    <w:lsdException w:name="Medium Grid 3 Accent 5" w:semiHidden="0" w:uiPriority="69" w:unhideWhenUsed="0"/>
+    <w:lsdException w:name="Dark List Accent 5" w:semiHidden="0" w:uiPriority="70" w:unhideWhenUsed="0"/>
+    <w:lsdException w:name="Colorful Shading Accent 5" w:semiHidden="0" w:uiPriority="71" w:unhideWhenUsed="0"/>
+    <w:lsdException w:name="Colorful List Accent 5" w:semiHidden="0" w:uiPriority="72" w:unhideWhenUsed="0"/>
+    <w:lsdException w:name="Colorful Grid Accent 5" w:semiHidden="0" w:uiPriority="73" w:unhideWhenUsed="0"/>
+    <w:lsdException w:name="Light Shading Accent 6" w:semiHidden="0" w:uiPriority="60" w:unhideWhenUsed="0"/>
+    <w:lsdException w:name="Light List Accent 6" w:semiHidden="0" w:uiPriority="61" w:unhideWhenUsed="0"/>
+    <w:lsdException w:name="Light Grid Accent 6" w:semiHidden="0" w:uiPriority="62" w:unhideWhenUsed="0"/>
+    <w:lsdException w:name="Medium Shading 1 Accent 6" w:semiHidden="0" w:uiPriority="63" w:unhideWhenUsed="0"/>
+    <w:lsdException w:name="Medium Shading 2 Accent 6" w:semiHidden="0" w:uiPriority="64" w:unhideWhenUsed="0"/>
+    <w:lsdException w:name="Medium List 1 Accent 6" w:semiHidden="0" w:uiPriority="65" w:unhideWhenUsed="0"/>
+    <w:lsdException w:name="Medium List 2 Accent 6" w:semiHidden="0" w:uiPriority="66" w:unhideWhenUsed="0"/>
+    <w:lsdException w:name="Medium Grid 1 Accent 6" w:semiHidden="0" w:uiPriority="67" w:unhideWhenUsed="0"/>
+    <w:lsdException w:name="Medium Grid 2 Accent 6" w:semiHidden="0" w:uiPriority="68" w:unhideWhenUsed="0"/>
+    <w:lsdException w:name="Medium Grid 3 Accent 6" w:semiHidden="0" w:uiPriority="69" w:unhideWhenUsed="0"/>
+    <w:lsdException w:name="Dark List Accent 6" w:semiHidden="0" w:uiPriority="70" w:unhideWhenUsed="0"/>
+    <w:lsdException w:name="Colorful Shading Accent 6" w:semiHidden="0" w:uiPriority="71" w:unhideWhenUsed="0"/>
+    <w:lsdException w:name="Colorful List Accent 6" w:semiHidden="0" w:uiPriority="72" w:unhideWhenUsed="0"/>
+    <w:lsdException w:name="Colorful Grid Accent 6" w:semiHidden="0" w:uiPriority="73" w:unhideWhenUsed="0"/>
+    <w:lsdException w:name="Subtle Emphasis" w:semiHidden="0" w:uiPriority="19" w:unhideWhenUsed="0" w:qFormat="1"/>
+    <w:lsdException w:name="Intense Emphasis" w:semiHidden="0" w:uiPriority="21" w:unhideWhenUsed="0" w:qFormat="1"/>
+    <w:lsdException w:name="Subtle Reference" w:semiHidden="0" w:uiPriority="31" w:unhideWhenUsed="0" w:qFormat="1"/>
+    <w:lsdException w:name="Intense Reference" w:semiHidden="0" w:uiPriority="32" w:unhideWhenUsed="0" w:qFormat="1"/>
+    <w:lsdException w:name="Book Title" w:semiHidden="0" w:uiPriority="33" w:unhideWhenUsed="0" w:qFormat="1"/>
+    <w:lsdException w:name="Bibliography" w:uiPriority="37"/>
+    <w:lsdException w:name="TOC Heading" w:uiPriority="39" w:qFormat="1"/>
   </w:latentStyles>
   <w:style w:type="paragraph" w:default="1" w:styleId="a">
     <w:name w:val="Normal"/>
@@ -14373,7 +14539,7 @@
   <a:extraClrSchemeLst/>
   <a:extLst>
     <a:ext uri="{05A4C25C-085E-4340-85A3-A5531E510DB2}">
-      <thm15:themeFamily xmlns:thm15="http://schemas.microsoft.com/office/thememl/2012/main" name="Office Theme" id="{62F939B6-93AF-4DB8-9C6B-D6C7DFDC589F}" vid="{4A3C46E8-61CC-4603-A589-7422A47A8E4A}"/>
+      <thm15:themeFamily xmlns="" xmlns:thm15="http://schemas.microsoft.com/office/thememl/2012/main" name="Office Theme" id="{62F939B6-93AF-4DB8-9C6B-D6C7DFDC589F}" vid="{4A3C46E8-61CC-4603-A589-7422A47A8E4A}"/>
     </a:ext>
   </a:extLst>
 </a:theme>
@@ -14384,7 +14550,7 @@
 </file>
 
 <file path=customXml/itemProps1.xml><?xml version="1.0" encoding="utf-8"?>
-<ds:datastoreItem xmlns:ds="http://schemas.openxmlformats.org/officeDocument/2006/customXml" ds:itemID="{57D62C5C-22D6-4071-982A-E83A64A4AD62}">
+<ds:datastoreItem xmlns:ds="http://schemas.openxmlformats.org/officeDocument/2006/customXml" ds:itemID="{747DF641-E2D8-44F2-A04A-7B07FECF2AAD}">
   <ds:schemaRefs>
     <ds:schemaRef ds:uri="http://schemas.openxmlformats.org/officeDocument/2006/bibliography"/>
   </ds:schemaRefs>

</xml_diff>